<commit_message>
Some things added to the doc.
</commit_message>
<xml_diff>
--- a/Continuum.docx
+++ b/Continuum.docx
@@ -3,75 +3,64 @@
 <w:document xmlns:wpc="http://schemas.microsoft.com/office/word/2010/wordprocessingCanvas" xmlns:mc="http://schemas.openxmlformats.org/markup-compatibility/2006" xmlns:o="urn:schemas-microsoft-com:office:office" xmlns:r="http://schemas.openxmlformats.org/officeDocument/2006/relationships" xmlns:m="http://schemas.openxmlformats.org/officeDocument/2006/math" xmlns:v="urn:schemas-microsoft-com:vml" xmlns:wp14="http://schemas.microsoft.com/office/word/2010/wordprocessingDrawing" xmlns:wp="http://schemas.openxmlformats.org/drawingml/2006/wordprocessingDrawing" xmlns:w10="urn:schemas-microsoft-com:office:word" xmlns:w="http://schemas.openxmlformats.org/wordprocessingml/2006/main" xmlns:w14="http://schemas.microsoft.com/office/word/2010/wordml" xmlns:wpg="http://schemas.microsoft.com/office/word/2010/wordprocessingGroup" xmlns:wpi="http://schemas.microsoft.com/office/word/2010/wordprocessingInk" xmlns:wne="http://schemas.microsoft.com/office/word/2006/wordml" xmlns:wps="http://schemas.microsoft.com/office/word/2010/wordprocessingShape" mc:Ignorable="w14 wp14">
   <w:body>
     <w:p>
-      <w:bookmarkStart w:id="0" w:name="_GoBack"/>
-      <w:bookmarkEnd w:id="0"/>
       <w:r>
         <w:rPr>
           <w:noProof/>
         </w:rPr>
-        <mc:AlternateContent>
-          <mc:Choice Requires="wps">
-            <w:drawing>
-              <wp:anchor distT="0" distB="0" distL="114300" distR="114300" simplePos="0" relativeHeight="251659264" behindDoc="0" locked="0" layoutInCell="1" allowOverlap="1" wp14:anchorId="6D58101B" wp14:editId="666EC35C">
-                <wp:simplePos x="0" y="0"/>
-                <wp:positionH relativeFrom="column">
-                  <wp:posOffset>1228725</wp:posOffset>
-                </wp:positionH>
-                <wp:positionV relativeFrom="paragraph">
-                  <wp:posOffset>-220345</wp:posOffset>
-                </wp:positionV>
-                <wp:extent cx="3381375" cy="3028950"/>
-                <wp:effectExtent l="0" t="0" r="28575" b="19050"/>
-                <wp:wrapNone/>
-                <wp:docPr id="1" name="Rectangle 1"/>
-                <wp:cNvGraphicFramePr/>
-                <a:graphic xmlns:a="http://schemas.openxmlformats.org/drawingml/2006/main">
-                  <a:graphicData uri="http://schemas.microsoft.com/office/word/2010/wordprocessingShape">
-                    <wps:wsp>
-                      <wps:cNvSpPr/>
-                      <wps:spPr>
-                        <a:xfrm>
-                          <a:off x="0" y="0"/>
-                          <a:ext cx="3381375" cy="3028950"/>
-                        </a:xfrm>
-                        <a:prstGeom prst="rect">
-                          <a:avLst/>
-                        </a:prstGeom>
-                      </wps:spPr>
-                      <wps:style>
-                        <a:lnRef idx="2">
-                          <a:schemeClr val="accent1">
-                            <a:shade val="50000"/>
-                          </a:schemeClr>
-                        </a:lnRef>
-                        <a:fillRef idx="1">
-                          <a:schemeClr val="accent1"/>
-                        </a:fillRef>
-                        <a:effectRef idx="0">
-                          <a:schemeClr val="accent1"/>
-                        </a:effectRef>
-                        <a:fontRef idx="minor">
-                          <a:schemeClr val="lt1"/>
-                        </a:fontRef>
-                      </wps:style>
-                      <wps:bodyPr rot="0" spcFirstLastPara="0" vertOverflow="overflow" horzOverflow="overflow" vert="horz" wrap="square" lIns="91440" tIns="45720" rIns="91440" bIns="45720" numCol="1" spcCol="0" rtlCol="0" fromWordArt="0" anchor="ctr" anchorCtr="0" forceAA="0" compatLnSpc="1">
-                        <a:prstTxWarp prst="textNoShape">
-                          <a:avLst/>
-                        </a:prstTxWarp>
-                        <a:noAutofit/>
-                      </wps:bodyPr>
-                    </wps:wsp>
-                  </a:graphicData>
-                </a:graphic>
-              </wp:anchor>
-            </w:drawing>
-          </mc:Choice>
-          <mc:Fallback>
-            <w:pict>
-              <v:rect id="Rectangle 1" o:spid="_x0000_s1026" style="position:absolute;margin-left:96.75pt;margin-top:-17.35pt;width:266.25pt;height:238.5pt;z-index:251659264;visibility:visible;mso-wrap-style:square;mso-wrap-distance-left:9pt;mso-wrap-distance-top:0;mso-wrap-distance-right:9pt;mso-wrap-distance-bottom:0;mso-position-horizontal:absolute;mso-position-horizontal-relative:text;mso-position-vertical:absolute;mso-position-vertical-relative:text;v-text-anchor:middle" o:gfxdata="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" fillcolor="#4f81bd [3204]" strokecolor="#243f60 [1604]" strokeweight="2pt"/>
-            </w:pict>
-          </mc:Fallback>
-        </mc:AlternateContent>
+        <w:drawing>
+          <wp:anchor distT="0" distB="0" distL="114300" distR="114300" simplePos="0" relativeHeight="251658240" behindDoc="0" locked="0" layoutInCell="1" allowOverlap="1">
+            <wp:simplePos x="955040" y="955040"/>
+            <wp:positionH relativeFrom="margin">
+              <wp:align>center</wp:align>
+            </wp:positionH>
+            <wp:positionV relativeFrom="margin">
+              <wp:align>top</wp:align>
+            </wp:positionV>
+            <wp:extent cx="4514850" cy="3667125"/>
+            <wp:effectExtent l="38100" t="38100" r="38100" b="47625"/>
+            <wp:wrapSquare wrapText="bothSides"/>
+            <wp:docPr id="3" name="Picture 3"/>
+            <wp:cNvGraphicFramePr>
+              <a:graphicFrameLocks xmlns:a="http://schemas.openxmlformats.org/drawingml/2006/main" noChangeAspect="1"/>
+            </wp:cNvGraphicFramePr>
+            <a:graphic xmlns:a="http://schemas.openxmlformats.org/drawingml/2006/main">
+              <a:graphicData uri="http://schemas.openxmlformats.org/drawingml/2006/picture">
+                <pic:pic xmlns:pic="http://schemas.openxmlformats.org/drawingml/2006/picture">
+                  <pic:nvPicPr>
+                    <pic:cNvPr id="0" name="screenshot.png"/>
+                    <pic:cNvPicPr/>
+                  </pic:nvPicPr>
+                  <pic:blipFill>
+                    <a:blip r:embed="rId5">
+                      <a:extLst>
+                        <a:ext uri="{28A0092B-C50C-407E-A947-70E740481C1C}">
+                          <a14:useLocalDpi xmlns:a14="http://schemas.microsoft.com/office/drawing/2010/main" val="0"/>
+                        </a:ext>
+                      </a:extLst>
+                    </a:blip>
+                    <a:stretch>
+                      <a:fillRect/>
+                    </a:stretch>
+                  </pic:blipFill>
+                  <pic:spPr>
+                    <a:xfrm>
+                      <a:off x="0" y="0"/>
+                      <a:ext cx="4514850" cy="3667125"/>
+                    </a:xfrm>
+                    <a:prstGeom prst="rect">
+                      <a:avLst/>
+                    </a:prstGeom>
+                    <a:ln w="28575">
+                      <a:solidFill>
+                        <a:schemeClr val="tx1"/>
+                      </a:solidFill>
+                    </a:ln>
+                  </pic:spPr>
+                </pic:pic>
+              </a:graphicData>
+            </a:graphic>
+          </wp:anchor>
+        </w:drawing>
       </w:r>
     </w:p>
     <w:p/>
@@ -116,47 +105,66 @@
     <w:p>
       <w:pPr>
         <w:jc w:val="center"/>
-        <w:rPr>
-          <w:i/>
-        </w:rPr>
-      </w:pPr>
-      <w:r>
-        <w:rPr>
-          <w:i/>
-        </w:rPr>
-        <w:t>By:</w:t>
-      </w:r>
+      </w:pPr>
+      <w:r>
+        <w:t>By</w:t>
+      </w:r>
+      <w:proofErr w:type="gramStart"/>
+      <w:r>
+        <w:t>:</w:t>
+      </w:r>
+      <w:proofErr w:type="gramEnd"/>
+      <w:r>
+        <w:br/>
+      </w:r>
+      <w:r>
+        <w:t xml:space="preserve">Sam </w:t>
+      </w:r>
+      <w:proofErr w:type="spellStart"/>
+      <w:r>
+        <w:t>Assaf</w:t>
+      </w:r>
+      <w:proofErr w:type="spellEnd"/>
+      <w:r>
+        <w:t xml:space="preserve">, </w:t>
+      </w:r>
+      <w:r>
+        <w:br/>
+      </w:r>
+      <w:r>
+        <w:t xml:space="preserve">Alex Attar, </w:t>
+      </w:r>
+      <w:r>
+        <w:br/>
+      </w:r>
+      <w:r>
+        <w:t>David Campbell,</w:t>
+      </w:r>
+      <w:r>
+        <w:br/>
+      </w:r>
+      <w:r>
+        <w:t xml:space="preserve">Ralph </w:t>
+      </w:r>
+      <w:proofErr w:type="spellStart"/>
+      <w:r>
+        <w:t>D'Almeida</w:t>
+      </w:r>
+      <w:proofErr w:type="spellEnd"/>
     </w:p>
     <w:p>
       <w:pPr>
         <w:jc w:val="center"/>
-        <w:rPr>
-          <w:i/>
-        </w:rPr>
-      </w:pPr>
+      </w:pPr>
+      <w:r>
+        <w:t>20 July 2012</w:t>
+      </w:r>
     </w:p>
     <w:p>
       <w:pPr>
         <w:jc w:val="center"/>
-        <w:rPr>
-          <w:i/>
-        </w:rPr>
-      </w:pPr>
-      <w:r>
-        <w:rPr>
-          <w:i/>
-        </w:rPr>
-        <w:t>Date</w:t>
-      </w:r>
-    </w:p>
-    <w:p>
-      <w:pPr>
-        <w:jc w:val="center"/>
-      </w:pPr>
-      <w:r>
-        <w:rPr>
-          <w:i/>
-        </w:rPr>
+      </w:pPr>
+      <w:r>
         <w:t>Rev. 1</w:t>
       </w:r>
       <w:r>
@@ -186,6 +194,14 @@
         <w:t xml:space="preserve">Continuum takes place in a haunted house. </w:t>
       </w:r>
       <w:r>
+        <w:t>The player controls a boy who must navigate the house to the safety of the attic while avoiding an evil shadow. To reach the attic the boy must solve puzzles by teleporting through wardrobes and time-travelling through paintings.</w:t>
+      </w:r>
+      <w:r>
+        <w:t xml:space="preserve"> Despite the “Haunted” setting the game is not horrific and is intended for players of all ages. The puzzles are designed to be not so challenging that they cannot be solved but not so simple as to be childish. It is a game that can be enjoyed by anyone.</w:t>
+      </w:r>
+    </w:p>
+    <w:p>
+      <w:r>
         <w:br w:type="page"/>
       </w:r>
     </w:p>
@@ -208,6 +224,73 @@
       </w:r>
     </w:p>
     <w:p>
+      <w:r>
+        <w:t>Continuum is an action/puzzle game</w:t>
+      </w:r>
+      <w:r>
+        <w:t xml:space="preserve"> for the Xbox 360 and Windows. It is an action/puzzle game set in a haunted house. The game plays like a cross between Amnesia and Portal. </w:t>
+      </w:r>
+      <w:r>
+        <w:t>The player contro</w:t>
+      </w:r>
+      <w:r>
+        <w:t xml:space="preserve">ls a boy who finds himself in a </w:t>
+      </w:r>
+      <w:r>
+        <w:t>run-down h</w:t>
+      </w:r>
+      <w:r>
+        <w:t xml:space="preserve">aunted house. To defend himself </w:t>
+      </w:r>
+      <w:r>
+        <w:t>against strangers in t</w:t>
+      </w:r>
+      <w:r>
+        <w:t xml:space="preserve">he house, the boy can </w:t>
+      </w:r>
+      <w:r>
+        <w:t>only use differen</w:t>
+      </w:r>
+      <w:r>
+        <w:t xml:space="preserve">t magical items of furniture at </w:t>
+      </w:r>
+      <w:r>
+        <w:t>his disposal</w:t>
+      </w:r>
+      <w:r>
+        <w:t xml:space="preserve"> and his unexplained ability to </w:t>
+      </w:r>
+      <w:r>
+        <w:t>manipulate the</w:t>
+      </w:r>
+      <w:r>
+        <w:t xml:space="preserve">m. </w:t>
+      </w:r>
+      <w:r>
+        <w:t>To solve the puzzles in the house, the boy can use the world around him to teleport or time travel</w:t>
+      </w:r>
+      <w:r>
+        <w:t>. The player</w:t>
+      </w:r>
+      <w:r>
+        <w:t xml:space="preserve"> </w:t>
+      </w:r>
+      <w:r>
+        <w:t>must guide th</w:t>
+      </w:r>
+      <w:r>
+        <w:t xml:space="preserve">e boy through different puzzles </w:t>
+      </w:r>
+      <w:r>
+        <w:t>from the ground floor to the safety of the attic.</w:t>
+      </w:r>
+    </w:p>
+    <w:p>
+      <w:r>
+        <w:t>The key mechanics of the game are teleportation and time travel. Throughout the house are scattered wardrobes. By entering a wardrobe the boy will be teleported to another. This allows the boy to reach previously inaccessible parts of the house. The boy can also gaze at a painting to travel through time. The boy can travel between the past and the present. In the past, the house is brand new. Objects that are unusable or broken in the present may be intact in the past. Alternatively obstacles in the past may be old and broken down in the present. The boy can also make small changes in the past that will affect the present in order to help him progress. Finally, the boy is constantly stalked by a shadow. The boy cannot attack the shadow and must use his abilities to survive and avoid it.</w:t>
+      </w:r>
+    </w:p>
+    <w:p>
       <w:pPr>
         <w:rPr>
           <w:b/>
@@ -243,19 +326,25 @@
       </w:r>
     </w:p>
     <w:p>
-      <w:pPr>
-        <w:rPr>
-          <w:b/>
-          <w:sz w:val="36"/>
-          <w:szCs w:val="36"/>
-        </w:rPr>
-      </w:pPr>
-      <w:r>
-        <w:rPr>
-          <w:b/>
-          <w:sz w:val="36"/>
-          <w:szCs w:val="36"/>
-        </w:rPr>
+      <w:r>
+        <w:t>Am</w:t>
+      </w:r>
+      <w:r>
+        <w:t>nesia:</w:t>
+      </w:r>
+    </w:p>
+    <w:p/>
+    <w:p>
+      <w:r>
+        <w:t>Limbo:</w:t>
+      </w:r>
+    </w:p>
+    <w:p/>
+    <w:p>
+      <w:r>
+        <w:t>Portal:</w:t>
+      </w:r>
+      <w:r>
         <w:br w:type="page"/>
       </w:r>
     </w:p>
@@ -348,19 +437,25 @@
       </w:r>
     </w:p>
     <w:p>
-      <w:pPr>
-        <w:rPr>
-          <w:b/>
-          <w:sz w:val="36"/>
-          <w:szCs w:val="36"/>
-        </w:rPr>
-      </w:pPr>
-      <w:r>
-        <w:rPr>
-          <w:b/>
-          <w:sz w:val="36"/>
-          <w:szCs w:val="36"/>
-        </w:rPr>
+      <w:r>
+        <w:t>The boy:</w:t>
+      </w:r>
+    </w:p>
+    <w:p/>
+    <w:p>
+      <w:r>
+        <w:t>The Shadow</w:t>
+      </w:r>
+      <w:r>
+        <w:t>:</w:t>
+      </w:r>
+    </w:p>
+    <w:p/>
+    <w:p>
+      <w:r>
+        <w:t>The House:</w:t>
+      </w:r>
+      <w:r>
         <w:br w:type="page"/>
       </w:r>
     </w:p>
@@ -523,19 +618,34 @@
       </w:r>
     </w:p>
     <w:p>
-      <w:pPr>
-        <w:rPr>
-          <w:b/>
-          <w:sz w:val="36"/>
-          <w:szCs w:val="36"/>
-        </w:rPr>
-      </w:pPr>
-      <w:r>
-        <w:rPr>
-          <w:b/>
-          <w:sz w:val="36"/>
-          <w:szCs w:val="36"/>
-        </w:rPr>
+      <w:r>
+        <w:t>Code:</w:t>
+      </w:r>
+      <w:r>
+        <w:t xml:space="preserve"> The code is written with Visual Studio 2010 (C#) as an IDE. The game uses Microsoft’s XNA framework as a base. The code uses an Apache Subversion repository for version control. The repository is hosted by Google Code.</w:t>
+      </w:r>
+    </w:p>
+    <w:p>
+      <w:r>
+        <w:t>Design Document: The document is written with Microsoft Word.</w:t>
+      </w:r>
+    </w:p>
+    <w:p>
+      <w:r>
+        <w:t xml:space="preserve">Hardware: The game was developed using PCs running </w:t>
+      </w:r>
+      <w:r>
+        <w:t xml:space="preserve">Microsoft </w:t>
+      </w:r>
+      <w:r>
+        <w:t xml:space="preserve">Windows </w:t>
+      </w:r>
+      <w:r>
+        <w:t>7. The game runs on both Microsoft Windows and on the Xbox 360.</w:t>
+      </w:r>
+    </w:p>
+    <w:p>
+      <w:r>
         <w:br w:type="page"/>
       </w:r>
     </w:p>
@@ -565,6 +675,15 @@
           <w:szCs w:val="36"/>
         </w:rPr>
       </w:pPr>
+    </w:p>
+    <w:p>
+      <w:pPr>
+        <w:rPr>
+          <w:b/>
+          <w:sz w:val="36"/>
+          <w:szCs w:val="36"/>
+        </w:rPr>
+      </w:pPr>
       <w:r>
         <w:rPr>
           <w:b/>
@@ -600,6 +719,15 @@
           <w:szCs w:val="36"/>
         </w:rPr>
       </w:pPr>
+    </w:p>
+    <w:p>
+      <w:pPr>
+        <w:rPr>
+          <w:b/>
+          <w:sz w:val="36"/>
+          <w:szCs w:val="36"/>
+        </w:rPr>
+      </w:pPr>
       <w:r>
         <w:rPr>
           <w:b/>
@@ -663,19 +791,76 @@
       </w:r>
     </w:p>
     <w:p>
-      <w:pPr>
-        <w:rPr>
-          <w:b/>
-          <w:sz w:val="36"/>
-          <w:szCs w:val="36"/>
-        </w:rPr>
-      </w:pPr>
-      <w:r>
-        <w:rPr>
-          <w:b/>
-          <w:sz w:val="36"/>
-          <w:szCs w:val="36"/>
-        </w:rPr>
+      <w:r>
+        <w:t xml:space="preserve">Puzzles: The game is laid out as one large area subdivided into discrete puzzles. The player must solve puzzles to progress. The start of every puzzle serves as a checkpoint allowing the game to be saved and for progress to be reset if the player gets stuck or if they are caught by </w:t>
+      </w:r>
+      <w:r>
+        <w:t>The Shadow</w:t>
+      </w:r>
+      <w:r>
+        <w:t>.</w:t>
+      </w:r>
+    </w:p>
+    <w:p>
+      <w:r>
+        <w:t>Movement</w:t>
+      </w:r>
+      <w:r>
+        <w:t>: The player moves</w:t>
+      </w:r>
+      <w:r>
+        <w:t xml:space="preserve"> according to classic platform</w:t>
+      </w:r>
+      <w:r>
+        <w:t xml:space="preserve"> mechanics. The player can move left and right as well as jump. </w:t>
+      </w:r>
+      <w:r>
+        <w:t>The player can also travel vertically by going up or down stairs</w:t>
+      </w:r>
+      <w:r>
+        <w:t xml:space="preserve"> or dropping through gaps</w:t>
+      </w:r>
+      <w:r>
+        <w:t xml:space="preserve">. </w:t>
+      </w:r>
+    </w:p>
+    <w:p>
+      <w:r>
+        <w:t xml:space="preserve">Wardrobes: Wardrobes are scattered throughout the levels. The player can enter one wardrobe which </w:t>
+      </w:r>
+      <w:proofErr w:type="gramStart"/>
+      <w:r>
+        <w:t>will</w:t>
+      </w:r>
+      <w:proofErr w:type="gramEnd"/>
+      <w:r>
+        <w:t xml:space="preserve"> then teleport him to another. The wardrobes may be locked. The player cannot enter a locked wardrobe and entering a wardrobe whose destination is locked will not teleport the player. Wardrobes can be moved to allow the player to have a small amount of control over their destination.</w:t>
+      </w:r>
+    </w:p>
+    <w:p>
+      <w:r>
+        <w:t>Paintings: Paintings allow the player to travel through time. There are two periods: the past and the present. A room may be different in different time periods. For example, a staircase may be broken in the present but intact in the past. If the player travels to the past through a painting, they may return to the present by traveling through any other painting. Any actions carried out in the past will have an effect on the present, but actions in the present will have no effect on the past.</w:t>
+      </w:r>
+    </w:p>
+    <w:p>
+      <w:r>
+        <w:t>The Shadow</w:t>
+      </w:r>
+      <w:r>
+        <w:t xml:space="preserve">: The player is constantly stalked by a dark shadow. If the player is caught by </w:t>
+      </w:r>
+      <w:r>
+        <w:t>The Shadow</w:t>
+      </w:r>
+      <w:r>
+        <w:t xml:space="preserve">, they are sent back to the start of the current puzzle. The player has no direct </w:t>
+      </w:r>
+      <w:r>
+        <w:t xml:space="preserve">way to attack The Shadow and must rely on either hiding or evading it. </w:t>
+      </w:r>
+    </w:p>
+    <w:p>
+      <w:r>
         <w:br w:type="page"/>
       </w:r>
     </w:p>
@@ -698,19 +883,25 @@
       </w:r>
     </w:p>
     <w:p>
-      <w:pPr>
-        <w:rPr>
-          <w:b/>
-          <w:sz w:val="36"/>
-          <w:szCs w:val="36"/>
-        </w:rPr>
-      </w:pPr>
-      <w:r>
-        <w:rPr>
-          <w:b/>
-          <w:sz w:val="36"/>
-          <w:szCs w:val="36"/>
-        </w:rPr>
+      <w:r>
+        <w:t xml:space="preserve">July 30: Working prototype is due. </w:t>
+      </w:r>
+      <w:proofErr w:type="gramStart"/>
+      <w:r>
+        <w:t>Progress presentation</w:t>
+      </w:r>
+      <w:bookmarkStart w:id="0" w:name="_GoBack"/>
+      <w:bookmarkEnd w:id="0"/>
+      <w:r>
+        <w:t>.</w:t>
+      </w:r>
+      <w:proofErr w:type="gramEnd"/>
+    </w:p>
+    <w:p>
+      <w:r>
+        <w:t>August 13: Final deliverable due, game is presented.</w:t>
+      </w:r>
+      <w:r>
         <w:br w:type="page"/>
       </w:r>
     </w:p>
@@ -964,6 +1155,36 @@
     <w:semiHidden/>
     <w:unhideWhenUsed/>
   </w:style>
+  <w:style w:type="paragraph" w:styleId="BalloonText">
+    <w:name w:val="Balloon Text"/>
+    <w:basedOn w:val="Normal"/>
+    <w:link w:val="BalloonTextChar"/>
+    <w:uiPriority w:val="99"/>
+    <w:semiHidden/>
+    <w:unhideWhenUsed/>
+    <w:rsid w:val="00CA4373"/>
+    <w:pPr>
+      <w:spacing w:after="0" w:line="240" w:lineRule="auto"/>
+    </w:pPr>
+    <w:rPr>
+      <w:rFonts w:ascii="Tahoma" w:hAnsi="Tahoma" w:cs="Tahoma"/>
+      <w:sz w:val="16"/>
+      <w:szCs w:val="16"/>
+    </w:rPr>
+  </w:style>
+  <w:style w:type="character" w:customStyle="1" w:styleId="BalloonTextChar">
+    <w:name w:val="Balloon Text Char"/>
+    <w:basedOn w:val="DefaultParagraphFont"/>
+    <w:link w:val="BalloonText"/>
+    <w:uiPriority w:val="99"/>
+    <w:semiHidden/>
+    <w:rsid w:val="00CA4373"/>
+    <w:rPr>
+      <w:rFonts w:ascii="Tahoma" w:hAnsi="Tahoma" w:cs="Tahoma"/>
+      <w:sz w:val="16"/>
+      <w:szCs w:val="16"/>
+    </w:rPr>
+  </w:style>
 </w:styles>
 </file>
 
@@ -1153,6 +1374,36 @@
     <w:uiPriority w:val="99"/>
     <w:semiHidden/>
     <w:unhideWhenUsed/>
+  </w:style>
+  <w:style w:type="paragraph" w:styleId="BalloonText">
+    <w:name w:val="Balloon Text"/>
+    <w:basedOn w:val="Normal"/>
+    <w:link w:val="BalloonTextChar"/>
+    <w:uiPriority w:val="99"/>
+    <w:semiHidden/>
+    <w:unhideWhenUsed/>
+    <w:rsid w:val="00CA4373"/>
+    <w:pPr>
+      <w:spacing w:after="0" w:line="240" w:lineRule="auto"/>
+    </w:pPr>
+    <w:rPr>
+      <w:rFonts w:ascii="Tahoma" w:hAnsi="Tahoma" w:cs="Tahoma"/>
+      <w:sz w:val="16"/>
+      <w:szCs w:val="16"/>
+    </w:rPr>
+  </w:style>
+  <w:style w:type="character" w:customStyle="1" w:styleId="BalloonTextChar">
+    <w:name w:val="Balloon Text Char"/>
+    <w:basedOn w:val="DefaultParagraphFont"/>
+    <w:link w:val="BalloonText"/>
+    <w:uiPriority w:val="99"/>
+    <w:semiHidden/>
+    <w:rsid w:val="00CA4373"/>
+    <w:rPr>
+      <w:rFonts w:ascii="Tahoma" w:hAnsi="Tahoma" w:cs="Tahoma"/>
+      <w:sz w:val="16"/>
+      <w:szCs w:val="16"/>
+    </w:rPr>
   </w:style>
 </w:styles>
 </file>

</xml_diff>

<commit_message>
Updated the document. Finished the player composites.
</commit_message>
<xml_diff>
--- a/Continuum.docx
+++ b/Continuum.docx
@@ -31,7 +31,7 @@
                     <pic:cNvPicPr/>
                   </pic:nvPicPr>
                   <pic:blipFill>
-                    <a:blip r:embed="rId6">
+                    <a:blip r:embed="rId7">
                       <a:extLst>
                         <a:ext uri="{28A0092B-C50C-407E-A947-70E740481C1C}">
                           <a14:useLocalDpi xmlns:a14="http://schemas.microsoft.com/office/drawing/2010/main" val="0"/>
@@ -378,11 +378,13 @@
     </w:p>
     <w:p>
       <w:pPr>
-        <w:ind w:firstLine="720"/>
         <w:jc w:val="both"/>
       </w:pPr>
       <w:r>
         <w:t xml:space="preserve"> </w:t>
+      </w:r>
+      <w:r>
+        <w:tab/>
       </w:r>
       <w:r>
         <w:t xml:space="preserve">The boy can enter the portraits to travel back in time, allowing for him to </w:t>
@@ -847,7 +849,11 @@
         <w:t>Limbo's</w:t>
       </w:r>
       <w:r>
-        <w:t xml:space="preserve"> setting and puzzle mechanic, but </w:t>
+        <w:t xml:space="preserve"> setting and puzzle </w:t>
+      </w:r>
+      <w:r>
+        <w:lastRenderedPageBreak/>
+        <w:t xml:space="preserve">mechanic, but </w:t>
       </w:r>
       <w:r>
         <w:rPr>
@@ -863,50 +869,345 @@
       <w:pPr>
         <w:ind w:firstLine="720"/>
         <w:jc w:val="both"/>
-        <w:rPr>
-          <w:rFonts w:ascii="Times New Roman" w:eastAsia="Times New Roman" w:hAnsi="Times New Roman" w:cs="Times New Roman"/>
-          <w:sz w:val="24"/>
-          <w:szCs w:val="24"/>
-          <w:lang w:val="en"/>
-        </w:rPr>
-      </w:pPr>
-    </w:p>
-    <w:p>
-      <w:pPr>
-        <w:rPr>
-          <w:b/>
-          <w:sz w:val="36"/>
-          <w:szCs w:val="36"/>
-        </w:rPr>
-      </w:pPr>
-      <w:r>
-        <w:rPr>
-          <w:b/>
-          <w:sz w:val="36"/>
-          <w:szCs w:val="36"/>
-        </w:rPr>
-        <w:t>TODO</w:t>
-      </w:r>
-    </w:p>
-    <w:p>
-      <w:pPr>
-        <w:rPr>
-          <w:b/>
-          <w:sz w:val="36"/>
-          <w:szCs w:val="36"/>
-        </w:rPr>
-      </w:pPr>
-      <w:r>
-        <w:rPr>
-          <w:b/>
-          <w:sz w:val="36"/>
-          <w:szCs w:val="36"/>
-        </w:rPr>
-        <w:t>SCREEN SHOT!</w:t>
-      </w:r>
-      <w:r>
-        <w:rPr>
-          <w:b/>
+      </w:pPr>
+      <w:r>
+        <w:t xml:space="preserve">Overall, </w:t>
+      </w:r>
+      <w:r>
+        <w:rPr>
+          <w:i/>
+        </w:rPr>
+        <w:t xml:space="preserve">Continuum </w:t>
+      </w:r>
+      <w:r>
+        <w:t xml:space="preserve">will seek to captivate the players of all ages with its challenging puzzles, its simple gameplay and its interesting story. While the game bears some similarities to other puzzle games such as </w:t>
+      </w:r>
+      <w:r>
+        <w:rPr>
+          <w:i/>
+        </w:rPr>
+        <w:t>Portal 2</w:t>
+      </w:r>
+      <w:r>
+        <w:t xml:space="preserve">, </w:t>
+      </w:r>
+      <w:r>
+        <w:rPr>
+          <w:i/>
+        </w:rPr>
+        <w:t>Quantum Continuum</w:t>
+      </w:r>
+      <w:r>
+        <w:t xml:space="preserve"> and </w:t>
+      </w:r>
+      <w:r>
+        <w:rPr>
+          <w:i/>
+        </w:rPr>
+        <w:t>Limbo</w:t>
+      </w:r>
+      <w:r>
+        <w:t xml:space="preserve">, the combination of original mechanics, good level design and </w:t>
+      </w:r>
+      <w:r>
+        <w:t>a</w:t>
+      </w:r>
+      <w:r>
+        <w:t xml:space="preserve"> mysterious setting will ensure that </w:t>
+      </w:r>
+      <w:r>
+        <w:rPr>
+          <w:i/>
+        </w:rPr>
+        <w:t>Continuum</w:t>
+      </w:r>
+      <w:r>
+        <w:t xml:space="preserve"> </w:t>
+      </w:r>
+      <w:r>
+        <w:t>constitutes</w:t>
+      </w:r>
+      <w:r>
+        <w:t xml:space="preserve"> a unique </w:t>
+      </w:r>
+      <w:r>
+        <w:t xml:space="preserve">and worthwhile </w:t>
+      </w:r>
+      <w:r>
+        <w:t>offering for fans of puzzle games and a Tim Burton-</w:t>
+      </w:r>
+      <w:proofErr w:type="spellStart"/>
+      <w:r>
+        <w:t>esque</w:t>
+      </w:r>
+      <w:proofErr w:type="spellEnd"/>
+      <w:r>
+        <w:t xml:space="preserve"> setting.</w:t>
+      </w:r>
+    </w:p>
+    <w:p>
+      <w:pPr>
+        <w:ind w:firstLine="720"/>
+        <w:jc w:val="both"/>
+      </w:pPr>
+    </w:p>
+    <w:p>
+      <w:pPr>
+        <w:rPr>
+          <w:b/>
+          <w:sz w:val="36"/>
+          <w:szCs w:val="36"/>
+        </w:rPr>
+      </w:pPr>
+      <w:r>
+        <w:rPr>
+          <w:b/>
+          <w:noProof/>
+          <w:sz w:val="36"/>
+          <w:szCs w:val="36"/>
+        </w:rPr>
+        <w:drawing>
+          <wp:inline distT="0" distB="0" distL="0" distR="0" wp14:anchorId="4F35D600" wp14:editId="5F5F9478">
+            <wp:extent cx="5943600" cy="1730375"/>
+            <wp:effectExtent l="0" t="0" r="0" b="3175"/>
+            <wp:docPr id="18" name="Picture 18"/>
+            <wp:cNvGraphicFramePr>
+              <a:graphicFrameLocks xmlns:a="http://schemas.openxmlformats.org/drawingml/2006/main" noChangeAspect="1"/>
+            </wp:cNvGraphicFramePr>
+            <a:graphic xmlns:a="http://schemas.openxmlformats.org/drawingml/2006/main">
+              <a:graphicData uri="http://schemas.openxmlformats.org/drawingml/2006/picture">
+                <pic:pic xmlns:pic="http://schemas.openxmlformats.org/drawingml/2006/picture">
+                  <pic:nvPicPr>
+                    <pic:cNvPr id="0" name="ScreenShot1.png"/>
+                    <pic:cNvPicPr/>
+                  </pic:nvPicPr>
+                  <pic:blipFill>
+                    <a:blip r:embed="rId8">
+                      <a:extLst>
+                        <a:ext uri="{28A0092B-C50C-407E-A947-70E740481C1C}">
+                          <a14:useLocalDpi xmlns:a14="http://schemas.microsoft.com/office/drawing/2010/main" val="0"/>
+                        </a:ext>
+                      </a:extLst>
+                    </a:blip>
+                    <a:stretch>
+                      <a:fillRect/>
+                    </a:stretch>
+                  </pic:blipFill>
+                  <pic:spPr>
+                    <a:xfrm>
+                      <a:off x="0" y="0"/>
+                      <a:ext cx="5943600" cy="1730375"/>
+                    </a:xfrm>
+                    <a:prstGeom prst="rect">
+                      <a:avLst/>
+                    </a:prstGeom>
+                  </pic:spPr>
+                </pic:pic>
+              </a:graphicData>
+            </a:graphic>
+          </wp:inline>
+        </w:drawing>
+      </w:r>
+    </w:p>
+    <w:p>
+      <w:pPr>
+        <w:ind w:left="1440" w:right="1440"/>
+        <w:rPr>
+          <w:i/>
+        </w:rPr>
+      </w:pPr>
+      <w:r>
+        <w:rPr>
+          <w:i/>
+        </w:rPr>
+        <w:t>Figure 1:</w:t>
+      </w:r>
+      <w:r>
+        <w:rPr>
+          <w:b/>
+          <w:i/>
+          <w:sz w:val="36"/>
+          <w:szCs w:val="36"/>
+        </w:rPr>
+        <w:t xml:space="preserve"> </w:t>
+      </w:r>
+      <w:r>
+        <w:rPr>
+          <w:i/>
+        </w:rPr>
+        <w:t>A sample screenshot of Continuum taken in the present state, featuring a portrait, a shadow, two wardrobes, a door and key, a rubble pile and a chair.</w:t>
+      </w:r>
+    </w:p>
+    <w:p>
+      <w:pPr>
+        <w:ind w:left="1440" w:right="1440"/>
+        <w:rPr>
+          <w:i/>
+        </w:rPr>
+      </w:pPr>
+    </w:p>
+    <w:p>
+      <w:pPr>
+        <w:rPr>
+          <w:b/>
+          <w:i/>
+          <w:sz w:val="36"/>
+          <w:szCs w:val="36"/>
+        </w:rPr>
+      </w:pPr>
+      <w:r>
+        <w:rPr>
+          <w:b/>
+          <w:i/>
+          <w:noProof/>
+          <w:sz w:val="36"/>
+          <w:szCs w:val="36"/>
+        </w:rPr>
+        <w:drawing>
+          <wp:inline distT="0" distB="0" distL="0" distR="0">
+            <wp:extent cx="5943600" cy="1734820"/>
+            <wp:effectExtent l="0" t="0" r="0" b="0"/>
+            <wp:docPr id="19" name="Picture 19"/>
+            <wp:cNvGraphicFramePr>
+              <a:graphicFrameLocks xmlns:a="http://schemas.openxmlformats.org/drawingml/2006/main" noChangeAspect="1"/>
+            </wp:cNvGraphicFramePr>
+            <a:graphic xmlns:a="http://schemas.openxmlformats.org/drawingml/2006/main">
+              <a:graphicData uri="http://schemas.openxmlformats.org/drawingml/2006/picture">
+                <pic:pic xmlns:pic="http://schemas.openxmlformats.org/drawingml/2006/picture">
+                  <pic:nvPicPr>
+                    <pic:cNvPr id="0" name="ScreenShot2.png"/>
+                    <pic:cNvPicPr/>
+                  </pic:nvPicPr>
+                  <pic:blipFill>
+                    <a:blip r:embed="rId9">
+                      <a:extLst>
+                        <a:ext uri="{28A0092B-C50C-407E-A947-70E740481C1C}">
+                          <a14:useLocalDpi xmlns:a14="http://schemas.microsoft.com/office/drawing/2010/main" val="0"/>
+                        </a:ext>
+                      </a:extLst>
+                    </a:blip>
+                    <a:stretch>
+                      <a:fillRect/>
+                    </a:stretch>
+                  </pic:blipFill>
+                  <pic:spPr>
+                    <a:xfrm>
+                      <a:off x="0" y="0"/>
+                      <a:ext cx="5943600" cy="1734820"/>
+                    </a:xfrm>
+                    <a:prstGeom prst="rect">
+                      <a:avLst/>
+                    </a:prstGeom>
+                  </pic:spPr>
+                </pic:pic>
+              </a:graphicData>
+            </a:graphic>
+          </wp:inline>
+        </w:drawing>
+      </w:r>
+    </w:p>
+    <w:p>
+      <w:pPr>
+        <w:ind w:left="1440" w:right="1440"/>
+        <w:rPr>
+          <w:i/>
+        </w:rPr>
+      </w:pPr>
+      <w:r>
+        <w:rPr>
+          <w:i/>
+        </w:rPr>
+        <w:t>Figure 2</w:t>
+      </w:r>
+      <w:r>
+        <w:rPr>
+          <w:i/>
+        </w:rPr>
+        <w:t>:</w:t>
+      </w:r>
+      <w:r>
+        <w:rPr>
+          <w:b/>
+          <w:i/>
+          <w:sz w:val="36"/>
+          <w:szCs w:val="36"/>
+        </w:rPr>
+        <w:t xml:space="preserve"> </w:t>
+      </w:r>
+      <w:r>
+        <w:rPr>
+          <w:i/>
+        </w:rPr>
+        <w:t xml:space="preserve">A sample screenshot of Continuum taken in the </w:t>
+      </w:r>
+      <w:r>
+        <w:rPr>
+          <w:i/>
+        </w:rPr>
+        <w:t>past</w:t>
+      </w:r>
+      <w:r>
+        <w:rPr>
+          <w:i/>
+        </w:rPr>
+        <w:t xml:space="preserve"> state, featuring a</w:t>
+      </w:r>
+      <w:r>
+        <w:rPr>
+          <w:i/>
+        </w:rPr>
+        <w:t xml:space="preserve"> portrait</w:t>
+      </w:r>
+      <w:r>
+        <w:rPr>
+          <w:i/>
+        </w:rPr>
+        <w:t xml:space="preserve">, two wardrobes, a door and key, </w:t>
+      </w:r>
+      <w:r>
+        <w:rPr>
+          <w:i/>
+        </w:rPr>
+        <w:t xml:space="preserve">and </w:t>
+      </w:r>
+      <w:r>
+        <w:rPr>
+          <w:i/>
+        </w:rPr>
+        <w:t>a chair.</w:t>
+      </w:r>
+      <w:r>
+        <w:rPr>
+          <w:i/>
+        </w:rPr>
+        <w:t xml:space="preserve"> When compared with </w:t>
+      </w:r>
+      <w:r>
+        <w:rPr>
+          <w:i/>
+        </w:rPr>
+        <w:t>Figure 1</w:t>
+      </w:r>
+      <w:r>
+        <w:rPr>
+          <w:i/>
+        </w:rPr>
+        <w:t>, we can see that the broken wall on the second floor has been fixed and that the rubble pile has disappeared.</w:t>
+      </w:r>
+    </w:p>
+    <w:p>
+      <w:pPr>
+        <w:rPr>
+          <w:b/>
+          <w:i/>
+          <w:sz w:val="36"/>
+          <w:szCs w:val="36"/>
+        </w:rPr>
+      </w:pPr>
+      <w:r>
+        <w:rPr>
+          <w:b/>
+          <w:i/>
           <w:sz w:val="36"/>
           <w:szCs w:val="36"/>
         </w:rPr>
@@ -987,14 +1288,9 @@
         <w:t>Mac</w:t>
       </w:r>
     </w:p>
-    <w:p>
-      <w:pPr>
-        <w:ind w:firstLine="720"/>
-      </w:pPr>
-    </w:p>
-    <w:p>
-      <w:pPr>
-        <w:ind w:firstLine="720"/>
+    <w:p/>
+    <w:p>
+      <w:pPr>
         <w:jc w:val="both"/>
       </w:pPr>
       <w:r>
@@ -1060,7 +1356,6 @@
     </w:p>
     <w:p>
       <w:pPr>
-        <w:ind w:firstLine="720"/>
         <w:jc w:val="both"/>
       </w:pPr>
       <w:r>
@@ -1123,7 +1418,6 @@
     </w:p>
     <w:p>
       <w:pPr>
-        <w:ind w:firstLine="720"/>
         <w:jc w:val="both"/>
       </w:pPr>
       <w:r>
@@ -1237,7 +1531,6 @@
     </w:p>
     <w:p>
       <w:pPr>
-        <w:ind w:firstLine="720"/>
         <w:jc w:val="both"/>
       </w:pPr>
       <w:r>
@@ -1261,7 +1554,6 @@
     </w:p>
     <w:p>
       <w:pPr>
-        <w:ind w:firstLine="720"/>
         <w:jc w:val="both"/>
       </w:pPr>
       <w:r>
@@ -1271,7 +1563,11 @@
         <w:t xml:space="preserve"> incredibly engaging. As a sequel to Portal, Portal 2 added new mechanics such as the various gels and the excursion funnel to increase the possible complexity of puzzles. The player started off only being able to use the portal gun. After a certain number of puzzle chambers, </w:t>
       </w:r>
       <w:r>
-        <w:t>a new mechanic would be introduced to the player. The first few puzzles after the introduction of the new mechanic would drop in complexity, allowing the player to learn how to use the new tool. After a certain number of puzzles, the difficulty would jump back up and the new mechanic would begin being used with the existing mechanics. B</w:t>
+        <w:t xml:space="preserve">a new mechanic would be introduced to the player. The first few puzzles after the introduction of the new mechanic would drop in complexity, allowing the player to learn how to use the new tool. After a certain </w:t>
+      </w:r>
+      <w:r>
+        <w:lastRenderedPageBreak/>
+        <w:t>number of puzzles, the difficulty would jump back up and the new mechanic would begin being used with the existing mechanics. B</w:t>
       </w:r>
       <w:r>
         <w:t xml:space="preserve">y the end of the game, the player had a large array of puzzle solving tools at </w:t>
@@ -1288,7 +1584,6 @@
     </w:p>
     <w:p>
       <w:pPr>
-        <w:ind w:firstLine="720"/>
         <w:jc w:val="both"/>
       </w:pPr>
       <w:r>
@@ -1354,7 +1649,6 @@
     </w:p>
     <w:p>
       <w:pPr>
-        <w:ind w:firstLine="720"/>
         <w:jc w:val="both"/>
       </w:pPr>
       <w:r>
@@ -1378,14 +1672,10 @@
       <w:r>
         <w:t xml:space="preserve">nd improve your completion time. The online multiplayer mode extends the life of the game, but since the level creator is only available on the PC version, console gamers do not have the ability to play the large amount of user created levels that exist. As such, replay value is the only real aspect of Portal 2 that can be criticized, but not only is this common among puzzle games but also only applies to console gamers. </w:t>
       </w:r>
-    </w:p>
-    <w:p>
-      <w:pPr>
-        <w:ind w:firstLine="720"/>
-      </w:pPr>
     </w:p>
     <w:p/>
     <w:p/>
+    <w:p/>
     <w:p>
       <w:pPr>
         <w:rPr>
@@ -1399,7 +1689,7 @@
           <w:noProof/>
         </w:rPr>
         <w:drawing>
-          <wp:anchor distT="0" distB="0" distL="114300" distR="114300" simplePos="0" relativeHeight="251664384" behindDoc="0" locked="0" layoutInCell="1" allowOverlap="1" wp14:anchorId="463A0C00" wp14:editId="3BEB43DA">
+          <wp:anchor distT="0" distB="0" distL="114300" distR="114300" simplePos="0" relativeHeight="251664384" behindDoc="0" locked="0" layoutInCell="1" allowOverlap="1" wp14:anchorId="49229C20" wp14:editId="4FCC6026">
             <wp:simplePos x="0" y="0"/>
             <wp:positionH relativeFrom="column">
               <wp:posOffset>390525</wp:posOffset>
@@ -1424,7 +1714,7 @@
                     </pic:cNvPicPr>
                   </pic:nvPicPr>
                   <pic:blipFill>
-                    <a:blip r:embed="rId7" cstate="print">
+                    <a:blip r:embed="rId10" cstate="print">
                       <a:extLst>
                         <a:ext uri="{28A0092B-C50C-407E-A947-70E740481C1C}">
                           <a14:useLocalDpi xmlns:a14="http://schemas.microsoft.com/office/drawing/2010/main" val="0"/>
@@ -1588,7 +1878,6 @@
     </w:p>
     <w:p>
       <w:pPr>
-        <w:ind w:firstLine="720"/>
         <w:jc w:val="both"/>
       </w:pPr>
       <w:r>
@@ -1633,7 +1922,6 @@
     </w:p>
     <w:p>
       <w:pPr>
-        <w:ind w:firstLine="720"/>
         <w:jc w:val="both"/>
       </w:pPr>
       <w:r>
@@ -1714,7 +2002,6 @@
     </w:p>
     <w:p>
       <w:pPr>
-        <w:ind w:firstLine="720"/>
         <w:jc w:val="both"/>
       </w:pPr>
       <w:r>
@@ -1765,7 +2052,6 @@
     </w:p>
     <w:p>
       <w:pPr>
-        <w:ind w:firstLine="720"/>
         <w:jc w:val="both"/>
       </w:pPr>
       <w:r>
@@ -1811,7 +2097,11 @@
         <w:t xml:space="preserve"> is also incredible. The absence of any music adds to the </w:t>
       </w:r>
       <w:r>
-        <w:t xml:space="preserve">mystery of the game world and the clarity of the sound effects immerse the player but also provide vital clues as to how to proceed. While </w:t>
+        <w:t xml:space="preserve">mystery of the game world and the clarity of the sound effects immerse the player but also provide vital clues as to how to </w:t>
+      </w:r>
+      <w:r>
+        <w:lastRenderedPageBreak/>
+        <w:t xml:space="preserve">proceed. While </w:t>
       </w:r>
       <w:r>
         <w:rPr>
@@ -1825,7 +2115,6 @@
     </w:p>
     <w:p>
       <w:pPr>
-        <w:ind w:firstLine="720"/>
         <w:jc w:val="both"/>
       </w:pPr>
       <w:r>
@@ -1875,7 +2164,6 @@
     </w:p>
     <w:p>
       <w:pPr>
-        <w:ind w:firstLine="720"/>
         <w:jc w:val="both"/>
       </w:pPr>
       <w:r>
@@ -1920,7 +2208,6 @@
     </w:p>
     <w:p>
       <w:pPr>
-        <w:ind w:firstLine="720"/>
         <w:jc w:val="both"/>
       </w:pPr>
       <w:r>
@@ -1928,7 +2215,7 @@
           <w:noProof/>
         </w:rPr>
         <w:drawing>
-          <wp:anchor distT="0" distB="0" distL="114300" distR="114300" simplePos="0" relativeHeight="251665408" behindDoc="0" locked="0" layoutInCell="1" allowOverlap="1" wp14:anchorId="5BA128A3" wp14:editId="50A0E5FB">
+          <wp:anchor distT="0" distB="0" distL="114300" distR="114300" simplePos="0" relativeHeight="251665408" behindDoc="0" locked="0" layoutInCell="1" allowOverlap="1" wp14:anchorId="6E917A8D" wp14:editId="5E1770E0">
             <wp:simplePos x="0" y="0"/>
             <wp:positionH relativeFrom="column">
               <wp:posOffset>-9525</wp:posOffset>
@@ -1953,7 +2240,7 @@
                     </pic:cNvPicPr>
                   </pic:nvPicPr>
                   <pic:blipFill>
-                    <a:blip r:embed="rId8">
+                    <a:blip r:embed="rId11">
                       <a:extLst>
                         <a:ext uri="{28A0092B-C50C-407E-A947-70E740481C1C}">
                           <a14:useLocalDpi xmlns:a14="http://schemas.microsoft.com/office/drawing/2010/main" val="0"/>
@@ -1993,55 +2280,46 @@
     </w:p>
     <w:p>
       <w:pPr>
-        <w:ind w:firstLine="720"/>
         <w:jc w:val="both"/>
       </w:pPr>
     </w:p>
     <w:p>
       <w:pPr>
-        <w:ind w:firstLine="720"/>
         <w:jc w:val="both"/>
       </w:pPr>
     </w:p>
     <w:p>
       <w:pPr>
-        <w:ind w:firstLine="720"/>
         <w:jc w:val="both"/>
       </w:pPr>
     </w:p>
     <w:p>
       <w:pPr>
-        <w:ind w:firstLine="720"/>
         <w:jc w:val="both"/>
       </w:pPr>
     </w:p>
     <w:p>
       <w:pPr>
-        <w:ind w:firstLine="720"/>
         <w:jc w:val="both"/>
       </w:pPr>
     </w:p>
     <w:p>
       <w:pPr>
-        <w:ind w:firstLine="720"/>
         <w:jc w:val="both"/>
       </w:pPr>
     </w:p>
     <w:p>
       <w:pPr>
-        <w:ind w:firstLine="720"/>
         <w:jc w:val="both"/>
       </w:pPr>
     </w:p>
     <w:p>
       <w:pPr>
-        <w:ind w:firstLine="720"/>
         <w:jc w:val="both"/>
       </w:pPr>
     </w:p>
     <w:p>
       <w:pPr>
-        <w:ind w:firstLine="720"/>
         <w:jc w:val="both"/>
       </w:pPr>
     </w:p>
@@ -2086,7 +2364,6 @@
     </w:p>
     <w:p>
       <w:pPr>
-        <w:ind w:firstLine="720"/>
         <w:jc w:val="both"/>
       </w:pPr>
       <w:r>
@@ -2131,7 +2408,6 @@
     </w:p>
     <w:p>
       <w:pPr>
-        <w:ind w:firstLine="720"/>
         <w:jc w:val="both"/>
       </w:pPr>
       <w:r>
@@ -2158,7 +2434,6 @@
     </w:p>
     <w:p>
       <w:pPr>
-        <w:ind w:firstLine="720"/>
         <w:jc w:val="both"/>
       </w:pPr>
       <w:r>
@@ -2185,7 +2460,6 @@
     </w:p>
     <w:p>
       <w:pPr>
-        <w:ind w:firstLine="720"/>
         <w:jc w:val="both"/>
       </w:pPr>
       <w:r>
@@ -2250,7 +2524,6 @@
     </w:p>
     <w:p>
       <w:pPr>
-        <w:ind w:firstLine="720"/>
         <w:jc w:val="both"/>
       </w:pPr>
       <w:r>
@@ -2259,7 +2532,6 @@
     </w:p>
     <w:p>
       <w:pPr>
-        <w:ind w:firstLine="720"/>
         <w:jc w:val="both"/>
       </w:pPr>
       <w:proofErr w:type="gramStart"/>
@@ -2278,7 +2550,6 @@
     </w:p>
     <w:p>
       <w:pPr>
-        <w:ind w:firstLine="720"/>
         <w:jc w:val="both"/>
       </w:pPr>
       <w:proofErr w:type="gramStart"/>
@@ -2289,29 +2560,21 @@
     </w:p>
     <w:p>
       <w:pPr>
-        <w:ind w:firstLine="720"/>
         <w:jc w:val="both"/>
       </w:pPr>
       <w:proofErr w:type="gramStart"/>
       <w:r>
-        <w:t>Strength 2</w:t>
-      </w:r>
-      <w:r>
-        <w:t>.</w:t>
+        <w:t>Strength 2.</w:t>
       </w:r>
       <w:proofErr w:type="gramEnd"/>
     </w:p>
     <w:p>
       <w:pPr>
-        <w:ind w:firstLine="720"/>
         <w:jc w:val="both"/>
       </w:pPr>
       <w:proofErr w:type="gramStart"/>
       <w:r>
-        <w:t>Main weakness</w:t>
-      </w:r>
-      <w:r>
-        <w:t>.</w:t>
+        <w:t>Main weakness.</w:t>
       </w:r>
       <w:proofErr w:type="gramEnd"/>
     </w:p>
@@ -2322,7 +2585,6 @@
     </w:p>
     <w:p>
       <w:pPr>
-        <w:ind w:firstLine="720"/>
         <w:jc w:val="both"/>
       </w:pPr>
     </w:p>
@@ -2333,7 +2595,7 @@
           <w:noProof/>
         </w:rPr>
         <w:drawing>
-          <wp:anchor distT="0" distB="0" distL="114300" distR="114300" simplePos="0" relativeHeight="251661312" behindDoc="0" locked="0" layoutInCell="1" allowOverlap="1" wp14:anchorId="6BE17F1F" wp14:editId="44D6C564">
+          <wp:anchor distT="0" distB="0" distL="114300" distR="114300" simplePos="0" relativeHeight="251661312" behindDoc="0" locked="0" layoutInCell="1" allowOverlap="1" wp14:anchorId="445232BE" wp14:editId="2071760C">
             <wp:simplePos x="0" y="0"/>
             <wp:positionH relativeFrom="column">
               <wp:posOffset>619125</wp:posOffset>
@@ -2358,7 +2620,7 @@
                     </pic:cNvPicPr>
                   </pic:nvPicPr>
                   <pic:blipFill>
-                    <a:blip r:embed="rId9">
+                    <a:blip r:embed="rId12">
                       <a:extLst>
                         <a:ext uri="{28A0092B-C50C-407E-A947-70E740481C1C}">
                           <a14:useLocalDpi xmlns:a14="http://schemas.microsoft.com/office/drawing/2010/main" val="0"/>
@@ -2409,6 +2671,7 @@
         <w:rPr>
           <w:b/>
         </w:rPr>
+        <w:lastRenderedPageBreak/>
         <w:t>Quantum Conundrum</w:t>
       </w:r>
       <w:r>
@@ -2429,9 +2692,6 @@
       </w:r>
     </w:p>
     <w:p>
-      <w:pPr>
-        <w:ind w:firstLine="720"/>
-      </w:pPr>
       <w:r>
         <w:t xml:space="preserve">In </w:t>
       </w:r>
@@ -2473,9 +2733,6 @@
       </w:r>
     </w:p>
     <w:p>
-      <w:pPr>
-        <w:ind w:firstLine="720"/>
-      </w:pPr>
       <w:r>
         <w:t xml:space="preserve">In </w:t>
       </w:r>
@@ -2529,9 +2786,6 @@
       </w:r>
     </w:p>
     <w:p>
-      <w:pPr>
-        <w:ind w:firstLine="720"/>
-      </w:pPr>
       <w:r>
         <w:t xml:space="preserve">The main difference between the two games is the tone in which these puzzles take place. While neither game has a particularly dark tone, </w:t>
       </w:r>
@@ -2591,9 +2845,6 @@
       </w:r>
     </w:p>
     <w:p>
-      <w:pPr>
-        <w:ind w:firstLine="720"/>
-      </w:pPr>
       <w:r>
         <w:rPr>
           <w:i/>
@@ -2649,7 +2900,11 @@
         <w:t>has known relatively good sales</w:t>
       </w:r>
       <w:r>
-        <w:t xml:space="preserve"> numbers. Among the qualities highlighted by the critics, the most prevalent qualit</w:t>
+        <w:t xml:space="preserve"> </w:t>
+      </w:r>
+      <w:r>
+        <w:lastRenderedPageBreak/>
+        <w:t>numbers. Among the qualities highlighted by the critics, the most prevalent qualit</w:t>
       </w:r>
       <w:r>
         <w:t>y</w:t>
@@ -2674,9 +2929,6 @@
       </w:r>
     </w:p>
     <w:p>
-      <w:pPr>
-        <w:ind w:firstLine="720"/>
-      </w:pPr>
       <w:r>
         <w:rPr>
           <w:i/>
@@ -2703,9 +2955,6 @@
       </w:r>
     </w:p>
     <w:p>
-      <w:pPr>
-        <w:ind w:firstLine="720"/>
-      </w:pPr>
       <w:r>
         <w:rPr>
           <w:i/>
@@ -2774,7 +3023,7 @@
           <w:noProof/>
         </w:rPr>
         <w:drawing>
-          <wp:anchor distT="0" distB="0" distL="114300" distR="114300" simplePos="0" relativeHeight="251666432" behindDoc="0" locked="0" layoutInCell="1" allowOverlap="1" wp14:anchorId="24CDE325" wp14:editId="098FD4B7">
+          <wp:anchor distT="0" distB="0" distL="114300" distR="114300" simplePos="0" relativeHeight="251666432" behindDoc="0" locked="0" layoutInCell="1" allowOverlap="1" wp14:anchorId="3BCA67BA" wp14:editId="5EFA1B57">
             <wp:simplePos x="0" y="0"/>
             <wp:positionH relativeFrom="column">
               <wp:posOffset>28575</wp:posOffset>
@@ -2799,7 +3048,7 @@
                     </pic:cNvPicPr>
                   </pic:nvPicPr>
                   <pic:blipFill>
-                    <a:blip r:embed="rId10">
+                    <a:blip r:embed="rId13">
                       <a:extLst>
                         <a:ext uri="{28A0092B-C50C-407E-A947-70E740481C1C}">
                           <a14:useLocalDpi xmlns:a14="http://schemas.microsoft.com/office/drawing/2010/main" val="0"/>
@@ -2859,12 +3108,472 @@
       </w:r>
     </w:p>
     <w:p>
-      <w:pPr>
-        <w:rPr>
-          <w:b/>
-          <w:sz w:val="36"/>
-          <w:szCs w:val="36"/>
-        </w:rPr>
+      <w:r>
+        <w:tab/>
+      </w:r>
+      <w:r>
+        <w:rPr>
+          <w:i/>
+        </w:rPr>
+        <w:t>Continuum</w:t>
+      </w:r>
+      <w:r>
+        <w:rPr>
+          <w:i/>
+        </w:rPr>
+        <w:t xml:space="preserve"> </w:t>
+      </w:r>
+      <w:r>
+        <w:t xml:space="preserve">is aimed at players of age 12 and up who enjoy puzzle games and mysterious settings. Here are a few of the types of players that </w:t>
+      </w:r>
+      <w:r>
+        <w:t>the game</w:t>
+      </w:r>
+      <w:r>
+        <w:t xml:space="preserve"> target</w:t>
+      </w:r>
+      <w:r>
+        <w:t>s</w:t>
+      </w:r>
+      <w:r>
+        <w:t>.</w:t>
+      </w:r>
+    </w:p>
+    <w:p>
+      <w:pPr>
+        <w:ind w:firstLine="720"/>
+      </w:pPr>
+      <w:r>
+        <w:t xml:space="preserve">Alex Sinclair is a 15 year old student currently attending senior high school. Alex is a good student </w:t>
+      </w:r>
+      <w:r>
+        <w:t xml:space="preserve">who places a priority on school work. During his summers and other times away from class, he likes to play first person puzzle games like </w:t>
+      </w:r>
+      <w:r>
+        <w:rPr>
+          <w:i/>
+        </w:rPr>
+        <w:t>Portal</w:t>
+      </w:r>
+      <w:r>
+        <w:t xml:space="preserve"> and </w:t>
+      </w:r>
+      <w:r>
+        <w:rPr>
+          <w:i/>
+        </w:rPr>
+        <w:t>Quantum Conundrum</w:t>
+      </w:r>
+      <w:r>
+        <w:t xml:space="preserve">, or fully immerse himself in expansive role playing games like </w:t>
+      </w:r>
+      <w:r>
+        <w:rPr>
+          <w:i/>
+        </w:rPr>
+        <w:t>Elder Scrolls</w:t>
+      </w:r>
+      <w:r>
+        <w:rPr>
+          <w:i/>
+        </w:rPr>
+        <w:t xml:space="preserve">, </w:t>
+      </w:r>
+      <w:r>
+        <w:t>although he does this less than he used to</w:t>
+      </w:r>
+      <w:r>
+        <w:t xml:space="preserve">. </w:t>
+      </w:r>
+      <w:r>
+        <w:t xml:space="preserve">Alex enjoys the challenge that puzzle games provide, as well as the fantastic settings found in RPGs. </w:t>
+      </w:r>
+      <w:r>
+        <w:t>When he</w:t>
+      </w:r>
+      <w:r>
+        <w:t>’s t</w:t>
+      </w:r>
+      <w:r>
+        <w:t xml:space="preserve">oo busy with school during the year to fully immerse </w:t>
+      </w:r>
+      <w:proofErr w:type="gramStart"/>
+      <w:r>
+        <w:t>himself</w:t>
+      </w:r>
+      <w:proofErr w:type="gramEnd"/>
+      <w:r>
+        <w:t xml:space="preserve"> in large-scale games, he enjoys playing quick matches of Call of Duty and Smash Brothers online. </w:t>
+      </w:r>
+      <w:r>
+        <w:t xml:space="preserve">Alex has </w:t>
+      </w:r>
+      <w:r>
+        <w:t>an</w:t>
+      </w:r>
+      <w:r>
+        <w:t xml:space="preserve"> </w:t>
+      </w:r>
+      <w:r>
+        <w:t>Xbox 360</w:t>
+      </w:r>
+      <w:r>
+        <w:t xml:space="preserve"> plugged into his computer monitor in his bedroom and a Wii in the family room. </w:t>
+      </w:r>
+      <w:r>
+        <w:t xml:space="preserve">Most of the games that he owns are birthday or Christmas presents. </w:t>
+      </w:r>
+      <w:r>
+        <w:t xml:space="preserve">Alex plays large scale games alone and action games online with other players, in addition to occasionally playing local multiplayer games at friendly get-togethers. Alex also enjoys playing soccer and hockey with his friends, as well as watching Montreal </w:t>
+      </w:r>
+      <w:proofErr w:type="spellStart"/>
+      <w:r>
+        <w:t>Canadiens</w:t>
+      </w:r>
+      <w:proofErr w:type="spellEnd"/>
+      <w:r>
+        <w:t xml:space="preserve"> games during the year. In all, Alex is a fairly busy individual who enjoys playing a wide variety of games depending on the time of the year; he likes playing very light action games during the school year, puzzle games during breaks and large scale role-playing games </w:t>
+      </w:r>
+      <w:r>
+        <w:t>during the summer.</w:t>
+      </w:r>
+    </w:p>
+    <w:p>
+      <w:pPr>
+        <w:ind w:firstLine="720"/>
+      </w:pPr>
+      <w:r>
+        <w:t xml:space="preserve">Brian Quincy is a </w:t>
+      </w:r>
+      <w:r>
+        <w:t>39</w:t>
+      </w:r>
+      <w:r>
+        <w:t xml:space="preserve"> year old currently working as a high school math teacher. He is married and has a</w:t>
+      </w:r>
+      <w:r>
+        <w:t>n</w:t>
+      </w:r>
+      <w:r>
+        <w:t xml:space="preserve"> </w:t>
+      </w:r>
+      <w:r>
+        <w:t>11</w:t>
+      </w:r>
+      <w:r>
+        <w:t xml:space="preserve"> year old daughter. Although Brian doesn’t have much time for games, he does enjoy </w:t>
+      </w:r>
+      <w:r>
+        <w:t>occasionally</w:t>
+      </w:r>
+      <w:r>
+        <w:t xml:space="preserve"> playing very light games and considers himself a casual gamer. </w:t>
+      </w:r>
+      <w:r>
+        <w:t xml:space="preserve">Brian has a long history of playing games and in his youth enjoyed classics puzzle and adventure games such as </w:t>
+      </w:r>
+      <w:proofErr w:type="spellStart"/>
+      <w:r>
+        <w:rPr>
+          <w:i/>
+        </w:rPr>
+        <w:t>Wario’s</w:t>
+      </w:r>
+      <w:proofErr w:type="spellEnd"/>
+      <w:r>
+        <w:rPr>
+          <w:i/>
+        </w:rPr>
+        <w:t xml:space="preserve"> Woods</w:t>
+      </w:r>
+      <w:r>
+        <w:t xml:space="preserve"> for the NES, </w:t>
+      </w:r>
+      <w:r>
+        <w:rPr>
+          <w:i/>
+        </w:rPr>
+        <w:t>Hugo’s House of Horrors</w:t>
+      </w:r>
+      <w:r>
+        <w:t xml:space="preserve"> for PC and </w:t>
+      </w:r>
+      <w:proofErr w:type="spellStart"/>
+      <w:r>
+        <w:rPr>
+          <w:i/>
+        </w:rPr>
+        <w:t>Myst</w:t>
+      </w:r>
+      <w:proofErr w:type="spellEnd"/>
+      <w:r>
+        <w:t xml:space="preserve"> for PC.  Brian enjoys playing other genres of games as well, but buying games that are also appropriate for his daughter to play has become one of his main concerns. Brian is primarily a PC gamer, playing old DOS games with DOS-Box and playing old console games on emulators. However, he recently bought and Xbox 360 Kinect bundle for his daughter. </w:t>
+      </w:r>
+      <w:r>
+        <w:t xml:space="preserve">Brian mostly plays games on his own, although he occasionally plays local multiplayer games on Kinect with his daughter. </w:t>
+      </w:r>
+      <w:r>
+        <w:t>Brian owns a 37” HDTV in his living room, although he uses it primarily to watch movies with his family or the occasional game show. Overall, Brian is a casual gamer looking for mentally stimulating but not overly time consuming games that both he and his daughter can enjoy.</w:t>
+      </w:r>
+    </w:p>
+    <w:p>
+      <w:pPr>
+        <w:ind w:firstLine="720"/>
+      </w:pPr>
+      <w:r>
+        <w:t xml:space="preserve">Audrey Sylvester is a 17 year old high school student currently in senior high school. Audrey is part of the school’s art program and has been heavily involved is set design and artwork in the school plays and musicals. </w:t>
+      </w:r>
+      <w:r>
+        <w:t xml:space="preserve">She is an active artist outside of school as well and spends most of her money or art supplies. </w:t>
+      </w:r>
+      <w:r>
+        <w:t>She is a fan of American cinema, in particular of Tim</w:t>
+      </w:r>
+      <w:r>
+        <w:t xml:space="preserve"> Burton’s and M. Night </w:t>
+      </w:r>
+      <w:proofErr w:type="spellStart"/>
+      <w:r>
+        <w:t>S</w:t>
+      </w:r>
+      <w:r>
+        <w:t>hyamalan</w:t>
+      </w:r>
+      <w:r>
+        <w:t>’s</w:t>
+      </w:r>
+      <w:proofErr w:type="spellEnd"/>
+      <w:r>
+        <w:t xml:space="preserve"> work. Her favorite movies include </w:t>
+      </w:r>
+      <w:r>
+        <w:rPr>
+          <w:i/>
+        </w:rPr>
+        <w:t>Nightmare before Christmas</w:t>
+      </w:r>
+      <w:r>
+        <w:t xml:space="preserve">, </w:t>
+      </w:r>
+      <w:r>
+        <w:rPr>
+          <w:i/>
+        </w:rPr>
+        <w:t xml:space="preserve">Sixth Sense, </w:t>
+      </w:r>
+      <w:r>
+        <w:t xml:space="preserve">and </w:t>
+      </w:r>
+      <w:r>
+        <w:rPr>
+          <w:i/>
+        </w:rPr>
+        <w:t xml:space="preserve">The </w:t>
+      </w:r>
+      <w:r>
+        <w:rPr>
+          <w:i/>
+        </w:rPr>
+        <w:t>Others</w:t>
+      </w:r>
+      <w:r>
+        <w:t xml:space="preserve">. </w:t>
+      </w:r>
+      <w:r>
+        <w:t>Her</w:t>
+      </w:r>
+      <w:r>
+        <w:t xml:space="preserve"> older </w:t>
+      </w:r>
+      <w:r>
+        <w:t xml:space="preserve">brother </w:t>
+      </w:r>
+      <w:r>
+        <w:t xml:space="preserve">owns an Xbox 360 </w:t>
+      </w:r>
+      <w:r>
+        <w:t xml:space="preserve">that is set up in the family room. </w:t>
+      </w:r>
+      <w:r>
+        <w:t xml:space="preserve">Audrey is </w:t>
+      </w:r>
+      <w:r>
+        <w:t>a very</w:t>
+      </w:r>
+      <w:r>
+        <w:t xml:space="preserve"> casual gamer and </w:t>
+      </w:r>
+      <w:r>
+        <w:t xml:space="preserve">rarely plays </w:t>
+      </w:r>
+      <w:r>
+        <w:t>video games</w:t>
+      </w:r>
+      <w:r>
+        <w:t xml:space="preserve">, </w:t>
+      </w:r>
+      <w:r>
+        <w:t xml:space="preserve">at </w:t>
+      </w:r>
+      <w:r>
+        <w:t>most once or twice a month</w:t>
+      </w:r>
+      <w:r>
+        <w:t xml:space="preserve">. </w:t>
+      </w:r>
+      <w:r>
+        <w:t xml:space="preserve">The few games that she does play are mostly owned by her brother, although her parents have bought her a few games over the years. </w:t>
+      </w:r>
+      <w:r>
+        <w:t>In fact, o</w:t>
+      </w:r>
+      <w:r>
+        <w:t xml:space="preserve">ne of the few games that she </w:t>
+      </w:r>
+      <w:r>
+        <w:t>has ever truly gotten into is</w:t>
+      </w:r>
+      <w:r>
+        <w:t xml:space="preserve"> </w:t>
+      </w:r>
+      <w:r>
+        <w:rPr>
+          <w:i/>
+        </w:rPr>
+        <w:t>Limbo</w:t>
+      </w:r>
+      <w:r>
+        <w:t xml:space="preserve">. However, since completing </w:t>
+      </w:r>
+      <w:r>
+        <w:rPr>
+          <w:i/>
+        </w:rPr>
+        <w:t>Limbo</w:t>
+      </w:r>
+      <w:r>
+        <w:t xml:space="preserve"> she has become </w:t>
+      </w:r>
+      <w:r>
+        <w:lastRenderedPageBreak/>
+        <w:t>interested in finding more games with similar tones</w:t>
+      </w:r>
+      <w:r>
+        <w:t xml:space="preserve"> and settings.</w:t>
+      </w:r>
+      <w:r>
+        <w:t xml:space="preserve"> </w:t>
+      </w:r>
+      <w:r>
+        <w:t>In all, Audrey is not someone that spends more time creating art and watching movies than playing games, but she is interested by games with interesting settings.</w:t>
+      </w:r>
+    </w:p>
+    <w:p>
+      <w:pPr>
+        <w:ind w:firstLine="720"/>
+      </w:pPr>
+      <w:r>
+        <w:t xml:space="preserve">Felix </w:t>
+      </w:r>
+      <w:r>
+        <w:t>Epson is a 10 year old boy in elementary school. Interested in most subjects,</w:t>
+      </w:r>
+      <w:r>
+        <w:t xml:space="preserve"> Felix is a fairly good student. However, his favorite subject is computing and he enjoys working on the school computers. When he finishes his computing work early, he enjoys playing </w:t>
+      </w:r>
+      <w:r>
+        <w:t>platform</w:t>
+      </w:r>
+      <w:r>
+        <w:t xml:space="preserve"> and puzzle games on Miniclip.com. Felix owns an Xbox 360 that is connected to the family television. </w:t>
+      </w:r>
+      <w:r>
+        <w:t>His parents buy him new games a few times a year, a</w:t>
+      </w:r>
+      <w:r>
+        <w:t xml:space="preserve">lthough </w:t>
+      </w:r>
+      <w:r>
+        <w:t xml:space="preserve">they also </w:t>
+      </w:r>
+      <w:r>
+        <w:t xml:space="preserve">encourage him to </w:t>
+      </w:r>
+      <w:r>
+        <w:t xml:space="preserve">engage in other activities besides </w:t>
+      </w:r>
+      <w:r>
+        <w:t xml:space="preserve">gaming. Felix </w:t>
+      </w:r>
+      <w:r>
+        <w:t>enjoys playing puzzle games, platform games and sports games</w:t>
+      </w:r>
+      <w:r>
+        <w:t xml:space="preserve"> a few times a week</w:t>
+      </w:r>
+      <w:r>
+        <w:t xml:space="preserve"> for thirty to sixty minutes per session.</w:t>
+      </w:r>
+      <w:r>
+        <w:t xml:space="preserve"> </w:t>
+      </w:r>
+      <w:r>
+        <w:t>H</w:t>
+      </w:r>
+      <w:r>
+        <w:t xml:space="preserve">e enjoys playing multiplayer games with his friends, </w:t>
+      </w:r>
+      <w:r>
+        <w:t xml:space="preserve">but </w:t>
+      </w:r>
+      <w:r>
+        <w:t xml:space="preserve">he mostly plays on his own. Felix does not get too immersed in games, and looks primarily for games that are fun to play, regardless of what the setting is. </w:t>
+      </w:r>
+      <w:r>
+        <w:t xml:space="preserve">His favorite </w:t>
+      </w:r>
+      <w:r>
+        <w:t xml:space="preserve">television shows are </w:t>
+      </w:r>
+      <w:r>
+        <w:rPr>
+          <w:i/>
+        </w:rPr>
+        <w:t>The Simpsons</w:t>
+      </w:r>
+      <w:r>
+        <w:t xml:space="preserve"> and </w:t>
+      </w:r>
+      <w:r>
+        <w:rPr>
+          <w:i/>
+        </w:rPr>
+        <w:t xml:space="preserve">SpongeBob </w:t>
+      </w:r>
+      <w:proofErr w:type="spellStart"/>
+      <w:r>
+        <w:rPr>
+          <w:i/>
+        </w:rPr>
+        <w:t>SquarePants</w:t>
+      </w:r>
+      <w:proofErr w:type="spellEnd"/>
+      <w:r>
+        <w:t>.</w:t>
+      </w:r>
+      <w:r>
+        <w:t xml:space="preserve"> </w:t>
+      </w:r>
+      <w:r>
+        <w:t xml:space="preserve">Overall, Felix is </w:t>
+      </w:r>
+      <w:r>
+        <w:t>a casual gamer who enjoys a variety of different game genres, but is not looking for something that requires much immersion to enjoy.</w:t>
+      </w:r>
+    </w:p>
+    <w:p>
+      <w:pPr>
+        <w:ind w:firstLine="720"/>
       </w:pPr>
       <w:r>
         <w:rPr>
@@ -2894,16 +3603,34 @@
       </w:r>
     </w:p>
     <w:p>
-      <w:pPr>
-        <w:rPr>
-          <w:b/>
-          <w:sz w:val="36"/>
-          <w:szCs w:val="36"/>
-        </w:rPr>
-      </w:pPr>
-      <w:r>
-        <w:rPr>
-          <w:b/>
+      <w:r>
+        <w:tab/>
+      </w:r>
+      <w:r>
+        <w:rPr>
+          <w:i/>
+        </w:rPr>
+        <w:t xml:space="preserve">Continuum </w:t>
+      </w:r>
+      <w:r>
+        <w:t xml:space="preserve">takes place </w:t>
+      </w:r>
+      <w:bookmarkStart w:id="0" w:name="_GoBack"/>
+      <w:bookmarkEnd w:id="0"/>
+    </w:p>
+    <w:p>
+      <w:pPr>
+        <w:rPr>
+          <w:b/>
+          <w:i/>
+          <w:sz w:val="36"/>
+          <w:szCs w:val="36"/>
+        </w:rPr>
+      </w:pPr>
+      <w:r>
+        <w:rPr>
+          <w:b/>
+          <w:i/>
           <w:sz w:val="36"/>
           <w:szCs w:val="36"/>
         </w:rPr>
@@ -2945,18 +3672,10 @@
     <w:p/>
     <w:p>
       <w:r>
-        <w:t>The House</w:t>
-      </w:r>
-      <w:proofErr w:type="gramStart"/>
-      <w:r>
-        <w:t>:</w:t>
-      </w:r>
-      <w:proofErr w:type="gramEnd"/>
+        <w:t>The House:</w:t>
+      </w:r>
       <w:r>
         <w:br w:type="page"/>
-      </w:r>
-      <w:r>
-        <w:t>`</w:t>
       </w:r>
     </w:p>
     <w:p>
@@ -2985,6 +3704,13 @@
           <w:szCs w:val="36"/>
         </w:rPr>
       </w:pPr>
+      <w:proofErr w:type="spellStart"/>
+      <w:proofErr w:type="gramStart"/>
+      <w:r>
+        <w:t>asdfasdf</w:t>
+      </w:r>
+      <w:proofErr w:type="spellEnd"/>
+      <w:proofErr w:type="gramEnd"/>
       <w:r>
         <w:rPr>
           <w:b/>
@@ -3020,6 +3746,13 @@
           <w:szCs w:val="36"/>
         </w:rPr>
       </w:pPr>
+      <w:proofErr w:type="spellStart"/>
+      <w:proofErr w:type="gramStart"/>
+      <w:r>
+        <w:t>adsfasdf</w:t>
+      </w:r>
+      <w:proofErr w:type="spellEnd"/>
+      <w:proofErr w:type="gramEnd"/>
       <w:r>
         <w:rPr>
           <w:b/>
@@ -3055,6 +3788,13 @@
           <w:szCs w:val="36"/>
         </w:rPr>
       </w:pPr>
+      <w:proofErr w:type="spellStart"/>
+      <w:proofErr w:type="gramStart"/>
+      <w:r>
+        <w:t>adsfasdf</w:t>
+      </w:r>
+      <w:proofErr w:type="spellEnd"/>
+      <w:proofErr w:type="gramEnd"/>
       <w:r>
         <w:rPr>
           <w:b/>
@@ -3090,6 +3830,13 @@
           <w:szCs w:val="36"/>
         </w:rPr>
       </w:pPr>
+      <w:proofErr w:type="spellStart"/>
+      <w:proofErr w:type="gramStart"/>
+      <w:r>
+        <w:t>adsfasdf</w:t>
+      </w:r>
+      <w:proofErr w:type="spellEnd"/>
+      <w:proofErr w:type="gramEnd"/>
       <w:r>
         <w:rPr>
           <w:b/>
@@ -3182,13 +3929,13 @@
       </w:r>
     </w:p>
     <w:p>
-      <w:pPr>
-        <w:rPr>
-          <w:b/>
-          <w:sz w:val="36"/>
-          <w:szCs w:val="36"/>
-        </w:rPr>
-      </w:pPr>
+      <w:proofErr w:type="spellStart"/>
+      <w:proofErr w:type="gramStart"/>
+      <w:r>
+        <w:t>sadfasdf</w:t>
+      </w:r>
+      <w:proofErr w:type="spellEnd"/>
+      <w:proofErr w:type="gramEnd"/>
     </w:p>
     <w:p>
       <w:pPr>
@@ -3236,8 +3983,6 @@
           <w:szCs w:val="36"/>
         </w:rPr>
       </w:pPr>
-      <w:bookmarkStart w:id="0" w:name="_GoBack"/>
-      <w:bookmarkEnd w:id="0"/>
       <w:r>
         <w:rPr>
           <w:b/>
@@ -3248,7 +3993,7 @@
         <mc:AlternateContent>
           <mc:Choice Requires="wps">
             <w:drawing>
-              <wp:anchor distT="0" distB="0" distL="114300" distR="114300" simplePos="0" relativeHeight="251676672" behindDoc="0" locked="0" layoutInCell="1" allowOverlap="1" wp14:anchorId="7367D6E8" wp14:editId="71AC8ACC">
+              <wp:anchor distT="0" distB="0" distL="114300" distR="114300" simplePos="0" relativeHeight="251676672" behindDoc="0" locked="0" layoutInCell="1" allowOverlap="1" wp14:anchorId="3BF7D177" wp14:editId="2D2B9B8C">
                 <wp:simplePos x="0" y="0"/>
                 <wp:positionH relativeFrom="column">
                   <wp:posOffset>180975</wp:posOffset>
@@ -3348,7 +4093,7 @@
         <mc:AlternateContent>
           <mc:Choice Requires="wps">
             <w:drawing>
-              <wp:anchor distT="0" distB="0" distL="114300" distR="114300" simplePos="0" relativeHeight="251674624" behindDoc="0" locked="0" layoutInCell="1" allowOverlap="1" wp14:anchorId="41BC64EE" wp14:editId="7378C44B">
+              <wp:anchor distT="0" distB="0" distL="114300" distR="114300" simplePos="0" relativeHeight="251674624" behindDoc="0" locked="0" layoutInCell="1" allowOverlap="1" wp14:anchorId="7CFB111D" wp14:editId="46CC7BC6">
                 <wp:simplePos x="0" y="0"/>
                 <wp:positionH relativeFrom="column">
                   <wp:posOffset>1219200</wp:posOffset>
@@ -3357,7 +4102,7 @@
                   <wp:posOffset>419100</wp:posOffset>
                 </wp:positionV>
                 <wp:extent cx="0" cy="676275"/>
-                <wp:effectExtent l="0" t="0" r="19050" b="9525"/>
+                <wp:effectExtent l="19050" t="0" r="19050" b="9525"/>
                 <wp:wrapNone/>
                 <wp:docPr id="12" name="Straight Connector 12"/>
                 <wp:cNvGraphicFramePr/>
@@ -3373,6 +4118,7 @@
                         <a:prstGeom prst="line">
                           <a:avLst/>
                         </a:prstGeom>
+                        <a:ln w="28575"/>
                       </wps:spPr>
                       <wps:style>
                         <a:lnRef idx="1">
@@ -3403,7 +4149,7 @@
           </mc:Choice>
           <mc:Fallback>
             <w:pict>
-              <v:line id="Straight Connector 12" o:spid="_x0000_s1026" style="position:absolute;flip:y;z-index:251674624;visibility:visible;mso-wrap-style:square;mso-width-percent:0;mso-height-percent:0;mso-wrap-distance-left:9pt;mso-wrap-distance-top:0;mso-wrap-distance-right:9pt;mso-wrap-distance-bottom:0;mso-position-horizontal:absolute;mso-position-horizontal-relative:text;mso-position-vertical:absolute;mso-position-vertical-relative:text;mso-width-percent:0;mso-height-percent:0;mso-width-relative:margin;mso-height-relative:margin" from="96pt,33pt" to="96pt,86.25pt" o:gfxdata="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" strokecolor="#4579b8 [3044]"/>
+              <v:line id="Straight Connector 12" o:spid="_x0000_s1026" style="position:absolute;flip:y;z-index:251674624;visibility:visible;mso-wrap-style:square;mso-width-percent:0;mso-height-percent:0;mso-wrap-distance-left:9pt;mso-wrap-distance-top:0;mso-wrap-distance-right:9pt;mso-wrap-distance-bottom:0;mso-position-horizontal:absolute;mso-position-horizontal-relative:text;mso-position-vertical:absolute;mso-position-vertical-relative:text;mso-width-percent:0;mso-height-percent:0;mso-width-relative:margin;mso-height-relative:margin" from="96pt,33pt" to="96pt,86.25pt" o:gfxdata="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" strokecolor="#4579b8 [3044]" strokeweight="2.25pt"/>
             </w:pict>
           </mc:Fallback>
         </mc:AlternateContent>
@@ -3418,7 +4164,7 @@
         <mc:AlternateContent>
           <mc:Choice Requires="wps">
             <w:drawing>
-              <wp:anchor distT="0" distB="0" distL="114300" distR="114300" simplePos="0" relativeHeight="251678720" behindDoc="0" locked="0" layoutInCell="1" allowOverlap="1" wp14:anchorId="7B0F562C" wp14:editId="1669C99A">
+              <wp:anchor distT="0" distB="0" distL="114300" distR="114300" simplePos="0" relativeHeight="251678720" behindDoc="0" locked="0" layoutInCell="1" allowOverlap="1" wp14:anchorId="2DB52689" wp14:editId="199413D0">
                 <wp:simplePos x="0" y="0"/>
                 <wp:positionH relativeFrom="column">
                   <wp:posOffset>2428875</wp:posOffset>
@@ -3523,13 +4269,13 @@
         <mc:AlternateContent>
           <mc:Choice Requires="wps">
             <w:drawing>
-              <wp:anchor distT="0" distB="0" distL="114300" distR="114300" simplePos="0" relativeHeight="251682816" behindDoc="0" locked="0" layoutInCell="1" allowOverlap="1" wp14:anchorId="5FCA7A09" wp14:editId="75B89148">
+              <wp:anchor distT="0" distB="0" distL="114300" distR="114300" simplePos="0" relativeHeight="251682816" behindDoc="0" locked="0" layoutInCell="1" allowOverlap="1" wp14:anchorId="1AC1BED5" wp14:editId="15C2B1F8">
                 <wp:simplePos x="0" y="0"/>
                 <wp:positionH relativeFrom="column">
                   <wp:posOffset>3467100</wp:posOffset>
                 </wp:positionH>
                 <wp:positionV relativeFrom="paragraph">
-                  <wp:posOffset>5228590</wp:posOffset>
+                  <wp:posOffset>5114290</wp:posOffset>
                 </wp:positionV>
                 <wp:extent cx="2095500" cy="304800"/>
                 <wp:effectExtent l="0" t="0" r="0" b="0"/>
@@ -3591,7 +4337,7 @@
           </mc:Choice>
           <mc:Fallback>
             <w:pict>
-              <v:shape id="_x0000_s1028" type="#_x0000_t202" style="position:absolute;margin-left:273pt;margin-top:411.7pt;width:165pt;height:24pt;z-index:251682816;visibility:visible;mso-wrap-style:square;mso-width-percent:0;mso-height-percent:0;mso-wrap-distance-left:9pt;mso-wrap-distance-top:0;mso-wrap-distance-right:9pt;mso-wrap-distance-bottom:0;mso-position-horizontal:absolute;mso-position-horizontal-relative:text;mso-position-vertical:absolute;mso-position-vertical-relative:text;mso-width-percent:0;mso-height-percent:0;mso-width-relative:margin;mso-height-relative:margin;v-text-anchor:top" o:gfxdata="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" stroked="f">
+              <v:shape id="_x0000_s1028" type="#_x0000_t202" style="position:absolute;margin-left:273pt;margin-top:402.7pt;width:165pt;height:24pt;z-index:251682816;visibility:visible;mso-wrap-style:square;mso-width-percent:0;mso-height-percent:0;mso-wrap-distance-left:9pt;mso-wrap-distance-top:0;mso-wrap-distance-right:9pt;mso-wrap-distance-bottom:0;mso-position-horizontal:absolute;mso-position-horizontal-relative:text;mso-position-vertical:absolute;mso-position-vertical-relative:text;mso-width-percent:0;mso-height-percent:0;mso-width-relative:margin;mso-height-relative:margin;v-text-anchor:top" o:gfxdata="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" stroked="f">
                 <v:textbox>
                   <w:txbxContent>
                     <w:p>
@@ -3619,7 +4365,457 @@
         <mc:AlternateContent>
           <mc:Choice Requires="wps">
             <w:drawing>
-              <wp:anchor distT="0" distB="0" distL="114300" distR="114300" simplePos="0" relativeHeight="251680768" behindDoc="0" locked="0" layoutInCell="1" allowOverlap="1" wp14:anchorId="44AA6FCA" wp14:editId="598F834E">
+              <wp:anchor distT="0" distB="0" distL="114300" distR="114300" simplePos="0" relativeHeight="251672576" behindDoc="0" locked="0" layoutInCell="1" allowOverlap="1" wp14:anchorId="605BFAD6" wp14:editId="43B2CD64">
+                <wp:simplePos x="0" y="0"/>
+                <wp:positionH relativeFrom="column">
+                  <wp:posOffset>4505325</wp:posOffset>
+                </wp:positionH>
+                <wp:positionV relativeFrom="paragraph">
+                  <wp:posOffset>1980565</wp:posOffset>
+                </wp:positionV>
+                <wp:extent cx="0" cy="3086100"/>
+                <wp:effectExtent l="19050" t="0" r="19050" b="0"/>
+                <wp:wrapNone/>
+                <wp:docPr id="11" name="Straight Connector 11"/>
+                <wp:cNvGraphicFramePr/>
+                <a:graphic xmlns:a="http://schemas.openxmlformats.org/drawingml/2006/main">
+                  <a:graphicData uri="http://schemas.microsoft.com/office/word/2010/wordprocessingShape">
+                    <wps:wsp>
+                      <wps:cNvCnPr/>
+                      <wps:spPr>
+                        <a:xfrm flipV="1">
+                          <a:off x="0" y="0"/>
+                          <a:ext cx="0" cy="3086100"/>
+                        </a:xfrm>
+                        <a:prstGeom prst="line">
+                          <a:avLst/>
+                        </a:prstGeom>
+                        <a:ln w="28575"/>
+                      </wps:spPr>
+                      <wps:style>
+                        <a:lnRef idx="1">
+                          <a:schemeClr val="accent1"/>
+                        </a:lnRef>
+                        <a:fillRef idx="0">
+                          <a:schemeClr val="accent1"/>
+                        </a:fillRef>
+                        <a:effectRef idx="0">
+                          <a:schemeClr val="accent1"/>
+                        </a:effectRef>
+                        <a:fontRef idx="minor">
+                          <a:schemeClr val="tx1"/>
+                        </a:fontRef>
+                      </wps:style>
+                      <wps:bodyPr/>
+                    </wps:wsp>
+                  </a:graphicData>
+                </a:graphic>
+                <wp14:sizeRelH relativeFrom="margin">
+                  <wp14:pctWidth>0</wp14:pctWidth>
+                </wp14:sizeRelH>
+                <wp14:sizeRelV relativeFrom="margin">
+                  <wp14:pctHeight>0</wp14:pctHeight>
+                </wp14:sizeRelV>
+              </wp:anchor>
+            </w:drawing>
+          </mc:Choice>
+          <mc:Fallback>
+            <w:pict>
+              <v:line id="Straight Connector 11" o:spid="_x0000_s1026" style="position:absolute;flip:y;z-index:251672576;visibility:visible;mso-wrap-style:square;mso-width-percent:0;mso-height-percent:0;mso-wrap-distance-left:9pt;mso-wrap-distance-top:0;mso-wrap-distance-right:9pt;mso-wrap-distance-bottom:0;mso-position-horizontal:absolute;mso-position-horizontal-relative:text;mso-position-vertical:absolute;mso-position-vertical-relative:text;mso-width-percent:0;mso-height-percent:0;mso-width-relative:margin;mso-height-relative:margin" from="354.75pt,155.95pt" to="354.75pt,398.95pt" o:gfxdata="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" strokecolor="#4579b8 [3044]" strokeweight="2.25pt"/>
+            </w:pict>
+          </mc:Fallback>
+        </mc:AlternateContent>
+      </w:r>
+      <w:r>
+        <w:rPr>
+          <w:b/>
+          <w:noProof/>
+          <w:sz w:val="36"/>
+          <w:szCs w:val="36"/>
+        </w:rPr>
+        <mc:AlternateContent>
+          <mc:Choice Requires="wps">
+            <w:drawing>
+              <wp:anchor distT="0" distB="0" distL="114300" distR="114300" simplePos="0" relativeHeight="251689984" behindDoc="0" locked="0" layoutInCell="1" allowOverlap="1" wp14:anchorId="3D7E5383" wp14:editId="3256AECB">
+                <wp:simplePos x="0" y="0"/>
+                <wp:positionH relativeFrom="column">
+                  <wp:posOffset>4438650</wp:posOffset>
+                </wp:positionH>
+                <wp:positionV relativeFrom="paragraph">
+                  <wp:posOffset>1922780</wp:posOffset>
+                </wp:positionV>
+                <wp:extent cx="142875" cy="123825"/>
+                <wp:effectExtent l="0" t="0" r="28575" b="28575"/>
+                <wp:wrapNone/>
+                <wp:docPr id="17" name="Oval 17"/>
+                <wp:cNvGraphicFramePr/>
+                <a:graphic xmlns:a="http://schemas.openxmlformats.org/drawingml/2006/main">
+                  <a:graphicData uri="http://schemas.microsoft.com/office/word/2010/wordprocessingShape">
+                    <wps:wsp>
+                      <wps:cNvSpPr/>
+                      <wps:spPr>
+                        <a:xfrm flipV="1">
+                          <a:off x="0" y="0"/>
+                          <a:ext cx="142875" cy="123825"/>
+                        </a:xfrm>
+                        <a:prstGeom prst="ellipse">
+                          <a:avLst/>
+                        </a:prstGeom>
+                      </wps:spPr>
+                      <wps:style>
+                        <a:lnRef idx="2">
+                          <a:schemeClr val="accent1">
+                            <a:shade val="50000"/>
+                          </a:schemeClr>
+                        </a:lnRef>
+                        <a:fillRef idx="1">
+                          <a:schemeClr val="accent1"/>
+                        </a:fillRef>
+                        <a:effectRef idx="0">
+                          <a:schemeClr val="accent1"/>
+                        </a:effectRef>
+                        <a:fontRef idx="minor">
+                          <a:schemeClr val="lt1"/>
+                        </a:fontRef>
+                      </wps:style>
+                      <wps:bodyPr rot="0" spcFirstLastPara="0" vertOverflow="overflow" horzOverflow="overflow" vert="horz" wrap="square" lIns="91440" tIns="45720" rIns="91440" bIns="45720" numCol="1" spcCol="0" rtlCol="0" fromWordArt="0" anchor="ctr" anchorCtr="0" forceAA="0" compatLnSpc="1">
+                        <a:prstTxWarp prst="textNoShape">
+                          <a:avLst/>
+                        </a:prstTxWarp>
+                        <a:noAutofit/>
+                      </wps:bodyPr>
+                    </wps:wsp>
+                  </a:graphicData>
+                </a:graphic>
+                <wp14:sizeRelH relativeFrom="margin">
+                  <wp14:pctWidth>0</wp14:pctWidth>
+                </wp14:sizeRelH>
+                <wp14:sizeRelV relativeFrom="margin">
+                  <wp14:pctHeight>0</wp14:pctHeight>
+                </wp14:sizeRelV>
+              </wp:anchor>
+            </w:drawing>
+          </mc:Choice>
+          <mc:Fallback>
+            <w:pict>
+              <v:oval id="Oval 17" o:spid="_x0000_s1026" style="position:absolute;margin-left:349.5pt;margin-top:151.4pt;width:11.25pt;height:9.75pt;flip:y;z-index:251689984;visibility:visible;mso-wrap-style:square;mso-width-percent:0;mso-height-percent:0;mso-wrap-distance-left:9pt;mso-wrap-distance-top:0;mso-wrap-distance-right:9pt;mso-wrap-distance-bottom:0;mso-position-horizontal:absolute;mso-position-horizontal-relative:text;mso-position-vertical:absolute;mso-position-vertical-relative:text;mso-width-percent:0;mso-height-percent:0;mso-width-relative:margin;mso-height-relative:margin;v-text-anchor:middle" o:gfxdata="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" fillcolor="#4f81bd [3204]" strokecolor="#243f60 [1604]" strokeweight="2pt"/>
+            </w:pict>
+          </mc:Fallback>
+        </mc:AlternateContent>
+      </w:r>
+      <w:r>
+        <w:rPr>
+          <w:b/>
+          <w:noProof/>
+          <w:sz w:val="36"/>
+          <w:szCs w:val="36"/>
+        </w:rPr>
+        <mc:AlternateContent>
+          <mc:Choice Requires="wps">
+            <w:drawing>
+              <wp:anchor distT="0" distB="0" distL="114300" distR="114300" simplePos="0" relativeHeight="251687936" behindDoc="0" locked="0" layoutInCell="1" allowOverlap="1" wp14:anchorId="427C724B" wp14:editId="3B398B33">
+                <wp:simplePos x="0" y="0"/>
+                <wp:positionH relativeFrom="column">
+                  <wp:posOffset>3400425</wp:posOffset>
+                </wp:positionH>
+                <wp:positionV relativeFrom="paragraph">
+                  <wp:posOffset>1532255</wp:posOffset>
+                </wp:positionV>
+                <wp:extent cx="142875" cy="123825"/>
+                <wp:effectExtent l="0" t="0" r="28575" b="28575"/>
+                <wp:wrapNone/>
+                <wp:docPr id="16" name="Oval 16"/>
+                <wp:cNvGraphicFramePr/>
+                <a:graphic xmlns:a="http://schemas.openxmlformats.org/drawingml/2006/main">
+                  <a:graphicData uri="http://schemas.microsoft.com/office/word/2010/wordprocessingShape">
+                    <wps:wsp>
+                      <wps:cNvSpPr/>
+                      <wps:spPr>
+                        <a:xfrm flipV="1">
+                          <a:off x="0" y="0"/>
+                          <a:ext cx="142875" cy="123825"/>
+                        </a:xfrm>
+                        <a:prstGeom prst="ellipse">
+                          <a:avLst/>
+                        </a:prstGeom>
+                      </wps:spPr>
+                      <wps:style>
+                        <a:lnRef idx="2">
+                          <a:schemeClr val="accent1">
+                            <a:shade val="50000"/>
+                          </a:schemeClr>
+                        </a:lnRef>
+                        <a:fillRef idx="1">
+                          <a:schemeClr val="accent1"/>
+                        </a:fillRef>
+                        <a:effectRef idx="0">
+                          <a:schemeClr val="accent1"/>
+                        </a:effectRef>
+                        <a:fontRef idx="minor">
+                          <a:schemeClr val="lt1"/>
+                        </a:fontRef>
+                      </wps:style>
+                      <wps:bodyPr rot="0" spcFirstLastPara="0" vertOverflow="overflow" horzOverflow="overflow" vert="horz" wrap="square" lIns="91440" tIns="45720" rIns="91440" bIns="45720" numCol="1" spcCol="0" rtlCol="0" fromWordArt="0" anchor="ctr" anchorCtr="0" forceAA="0" compatLnSpc="1">
+                        <a:prstTxWarp prst="textNoShape">
+                          <a:avLst/>
+                        </a:prstTxWarp>
+                        <a:noAutofit/>
+                      </wps:bodyPr>
+                    </wps:wsp>
+                  </a:graphicData>
+                </a:graphic>
+                <wp14:sizeRelH relativeFrom="margin">
+                  <wp14:pctWidth>0</wp14:pctWidth>
+                </wp14:sizeRelH>
+                <wp14:sizeRelV relativeFrom="margin">
+                  <wp14:pctHeight>0</wp14:pctHeight>
+                </wp14:sizeRelV>
+              </wp:anchor>
+            </w:drawing>
+          </mc:Choice>
+          <mc:Fallback>
+            <w:pict>
+              <v:oval id="Oval 16" o:spid="_x0000_s1026" style="position:absolute;margin-left:267.75pt;margin-top:120.65pt;width:11.25pt;height:9.75pt;flip:y;z-index:251687936;visibility:visible;mso-wrap-style:square;mso-width-percent:0;mso-height-percent:0;mso-wrap-distance-left:9pt;mso-wrap-distance-top:0;mso-wrap-distance-right:9pt;mso-wrap-distance-bottom:0;mso-position-horizontal:absolute;mso-position-horizontal-relative:text;mso-position-vertical:absolute;mso-position-vertical-relative:text;mso-width-percent:0;mso-height-percent:0;mso-width-relative:margin;mso-height-relative:margin;v-text-anchor:middle" o:gfxdata="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" fillcolor="#4f81bd [3204]" strokecolor="#243f60 [1604]" strokeweight="2pt"/>
+            </w:pict>
+          </mc:Fallback>
+        </mc:AlternateContent>
+      </w:r>
+      <w:r>
+        <w:rPr>
+          <w:b/>
+          <w:noProof/>
+          <w:sz w:val="36"/>
+          <w:szCs w:val="36"/>
+        </w:rPr>
+        <mc:AlternateContent>
+          <mc:Choice Requires="wps">
+            <w:drawing>
+              <wp:anchor distT="0" distB="0" distL="114300" distR="114300" simplePos="0" relativeHeight="251685888" behindDoc="0" locked="0" layoutInCell="1" allowOverlap="1" wp14:anchorId="299E0935" wp14:editId="2ED3FC63">
+                <wp:simplePos x="0" y="0"/>
+                <wp:positionH relativeFrom="column">
+                  <wp:posOffset>1152525</wp:posOffset>
+                </wp:positionH>
+                <wp:positionV relativeFrom="paragraph">
+                  <wp:posOffset>598805</wp:posOffset>
+                </wp:positionV>
+                <wp:extent cx="142875" cy="123825"/>
+                <wp:effectExtent l="0" t="0" r="28575" b="28575"/>
+                <wp:wrapNone/>
+                <wp:docPr id="7" name="Oval 7"/>
+                <wp:cNvGraphicFramePr/>
+                <a:graphic xmlns:a="http://schemas.openxmlformats.org/drawingml/2006/main">
+                  <a:graphicData uri="http://schemas.microsoft.com/office/word/2010/wordprocessingShape">
+                    <wps:wsp>
+                      <wps:cNvSpPr/>
+                      <wps:spPr>
+                        <a:xfrm flipV="1">
+                          <a:off x="0" y="0"/>
+                          <a:ext cx="142875" cy="123825"/>
+                        </a:xfrm>
+                        <a:prstGeom prst="ellipse">
+                          <a:avLst/>
+                        </a:prstGeom>
+                      </wps:spPr>
+                      <wps:style>
+                        <a:lnRef idx="2">
+                          <a:schemeClr val="accent1">
+                            <a:shade val="50000"/>
+                          </a:schemeClr>
+                        </a:lnRef>
+                        <a:fillRef idx="1">
+                          <a:schemeClr val="accent1"/>
+                        </a:fillRef>
+                        <a:effectRef idx="0">
+                          <a:schemeClr val="accent1"/>
+                        </a:effectRef>
+                        <a:fontRef idx="minor">
+                          <a:schemeClr val="lt1"/>
+                        </a:fontRef>
+                      </wps:style>
+                      <wps:bodyPr rot="0" spcFirstLastPara="0" vertOverflow="overflow" horzOverflow="overflow" vert="horz" wrap="square" lIns="91440" tIns="45720" rIns="91440" bIns="45720" numCol="1" spcCol="0" rtlCol="0" fromWordArt="0" anchor="ctr" anchorCtr="0" forceAA="0" compatLnSpc="1">
+                        <a:prstTxWarp prst="textNoShape">
+                          <a:avLst/>
+                        </a:prstTxWarp>
+                        <a:noAutofit/>
+                      </wps:bodyPr>
+                    </wps:wsp>
+                  </a:graphicData>
+                </a:graphic>
+                <wp14:sizeRelH relativeFrom="margin">
+                  <wp14:pctWidth>0</wp14:pctWidth>
+                </wp14:sizeRelH>
+                <wp14:sizeRelV relativeFrom="margin">
+                  <wp14:pctHeight>0</wp14:pctHeight>
+                </wp14:sizeRelV>
+              </wp:anchor>
+            </w:drawing>
+          </mc:Choice>
+          <mc:Fallback>
+            <w:pict>
+              <v:oval id="Oval 7" o:spid="_x0000_s1026" style="position:absolute;margin-left:90.75pt;margin-top:47.15pt;width:11.25pt;height:9.75pt;flip:y;z-index:251685888;visibility:visible;mso-wrap-style:square;mso-width-percent:0;mso-height-percent:0;mso-wrap-distance-left:9pt;mso-wrap-distance-top:0;mso-wrap-distance-right:9pt;mso-wrap-distance-bottom:0;mso-position-horizontal:absolute;mso-position-horizontal-relative:text;mso-position-vertical:absolute;mso-position-vertical-relative:text;mso-width-percent:0;mso-height-percent:0;mso-width-relative:margin;mso-height-relative:margin;v-text-anchor:middle" o:gfxdata="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" fillcolor="#4f81bd [3204]" strokecolor="#243f60 [1604]" strokeweight="2pt"/>
+            </w:pict>
+          </mc:Fallback>
+        </mc:AlternateContent>
+      </w:r>
+      <w:r>
+        <w:rPr>
+          <w:b/>
+          <w:noProof/>
+          <w:sz w:val="36"/>
+          <w:szCs w:val="36"/>
+        </w:rPr>
+        <mc:AlternateContent>
+          <mc:Choice Requires="wps">
+            <w:drawing>
+              <wp:anchor distT="0" distB="0" distL="114300" distR="114300" simplePos="0" relativeHeight="251683840" behindDoc="0" locked="0" layoutInCell="1" allowOverlap="1" wp14:anchorId="15863C68" wp14:editId="59C81E79">
+                <wp:simplePos x="0" y="0"/>
+                <wp:positionH relativeFrom="column">
+                  <wp:posOffset>1181100</wp:posOffset>
+                </wp:positionH>
+                <wp:positionV relativeFrom="paragraph">
+                  <wp:posOffset>1446530</wp:posOffset>
+                </wp:positionV>
+                <wp:extent cx="142875" cy="123825"/>
+                <wp:effectExtent l="0" t="0" r="28575" b="28575"/>
+                <wp:wrapNone/>
+                <wp:docPr id="1" name="Oval 1"/>
+                <wp:cNvGraphicFramePr/>
+                <a:graphic xmlns:a="http://schemas.openxmlformats.org/drawingml/2006/main">
+                  <a:graphicData uri="http://schemas.microsoft.com/office/word/2010/wordprocessingShape">
+                    <wps:wsp>
+                      <wps:cNvSpPr/>
+                      <wps:spPr>
+                        <a:xfrm flipV="1">
+                          <a:off x="0" y="0"/>
+                          <a:ext cx="142875" cy="123825"/>
+                        </a:xfrm>
+                        <a:prstGeom prst="ellipse">
+                          <a:avLst/>
+                        </a:prstGeom>
+                      </wps:spPr>
+                      <wps:style>
+                        <a:lnRef idx="2">
+                          <a:schemeClr val="accent1">
+                            <a:shade val="50000"/>
+                          </a:schemeClr>
+                        </a:lnRef>
+                        <a:fillRef idx="1">
+                          <a:schemeClr val="accent1"/>
+                        </a:fillRef>
+                        <a:effectRef idx="0">
+                          <a:schemeClr val="accent1"/>
+                        </a:effectRef>
+                        <a:fontRef idx="minor">
+                          <a:schemeClr val="lt1"/>
+                        </a:fontRef>
+                      </wps:style>
+                      <wps:bodyPr rot="0" spcFirstLastPara="0" vertOverflow="overflow" horzOverflow="overflow" vert="horz" wrap="square" lIns="91440" tIns="45720" rIns="91440" bIns="45720" numCol="1" spcCol="0" rtlCol="0" fromWordArt="0" anchor="ctr" anchorCtr="0" forceAA="0" compatLnSpc="1">
+                        <a:prstTxWarp prst="textNoShape">
+                          <a:avLst/>
+                        </a:prstTxWarp>
+                        <a:noAutofit/>
+                      </wps:bodyPr>
+                    </wps:wsp>
+                  </a:graphicData>
+                </a:graphic>
+                <wp14:sizeRelH relativeFrom="margin">
+                  <wp14:pctWidth>0</wp14:pctWidth>
+                </wp14:sizeRelH>
+                <wp14:sizeRelV relativeFrom="margin">
+                  <wp14:pctHeight>0</wp14:pctHeight>
+                </wp14:sizeRelV>
+              </wp:anchor>
+            </w:drawing>
+          </mc:Choice>
+          <mc:Fallback>
+            <w:pict>
+              <v:oval id="Oval 1" o:spid="_x0000_s1026" style="position:absolute;margin-left:93pt;margin-top:113.9pt;width:11.25pt;height:9.75pt;flip:y;z-index:251683840;visibility:visible;mso-wrap-style:square;mso-width-percent:0;mso-height-percent:0;mso-wrap-distance-left:9pt;mso-wrap-distance-top:0;mso-wrap-distance-right:9pt;mso-wrap-distance-bottom:0;mso-position-horizontal:absolute;mso-position-horizontal-relative:text;mso-position-vertical:absolute;mso-position-vertical-relative:text;mso-width-percent:0;mso-height-percent:0;mso-width-relative:margin;mso-height-relative:margin;v-text-anchor:middle" o:gfxdata="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" fillcolor="#4f81bd [3204]" strokecolor="#243f60 [1604]" strokeweight="2pt"/>
+            </w:pict>
+          </mc:Fallback>
+        </mc:AlternateContent>
+      </w:r>
+      <w:r>
+        <w:rPr>
+          <w:b/>
+          <w:noProof/>
+          <w:sz w:val="36"/>
+          <w:szCs w:val="36"/>
+        </w:rPr>
+        <mc:AlternateContent>
+          <mc:Choice Requires="wps">
+            <w:drawing>
+              <wp:anchor distT="0" distB="0" distL="114300" distR="114300" simplePos="0" relativeHeight="251668480" behindDoc="0" locked="0" layoutInCell="1" allowOverlap="1" wp14:anchorId="6D45E6BD" wp14:editId="2DB1D83F">
+                <wp:simplePos x="0" y="0"/>
+                <wp:positionH relativeFrom="column">
+                  <wp:posOffset>1247775</wp:posOffset>
+                </wp:positionH>
+                <wp:positionV relativeFrom="paragraph">
+                  <wp:posOffset>1513840</wp:posOffset>
+                </wp:positionV>
+                <wp:extent cx="0" cy="3552825"/>
+                <wp:effectExtent l="19050" t="0" r="19050" b="9525"/>
+                <wp:wrapNone/>
+                <wp:docPr id="9" name="Straight Connector 9"/>
+                <wp:cNvGraphicFramePr/>
+                <a:graphic xmlns:a="http://schemas.openxmlformats.org/drawingml/2006/main">
+                  <a:graphicData uri="http://schemas.microsoft.com/office/word/2010/wordprocessingShape">
+                    <wps:wsp>
+                      <wps:cNvCnPr/>
+                      <wps:spPr>
+                        <a:xfrm flipV="1">
+                          <a:off x="0" y="0"/>
+                          <a:ext cx="0" cy="3552825"/>
+                        </a:xfrm>
+                        <a:prstGeom prst="line">
+                          <a:avLst/>
+                        </a:prstGeom>
+                        <a:ln w="28575"/>
+                      </wps:spPr>
+                      <wps:style>
+                        <a:lnRef idx="1">
+                          <a:schemeClr val="accent1"/>
+                        </a:lnRef>
+                        <a:fillRef idx="0">
+                          <a:schemeClr val="accent1"/>
+                        </a:fillRef>
+                        <a:effectRef idx="0">
+                          <a:schemeClr val="accent1"/>
+                        </a:effectRef>
+                        <a:fontRef idx="minor">
+                          <a:schemeClr val="tx1"/>
+                        </a:fontRef>
+                      </wps:style>
+                      <wps:bodyPr/>
+                    </wps:wsp>
+                  </a:graphicData>
+                </a:graphic>
+                <wp14:sizeRelH relativeFrom="margin">
+                  <wp14:pctWidth>0</wp14:pctWidth>
+                </wp14:sizeRelH>
+                <wp14:sizeRelV relativeFrom="margin">
+                  <wp14:pctHeight>0</wp14:pctHeight>
+                </wp14:sizeRelV>
+              </wp:anchor>
+            </w:drawing>
+          </mc:Choice>
+          <mc:Fallback>
+            <w:pict>
+              <v:line id="Straight Connector 9" o:spid="_x0000_s1026" style="position:absolute;flip:y;z-index:251668480;visibility:visible;mso-wrap-style:square;mso-width-percent:0;mso-height-percent:0;mso-wrap-distance-left:9pt;mso-wrap-distance-top:0;mso-wrap-distance-right:9pt;mso-wrap-distance-bottom:0;mso-position-horizontal:absolute;mso-position-horizontal-relative:text;mso-position-vertical:absolute;mso-position-vertical-relative:text;mso-width-percent:0;mso-height-percent:0;mso-width-relative:margin;mso-height-relative:margin" from="98.25pt,119.2pt" to="98.25pt,398.95pt" o:gfxdata="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" strokecolor="#4579b8 [3044]" strokeweight="2.25pt"/>
+            </w:pict>
+          </mc:Fallback>
+        </mc:AlternateContent>
+      </w:r>
+      <w:r>
+        <w:rPr>
+          <w:b/>
+          <w:noProof/>
+          <w:sz w:val="36"/>
+          <w:szCs w:val="36"/>
+        </w:rPr>
+        <mc:AlternateContent>
+          <mc:Choice Requires="wps">
+            <w:drawing>
+              <wp:anchor distT="0" distB="0" distL="114300" distR="114300" simplePos="0" relativeHeight="251680768" behindDoc="0" locked="0" layoutInCell="1" allowOverlap="1" wp14:anchorId="4ABBA650" wp14:editId="1BE81E76">
                 <wp:simplePos x="0" y="0"/>
                 <wp:positionH relativeFrom="column">
                   <wp:posOffset>171450</wp:posOffset>
@@ -3665,10 +4861,10 @@
                               <w:jc w:val="center"/>
                             </w:pPr>
                             <w:r>
-                              <w:t xml:space="preserve">Move </w:t>
+                              <w:t>Move Bruce</w:t>
                             </w:r>
                             <w:r>
-                              <w:t>Bruce</w:t>
+                              <w:t>, navigate menus</w:t>
                             </w:r>
                           </w:p>
                         </w:txbxContent>
@@ -3690,7 +4886,7 @@
           </mc:Choice>
           <mc:Fallback>
             <w:pict>
-              <v:shape id="_x0000_s1029" type="#_x0000_t202" style="position:absolute;margin-left:13.5pt;margin-top:402.7pt;width:165pt;height:24pt;z-index:251680768;visibility:visible;mso-wrap-style:square;mso-width-percent:0;mso-height-percent:0;mso-wrap-distance-left:9pt;mso-wrap-distance-top:0;mso-wrap-distance-right:9pt;mso-wrap-distance-bottom:0;mso-position-horizontal:absolute;mso-position-horizontal-relative:text;mso-position-vertical:absolute;mso-position-vertical-relative:text;mso-width-percent:0;mso-height-percent:0;mso-width-relative:margin;mso-height-relative:margin;v-text-anchor:top" o:gfxdata="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" stroked="f">
+              <v:shape id="_x0000_s1029" type="#_x0000_t202" style="position:absolute;margin-left:13.5pt;margin-top:402.7pt;width:165pt;height:24pt;z-index:251680768;visibility:visible;mso-wrap-style:square;mso-width-percent:0;mso-height-percent:0;mso-wrap-distance-left:9pt;mso-wrap-distance-top:0;mso-wrap-distance-right:9pt;mso-wrap-distance-bottom:0;mso-position-horizontal:absolute;mso-position-horizontal-relative:text;mso-position-vertical:absolute;mso-position-vertical-relative:text;mso-width-percent:0;mso-height-percent:0;mso-width-relative:margin;mso-height-relative:margin;v-text-anchor:top" o:gfxdata="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" stroked="f">
                 <v:textbox>
                   <w:txbxContent>
                     <w:p>
@@ -3698,10 +4894,10 @@
                         <w:jc w:val="center"/>
                       </w:pPr>
                       <w:r>
-                        <w:t xml:space="preserve">Move </w:t>
+                        <w:t>Move Bruce</w:t>
                       </w:r>
                       <w:r>
-                        <w:t>Bruce</w:t>
+                        <w:t>, navigate menus</w:t>
                       </w:r>
                     </w:p>
                   </w:txbxContent>
@@ -3721,18 +4917,18 @@
         <mc:AlternateContent>
           <mc:Choice Requires="wps">
             <w:drawing>
-              <wp:anchor distT="0" distB="0" distL="114300" distR="114300" simplePos="0" relativeHeight="251668480" behindDoc="0" locked="0" layoutInCell="1" allowOverlap="1" wp14:anchorId="71AD28E4" wp14:editId="1B069FB4">
+              <wp:anchor distT="0" distB="0" distL="114300" distR="114300" simplePos="0" relativeHeight="251670528" behindDoc="0" locked="0" layoutInCell="1" allowOverlap="1" wp14:anchorId="2A01ACE3" wp14:editId="1D5248EC">
                 <wp:simplePos x="0" y="0"/>
                 <wp:positionH relativeFrom="column">
-                  <wp:posOffset>1219200</wp:posOffset>
+                  <wp:posOffset>3467100</wp:posOffset>
                 </wp:positionH>
                 <wp:positionV relativeFrom="paragraph">
-                  <wp:posOffset>1513840</wp:posOffset>
+                  <wp:posOffset>247015</wp:posOffset>
                 </wp:positionV>
-                <wp:extent cx="0" cy="3552825"/>
-                <wp:effectExtent l="0" t="0" r="19050" b="9525"/>
+                <wp:extent cx="0" cy="1352550"/>
+                <wp:effectExtent l="19050" t="0" r="19050" b="0"/>
                 <wp:wrapNone/>
-                <wp:docPr id="9" name="Straight Connector 9"/>
+                <wp:docPr id="10" name="Straight Connector 10"/>
                 <wp:cNvGraphicFramePr/>
                 <a:graphic xmlns:a="http://schemas.openxmlformats.org/drawingml/2006/main">
                   <a:graphicData uri="http://schemas.microsoft.com/office/word/2010/wordprocessingShape">
@@ -3741,11 +4937,12 @@
                       <wps:spPr>
                         <a:xfrm flipV="1">
                           <a:off x="0" y="0"/>
-                          <a:ext cx="0" cy="3552825"/>
+                          <a:ext cx="0" cy="1352550"/>
                         </a:xfrm>
                         <a:prstGeom prst="line">
                           <a:avLst/>
                         </a:prstGeom>
+                        <a:ln w="28575"/>
                       </wps:spPr>
                       <wps:style>
                         <a:lnRef idx="1">
@@ -3776,157 +4973,17 @@
           </mc:Choice>
           <mc:Fallback>
             <w:pict>
-              <v:line id="Straight Connector 9" o:spid="_x0000_s1026" style="position:absolute;flip:y;z-index:251668480;visibility:visible;mso-wrap-style:square;mso-width-percent:0;mso-height-percent:0;mso-wrap-distance-left:9pt;mso-wrap-distance-top:0;mso-wrap-distance-right:9pt;mso-wrap-distance-bottom:0;mso-position-horizontal:absolute;mso-position-horizontal-relative:text;mso-position-vertical:absolute;mso-position-vertical-relative:text;mso-width-percent:0;mso-height-percent:0;mso-width-relative:margin;mso-height-relative:margin" from="96pt,119.2pt" to="96pt,398.95pt" o:gfxdata="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" strokecolor="#4579b8 [3044]"/>
+              <v:line id="Straight Connector 10" o:spid="_x0000_s1026" style="position:absolute;flip:y;z-index:251670528;visibility:visible;mso-wrap-style:square;mso-width-percent:0;mso-height-percent:0;mso-wrap-distance-left:9pt;mso-wrap-distance-top:0;mso-wrap-distance-right:9pt;mso-wrap-distance-bottom:0;mso-position-horizontal:absolute;mso-position-horizontal-relative:text;mso-position-vertical:absolute;mso-position-vertical-relative:text;mso-width-percent:0;mso-height-percent:0;mso-width-relative:margin;mso-height-relative:margin" from="273pt,19.45pt" to="273pt,125.95pt" o:gfxdata="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" strokecolor="#4579b8 [3044]" strokeweight="2.25pt"/>
             </w:pict>
           </mc:Fallback>
         </mc:AlternateContent>
       </w:r>
       <w:r>
         <w:rPr>
-          <w:b/>
           <w:noProof/>
-          <w:sz w:val="36"/>
-          <w:szCs w:val="36"/>
-        </w:rPr>
-        <mc:AlternateContent>
-          <mc:Choice Requires="wps">
-            <w:drawing>
-              <wp:anchor distT="0" distB="0" distL="114300" distR="114300" simplePos="0" relativeHeight="251672576" behindDoc="0" locked="0" layoutInCell="1" allowOverlap="1" wp14:anchorId="33E18813" wp14:editId="6E2E199D">
-                <wp:simplePos x="0" y="0"/>
-                <wp:positionH relativeFrom="column">
-                  <wp:posOffset>4505325</wp:posOffset>
-                </wp:positionH>
-                <wp:positionV relativeFrom="paragraph">
-                  <wp:posOffset>1980565</wp:posOffset>
-                </wp:positionV>
-                <wp:extent cx="0" cy="3200400"/>
-                <wp:effectExtent l="0" t="0" r="19050" b="19050"/>
-                <wp:wrapNone/>
-                <wp:docPr id="11" name="Straight Connector 11"/>
-                <wp:cNvGraphicFramePr/>
-                <a:graphic xmlns:a="http://schemas.openxmlformats.org/drawingml/2006/main">
-                  <a:graphicData uri="http://schemas.microsoft.com/office/word/2010/wordprocessingShape">
-                    <wps:wsp>
-                      <wps:cNvCnPr/>
-                      <wps:spPr>
-                        <a:xfrm flipV="1">
-                          <a:off x="0" y="0"/>
-                          <a:ext cx="0" cy="3200400"/>
-                        </a:xfrm>
-                        <a:prstGeom prst="line">
-                          <a:avLst/>
-                        </a:prstGeom>
-                      </wps:spPr>
-                      <wps:style>
-                        <a:lnRef idx="1">
-                          <a:schemeClr val="accent1"/>
-                        </a:lnRef>
-                        <a:fillRef idx="0">
-                          <a:schemeClr val="accent1"/>
-                        </a:fillRef>
-                        <a:effectRef idx="0">
-                          <a:schemeClr val="accent1"/>
-                        </a:effectRef>
-                        <a:fontRef idx="minor">
-                          <a:schemeClr val="tx1"/>
-                        </a:fontRef>
-                      </wps:style>
-                      <wps:bodyPr/>
-                    </wps:wsp>
-                  </a:graphicData>
-                </a:graphic>
-                <wp14:sizeRelH relativeFrom="margin">
-                  <wp14:pctWidth>0</wp14:pctWidth>
-                </wp14:sizeRelH>
-                <wp14:sizeRelV relativeFrom="margin">
-                  <wp14:pctHeight>0</wp14:pctHeight>
-                </wp14:sizeRelV>
-              </wp:anchor>
-            </w:drawing>
-          </mc:Choice>
-          <mc:Fallback>
-            <w:pict>
-              <v:line id="Straight Connector 11" o:spid="_x0000_s1026" style="position:absolute;flip:y;z-index:251672576;visibility:visible;mso-wrap-style:square;mso-width-percent:0;mso-height-percent:0;mso-wrap-distance-left:9pt;mso-wrap-distance-top:0;mso-wrap-distance-right:9pt;mso-wrap-distance-bottom:0;mso-position-horizontal:absolute;mso-position-horizontal-relative:text;mso-position-vertical:absolute;mso-position-vertical-relative:text;mso-width-percent:0;mso-height-percent:0;mso-width-relative:margin;mso-height-relative:margin" from="354.75pt,155.95pt" to="354.75pt,407.95pt" o:gfxdata="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" strokecolor="#4579b8 [3044]"/>
-            </w:pict>
-          </mc:Fallback>
-        </mc:AlternateContent>
-      </w:r>
-      <w:r>
-        <w:rPr>
-          <w:b/>
-          <w:noProof/>
-          <w:sz w:val="36"/>
-          <w:szCs w:val="36"/>
-        </w:rPr>
-        <mc:AlternateContent>
-          <mc:Choice Requires="wps">
-            <w:drawing>
-              <wp:anchor distT="0" distB="0" distL="114300" distR="114300" simplePos="0" relativeHeight="251670528" behindDoc="0" locked="0" layoutInCell="1" allowOverlap="1" wp14:anchorId="79999EA2" wp14:editId="15679DC5">
-                <wp:simplePos x="0" y="0"/>
-                <wp:positionH relativeFrom="column">
-                  <wp:posOffset>3467100</wp:posOffset>
-                </wp:positionH>
-                <wp:positionV relativeFrom="paragraph">
-                  <wp:posOffset>247015</wp:posOffset>
-                </wp:positionV>
-                <wp:extent cx="0" cy="1352550"/>
-                <wp:effectExtent l="0" t="0" r="19050" b="19050"/>
-                <wp:wrapNone/>
-                <wp:docPr id="10" name="Straight Connector 10"/>
-                <wp:cNvGraphicFramePr/>
-                <a:graphic xmlns:a="http://schemas.openxmlformats.org/drawingml/2006/main">
-                  <a:graphicData uri="http://schemas.microsoft.com/office/word/2010/wordprocessingShape">
-                    <wps:wsp>
-                      <wps:cNvCnPr/>
-                      <wps:spPr>
-                        <a:xfrm flipV="1">
-                          <a:off x="0" y="0"/>
-                          <a:ext cx="0" cy="1352550"/>
-                        </a:xfrm>
-                        <a:prstGeom prst="line">
-                          <a:avLst/>
-                        </a:prstGeom>
-                      </wps:spPr>
-                      <wps:style>
-                        <a:lnRef idx="1">
-                          <a:schemeClr val="accent1"/>
-                        </a:lnRef>
-                        <a:fillRef idx="0">
-                          <a:schemeClr val="accent1"/>
-                        </a:fillRef>
-                        <a:effectRef idx="0">
-                          <a:schemeClr val="accent1"/>
-                        </a:effectRef>
-                        <a:fontRef idx="minor">
-                          <a:schemeClr val="tx1"/>
-                        </a:fontRef>
-                      </wps:style>
-                      <wps:bodyPr/>
-                    </wps:wsp>
-                  </a:graphicData>
-                </a:graphic>
-                <wp14:sizeRelH relativeFrom="margin">
-                  <wp14:pctWidth>0</wp14:pctWidth>
-                </wp14:sizeRelH>
-                <wp14:sizeRelV relativeFrom="margin">
-                  <wp14:pctHeight>0</wp14:pctHeight>
-                </wp14:sizeRelV>
-              </wp:anchor>
-            </w:drawing>
-          </mc:Choice>
-          <mc:Fallback>
-            <w:pict>
-              <v:line id="Straight Connector 10" o:spid="_x0000_s1026" style="position:absolute;flip:y;z-index:251670528;visibility:visible;mso-wrap-style:square;mso-width-percent:0;mso-height-percent:0;mso-wrap-distance-left:9pt;mso-wrap-distance-top:0;mso-wrap-distance-right:9pt;mso-wrap-distance-bottom:0;mso-position-horizontal:absolute;mso-position-horizontal-relative:text;mso-position-vertical:absolute;mso-position-vertical-relative:text;mso-width-percent:0;mso-height-percent:0;mso-width-relative:margin;mso-height-relative:margin" from="273pt,19.45pt" to="273pt,125.95pt" o:gfxdata="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" strokecolor="#4579b8 [3044]"/>
-            </w:pict>
-          </mc:Fallback>
-        </mc:AlternateContent>
-      </w:r>
-      <w:r>
-        <w:rPr>
-          <w:noProof/>
         </w:rPr>
         <w:drawing>
-          <wp:anchor distT="0" distB="0" distL="114300" distR="114300" simplePos="0" relativeHeight="251667456" behindDoc="0" locked="0" layoutInCell="1" allowOverlap="1" wp14:anchorId="32D3B423" wp14:editId="7EB26E17">
+          <wp:anchor distT="0" distB="0" distL="114300" distR="114300" simplePos="0" relativeHeight="251667456" behindDoc="0" locked="0" layoutInCell="1" allowOverlap="1" wp14:anchorId="78C45202" wp14:editId="1E8B137C">
             <wp:simplePos x="0" y="0"/>
             <wp:positionH relativeFrom="column">
               <wp:posOffset>0</wp:posOffset>
@@ -3951,7 +5008,7 @@
                     </pic:cNvPicPr>
                   </pic:nvPicPr>
                   <pic:blipFill>
-                    <a:blip r:embed="rId11">
+                    <a:blip r:embed="rId14">
                       <a:extLst>
                         <a:ext uri="{28A0092B-C50C-407E-A947-70E740481C1C}">
                           <a14:useLocalDpi xmlns:a14="http://schemas.microsoft.com/office/drawing/2010/main" val="0"/>
@@ -4011,6 +5068,7 @@
           <w:sz w:val="36"/>
           <w:szCs w:val="36"/>
         </w:rPr>
+        <w:lastRenderedPageBreak/>
         <w:t>Level design</w:t>
       </w:r>
     </w:p>
@@ -4022,6 +5080,13 @@
           <w:szCs w:val="36"/>
         </w:rPr>
       </w:pPr>
+      <w:proofErr w:type="spellStart"/>
+      <w:proofErr w:type="gramStart"/>
+      <w:r>
+        <w:t>asdfasdf</w:t>
+      </w:r>
+      <w:proofErr w:type="spellEnd"/>
+      <w:proofErr w:type="gramEnd"/>
       <w:r>
         <w:rPr>
           <w:b/>
@@ -4178,12 +5243,14 @@
       </w:r>
     </w:p>
     <w:p>
-      <w:r>
-        <w:rPr>
-          <w:b/>
-          <w:sz w:val="36"/>
-          <w:szCs w:val="36"/>
-        </w:rPr>
+      <w:proofErr w:type="spellStart"/>
+      <w:proofErr w:type="gramStart"/>
+      <w:r>
+        <w:t>asdfasdf</w:t>
+      </w:r>
+      <w:proofErr w:type="spellEnd"/>
+      <w:proofErr w:type="gramEnd"/>
+      <w:r>
         <w:br w:type="page"/>
       </w:r>
     </w:p>
@@ -5326,4 +6393,16 @@
   <a:objectDefaults/>
   <a:extraClrSchemeLst/>
 </a:theme>
+</file>
+
+<file path=customXml/item1.xml><?xml version="1.0" encoding="utf-8"?>
+<b:Sources xmlns:b="http://schemas.openxmlformats.org/officeDocument/2006/bibliography" xmlns="http://schemas.openxmlformats.org/officeDocument/2006/bibliography" SelectedStyle="\APA.XSL" StyleName="APA"/>
+</file>
+
+<file path=customXml/itemProps1.xml><?xml version="1.0" encoding="utf-8"?>
+<ds:datastoreItem xmlns:ds="http://schemas.openxmlformats.org/officeDocument/2006/customXml" ds:itemID="{ACF42BFC-629E-4AC8-ABBF-DA0A41279EEB}">
+  <ds:schemaRefs>
+    <ds:schemaRef ds:uri="http://schemas.openxmlformats.org/officeDocument/2006/bibliography"/>
+  </ds:schemaRefs>
+</ds:datastoreItem>
 </file>
</xml_diff>

<commit_message>
architecture and budget update
</commit_message>
<xml_diff>
--- a/Continuum.docx
+++ b/Continuum.docx
@@ -1,11 +1,12 @@
 
 <file path=word/document.xml><?xml version="1.0" encoding="utf-8"?>
-<w:document xmlns:wpc="http://schemas.microsoft.com/office/word/2010/wordprocessingCanvas" xmlns:mc="http://schemas.openxmlformats.org/markup-compatibility/2006" xmlns:o="urn:schemas-microsoft-com:office:office" xmlns:r="http://schemas.openxmlformats.org/officeDocument/2006/relationships" xmlns:m="http://schemas.openxmlformats.org/officeDocument/2006/math" xmlns:v="urn:schemas-microsoft-com:vml" xmlns:wp14="http://schemas.microsoft.com/office/word/2010/wordprocessingDrawing" xmlns:wp="http://schemas.openxmlformats.org/drawingml/2006/wordprocessingDrawing" xmlns:w10="urn:schemas-microsoft-com:office:word" xmlns:w="http://schemas.openxmlformats.org/wordprocessingml/2006/main" xmlns:w14="http://schemas.microsoft.com/office/word/2010/wordml" xmlns:wpg="http://schemas.microsoft.com/office/word/2010/wordprocessingGroup" xmlns:wpi="http://schemas.microsoft.com/office/word/2010/wordprocessingInk" xmlns:wne="http://schemas.microsoft.com/office/word/2006/wordml" xmlns:wps="http://schemas.microsoft.com/office/word/2010/wordprocessingShape" mc:Ignorable="w14 wp14">
+<w:document xmlns:ve="http://schemas.openxmlformats.org/markup-compatibility/2006" xmlns:o="urn:schemas-microsoft-com:office:office" xmlns:r="http://schemas.openxmlformats.org/officeDocument/2006/relationships" xmlns:m="http://schemas.openxmlformats.org/officeDocument/2006/math" xmlns:v="urn:schemas-microsoft-com:vml" xmlns:wp="http://schemas.openxmlformats.org/drawingml/2006/wordprocessingDrawing" xmlns:w10="urn:schemas-microsoft-com:office:word" xmlns:w="http://schemas.openxmlformats.org/wordprocessingml/2006/main" xmlns:wne="http://schemas.microsoft.com/office/word/2006/wordml">
   <w:body>
     <w:p>
       <w:r>
         <w:rPr>
           <w:noProof/>
+          <w:lang w:val="en-CA" w:eastAsia="en-CA"/>
         </w:rPr>
         <w:drawing>
           <wp:anchor distT="0" distB="0" distL="114300" distR="114300" simplePos="0" relativeHeight="251658240" behindDoc="0" locked="0" layoutInCell="1" allowOverlap="1">
@@ -31,10 +32,10 @@
                     <pic:cNvPicPr/>
                   </pic:nvPicPr>
                   <pic:blipFill>
-                    <a:blip r:embed="rId7">
+                    <a:blip r:embed="rId6" cstate="print">
                       <a:extLst>
                         <a:ext uri="{28A0092B-C50C-407E-A947-70E740481C1C}">
-                          <a14:useLocalDpi xmlns:a14="http://schemas.microsoft.com/office/drawing/2010/main" val="0"/>
+                          <a14:useLocalDpi xmlns:a14="http://schemas.microsoft.com/office/drawing/2010/main" xmlns:wps="http://schemas.microsoft.com/office/word/2010/wordprocessingShape" xmlns:wpi="http://schemas.microsoft.com/office/word/2010/wordprocessingInk" xmlns:wpg="http://schemas.microsoft.com/office/word/2010/wordprocessingGroup" xmlns:w14="http://schemas.microsoft.com/office/word/2010/wordml" xmlns:w="http://schemas.openxmlformats.org/wordprocessingml/2006/main" xmlns:w10="urn:schemas-microsoft-com:office:word" xmlns:wp14="http://schemas.microsoft.com/office/word/2010/wordprocessingDrawing" xmlns:v="urn:schemas-microsoft-com:vml" xmlns:o="urn:schemas-microsoft-com:office:office" xmlns:mc="http://schemas.openxmlformats.org/markup-compatibility/2006" xmlns:wpc="http://schemas.microsoft.com/office/word/2010/wordprocessingCanvas" xmlns="" val="0"/>
                         </a:ext>
                       </a:extLst>
                     </a:blip>
@@ -695,7 +696,7 @@
           <w:rFonts w:ascii="Times New Roman" w:eastAsia="Times New Roman" w:hAnsi="Times New Roman" w:cs="Times New Roman"/>
           <w:sz w:val="24"/>
           <w:szCs w:val="24"/>
-          <w:lang w:val="en"/>
+          <w:lang/>
         </w:rPr>
       </w:pPr>
       <w:r>
@@ -954,9 +955,10 @@
           <w:noProof/>
           <w:sz w:val="36"/>
           <w:szCs w:val="36"/>
+          <w:lang w:val="en-CA" w:eastAsia="en-CA"/>
         </w:rPr>
         <w:drawing>
-          <wp:inline distT="0" distB="0" distL="0" distR="0" wp14:anchorId="4F35D600" wp14:editId="5F5F9478">
+          <wp:inline distT="0" distB="0" distL="0" distR="0">
             <wp:extent cx="5943600" cy="1730375"/>
             <wp:effectExtent l="0" t="0" r="0" b="3175"/>
             <wp:docPr id="18" name="Picture 18"/>
@@ -971,10 +973,10 @@
                     <pic:cNvPicPr/>
                   </pic:nvPicPr>
                   <pic:blipFill>
-                    <a:blip r:embed="rId8">
+                    <a:blip r:embed="rId7" cstate="print">
                       <a:extLst>
                         <a:ext uri="{28A0092B-C50C-407E-A947-70E740481C1C}">
-                          <a14:useLocalDpi xmlns:a14="http://schemas.microsoft.com/office/drawing/2010/main" val="0"/>
+                          <a14:useLocalDpi xmlns:a14="http://schemas.microsoft.com/office/drawing/2010/main" xmlns:wps="http://schemas.microsoft.com/office/word/2010/wordprocessingShape" xmlns:wpi="http://schemas.microsoft.com/office/word/2010/wordprocessingInk" xmlns:wpg="http://schemas.microsoft.com/office/word/2010/wordprocessingGroup" xmlns:w14="http://schemas.microsoft.com/office/word/2010/wordml" xmlns:w="http://schemas.openxmlformats.org/wordprocessingml/2006/main" xmlns:w10="urn:schemas-microsoft-com:office:word" xmlns:wp14="http://schemas.microsoft.com/office/word/2010/wordprocessingDrawing" xmlns:v="urn:schemas-microsoft-com:vml" xmlns:o="urn:schemas-microsoft-com:office:office" xmlns:mc="http://schemas.openxmlformats.org/markup-compatibility/2006" xmlns:wpc="http://schemas.microsoft.com/office/word/2010/wordprocessingCanvas" xmlns="" val="0"/>
                         </a:ext>
                       </a:extLst>
                     </a:blip>
@@ -1051,6 +1053,7 @@
           <w:noProof/>
           <w:sz w:val="36"/>
           <w:szCs w:val="36"/>
+          <w:lang w:val="en-CA" w:eastAsia="en-CA"/>
         </w:rPr>
         <w:drawing>
           <wp:inline distT="0" distB="0" distL="0" distR="0">
@@ -1068,10 +1071,10 @@
                     <pic:cNvPicPr/>
                   </pic:nvPicPr>
                   <pic:blipFill>
-                    <a:blip r:embed="rId9">
+                    <a:blip r:embed="rId8" cstate="print">
                       <a:extLst>
                         <a:ext uri="{28A0092B-C50C-407E-A947-70E740481C1C}">
-                          <a14:useLocalDpi xmlns:a14="http://schemas.microsoft.com/office/drawing/2010/main" val="0"/>
+                          <a14:useLocalDpi xmlns:a14="http://schemas.microsoft.com/office/drawing/2010/main" xmlns:wps="http://schemas.microsoft.com/office/word/2010/wordprocessingShape" xmlns:wpi="http://schemas.microsoft.com/office/word/2010/wordprocessingInk" xmlns:wpg="http://schemas.microsoft.com/office/word/2010/wordprocessingGroup" xmlns:w14="http://schemas.microsoft.com/office/word/2010/wordml" xmlns:w="http://schemas.openxmlformats.org/wordprocessingml/2006/main" xmlns:w10="urn:schemas-microsoft-com:office:word" xmlns:wp14="http://schemas.microsoft.com/office/word/2010/wordprocessingDrawing" xmlns:v="urn:schemas-microsoft-com:vml" xmlns:o="urn:schemas-microsoft-com:office:office" xmlns:mc="http://schemas.openxmlformats.org/markup-compatibility/2006" xmlns:wpc="http://schemas.microsoft.com/office/word/2010/wordprocessingCanvas" xmlns="" val="0"/>
                         </a:ext>
                       </a:extLst>
                     </a:blip>
@@ -1647,9 +1650,10 @@
       <w:r>
         <w:rPr>
           <w:noProof/>
+          <w:lang w:val="en-CA" w:eastAsia="en-CA"/>
         </w:rPr>
         <w:drawing>
-          <wp:anchor distT="0" distB="0" distL="114300" distR="114300" simplePos="0" relativeHeight="251664384" behindDoc="0" locked="0" layoutInCell="1" allowOverlap="1" wp14:anchorId="49229C20" wp14:editId="4FCC6026">
+          <wp:anchor distT="0" distB="0" distL="114300" distR="114300" simplePos="0" relativeHeight="251664384" behindDoc="0" locked="0" layoutInCell="1" allowOverlap="1">
             <wp:simplePos x="0" y="0"/>
             <wp:positionH relativeFrom="column">
               <wp:posOffset>390525</wp:posOffset>
@@ -1674,10 +1678,10 @@
                     </pic:cNvPicPr>
                   </pic:nvPicPr>
                   <pic:blipFill>
-                    <a:blip r:embed="rId10" cstate="print">
+                    <a:blip r:embed="rId9" cstate="print">
                       <a:extLst>
                         <a:ext uri="{28A0092B-C50C-407E-A947-70E740481C1C}">
-                          <a14:useLocalDpi xmlns:a14="http://schemas.microsoft.com/office/drawing/2010/main" val="0"/>
+                          <a14:useLocalDpi xmlns:a14="http://schemas.microsoft.com/office/drawing/2010/main" xmlns:wps="http://schemas.microsoft.com/office/word/2010/wordprocessingShape" xmlns:wpi="http://schemas.microsoft.com/office/word/2010/wordprocessingInk" xmlns:wpg="http://schemas.microsoft.com/office/word/2010/wordprocessingGroup" xmlns:w14="http://schemas.microsoft.com/office/word/2010/wordml" xmlns:w="http://schemas.openxmlformats.org/wordprocessingml/2006/main" xmlns:w10="urn:schemas-microsoft-com:office:word" xmlns:wp14="http://schemas.microsoft.com/office/word/2010/wordprocessingDrawing" xmlns:v="urn:schemas-microsoft-com:vml" xmlns:o="urn:schemas-microsoft-com:office:office" xmlns:mc="http://schemas.openxmlformats.org/markup-compatibility/2006" xmlns:wpc="http://schemas.microsoft.com/office/word/2010/wordprocessingCanvas" xmlns="" val="0"/>
                         </a:ext>
                       </a:extLst>
                     </a:blip>
@@ -1702,12 +1706,6 @@
                 </pic:pic>
               </a:graphicData>
             </a:graphic>
-            <wp14:sizeRelH relativeFrom="page">
-              <wp14:pctWidth>0</wp14:pctWidth>
-            </wp14:sizeRelH>
-            <wp14:sizeRelV relativeFrom="page">
-              <wp14:pctHeight>0</wp14:pctHeight>
-            </wp14:sizeRelV>
           </wp:anchor>
         </w:drawing>
       </w:r>
@@ -2179,9 +2177,10 @@
       <w:r>
         <w:rPr>
           <w:noProof/>
+          <w:lang w:val="en-CA" w:eastAsia="en-CA"/>
         </w:rPr>
         <w:drawing>
-          <wp:anchor distT="0" distB="0" distL="114300" distR="114300" simplePos="0" relativeHeight="251665408" behindDoc="0" locked="0" layoutInCell="1" allowOverlap="1" wp14:anchorId="6E917A8D" wp14:editId="5E1770E0">
+          <wp:anchor distT="0" distB="0" distL="114300" distR="114300" simplePos="0" relativeHeight="251665408" behindDoc="0" locked="0" layoutInCell="1" allowOverlap="1">
             <wp:simplePos x="0" y="0"/>
             <wp:positionH relativeFrom="column">
               <wp:posOffset>-9525</wp:posOffset>
@@ -2206,10 +2205,10 @@
                     </pic:cNvPicPr>
                   </pic:nvPicPr>
                   <pic:blipFill>
-                    <a:blip r:embed="rId11">
+                    <a:blip r:embed="rId10" cstate="print">
                       <a:extLst>
                         <a:ext uri="{28A0092B-C50C-407E-A947-70E740481C1C}">
-                          <a14:useLocalDpi xmlns:a14="http://schemas.microsoft.com/office/drawing/2010/main" val="0"/>
+                          <a14:useLocalDpi xmlns:a14="http://schemas.microsoft.com/office/drawing/2010/main" xmlns:wps="http://schemas.microsoft.com/office/word/2010/wordprocessingShape" xmlns:wpi="http://schemas.microsoft.com/office/word/2010/wordprocessingInk" xmlns:wpg="http://schemas.microsoft.com/office/word/2010/wordprocessingGroup" xmlns:w14="http://schemas.microsoft.com/office/word/2010/wordml" xmlns:w="http://schemas.openxmlformats.org/wordprocessingml/2006/main" xmlns:w10="urn:schemas-microsoft-com:office:word" xmlns:wp14="http://schemas.microsoft.com/office/word/2010/wordprocessingDrawing" xmlns:v="urn:schemas-microsoft-com:vml" xmlns:o="urn:schemas-microsoft-com:office:office" xmlns:mc="http://schemas.openxmlformats.org/markup-compatibility/2006" xmlns:wpc="http://schemas.microsoft.com/office/word/2010/wordprocessingCanvas" xmlns="" val="0"/>
                         </a:ext>
                       </a:extLst>
                     </a:blip>
@@ -2234,12 +2233,6 @@
                 </pic:pic>
               </a:graphicData>
             </a:graphic>
-            <wp14:sizeRelH relativeFrom="page">
-              <wp14:pctWidth>0</wp14:pctWidth>
-            </wp14:sizeRelH>
-            <wp14:sizeRelV relativeFrom="page">
-              <wp14:pctHeight>0</wp14:pctHeight>
-            </wp14:sizeRelV>
           </wp:anchor>
         </w:drawing>
       </w:r>
@@ -2457,17 +2450,27 @@
         <w:t xml:space="preserve"> </w:t>
       </w:r>
       <w:r>
-        <w:t xml:space="preserve">is the genre. </w:t>
+        <w:t xml:space="preserve">is the genre. While </w:t>
+      </w:r>
+      <w:r>
+        <w:rPr>
+          <w:i/>
+        </w:rPr>
+        <w:t xml:space="preserve">Amnesia: </w:t>
       </w:r>
       <w:proofErr w:type="gramStart"/>
       <w:r>
-        <w:t xml:space="preserve">While </w:t>
-      </w:r>
-      <w:r>
-        <w:rPr>
-          <w:i/>
-        </w:rPr>
-        <w:t>Amnesia: The Dark Descent</w:t>
+        <w:rPr>
+          <w:i/>
+        </w:rPr>
+        <w:t>The</w:t>
+      </w:r>
+      <w:proofErr w:type="gramEnd"/>
+      <w:r>
+        <w:rPr>
+          <w:i/>
+        </w:rPr>
+        <w:t xml:space="preserve"> Dark Descent</w:t>
       </w:r>
       <w:r>
         <w:rPr>
@@ -2485,20 +2488,44 @@
         <w:t>Continuum</w:t>
       </w:r>
       <w:r>
-        <w:t xml:space="preserve"> is a puzzle game that focuses on challenging the player intellectually.</w:t>
+        <w:t xml:space="preserve"> is a puzzle game that focuses on challenging the player intellectually. As such, the target audiences are also very different.</w:t>
+      </w:r>
+    </w:p>
+    <w:p>
+      <w:pPr>
+        <w:jc w:val="both"/>
+      </w:pPr>
+      <w:r>
+        <w:t>TODO</w:t>
+      </w:r>
+    </w:p>
+    <w:p>
+      <w:pPr>
+        <w:jc w:val="both"/>
+      </w:pPr>
+      <w:proofErr w:type="gramStart"/>
+      <w:r>
+        <w:t>Overall game reception, sales, etc.</w:t>
       </w:r>
       <w:proofErr w:type="gramEnd"/>
       <w:r>
-        <w:t xml:space="preserve"> As such, the target audiences are also very different.</w:t>
-      </w:r>
+        <w:t xml:space="preserve"> </w:t>
+      </w:r>
+      <w:proofErr w:type="gramStart"/>
+      <w:r>
+        <w:t>Main strengths and weaknesses intro.</w:t>
+      </w:r>
+      <w:proofErr w:type="gramEnd"/>
     </w:p>
     <w:p>
       <w:pPr>
         <w:jc w:val="both"/>
       </w:pPr>
-      <w:r>
-        <w:t>TODO</w:t>
-      </w:r>
+      <w:proofErr w:type="gramStart"/>
+      <w:r>
+        <w:t>Strength 1.</w:t>
+      </w:r>
+      <w:proofErr w:type="gramEnd"/>
     </w:p>
     <w:p>
       <w:pPr>
@@ -2506,66 +2533,39 @@
       </w:pPr>
       <w:proofErr w:type="gramStart"/>
       <w:r>
-        <w:t>Overall game reception, sales, etc.</w:t>
+        <w:t>Strength 2.</w:t>
       </w:r>
       <w:proofErr w:type="gramEnd"/>
-      <w:r>
-        <w:t xml:space="preserve"> </w:t>
-      </w:r>
+    </w:p>
+    <w:p>
+      <w:pPr>
+        <w:jc w:val="both"/>
+      </w:pPr>
       <w:proofErr w:type="gramStart"/>
       <w:r>
-        <w:t>Main strengths and weaknesses intro.</w:t>
+        <w:t>Main weakness.</w:t>
       </w:r>
       <w:proofErr w:type="gramEnd"/>
     </w:p>
     <w:p>
+      <w:r>
+        <w:br w:type="page"/>
+      </w:r>
+    </w:p>
+    <w:p>
       <w:pPr>
         <w:jc w:val="both"/>
       </w:pPr>
-      <w:proofErr w:type="gramStart"/>
-      <w:r>
-        <w:t>Strength 1.</w:t>
-      </w:r>
-      <w:proofErr w:type="gramEnd"/>
-    </w:p>
-    <w:p>
-      <w:pPr>
-        <w:jc w:val="both"/>
-      </w:pPr>
-      <w:proofErr w:type="gramStart"/>
-      <w:r>
-        <w:t>Strength 2.</w:t>
-      </w:r>
-      <w:proofErr w:type="gramEnd"/>
-    </w:p>
-    <w:p>
-      <w:pPr>
-        <w:jc w:val="both"/>
-      </w:pPr>
-      <w:proofErr w:type="gramStart"/>
-      <w:r>
-        <w:t>Main weakness.</w:t>
-      </w:r>
-      <w:proofErr w:type="gramEnd"/>
-    </w:p>
-    <w:p>
-      <w:r>
-        <w:br w:type="page"/>
-      </w:r>
-    </w:p>
-    <w:p>
-      <w:pPr>
-        <w:jc w:val="both"/>
-      </w:pPr>
     </w:p>
     <w:p/>
     <w:p>
       <w:r>
         <w:rPr>
           <w:noProof/>
+          <w:lang w:val="en-CA" w:eastAsia="en-CA"/>
         </w:rPr>
         <w:drawing>
-          <wp:anchor distT="0" distB="0" distL="114300" distR="114300" simplePos="0" relativeHeight="251661312" behindDoc="0" locked="0" layoutInCell="1" allowOverlap="1" wp14:anchorId="445232BE" wp14:editId="2071760C">
+          <wp:anchor distT="0" distB="0" distL="114300" distR="114300" simplePos="0" relativeHeight="251661312" behindDoc="0" locked="0" layoutInCell="1" allowOverlap="1">
             <wp:simplePos x="0" y="0"/>
             <wp:positionH relativeFrom="column">
               <wp:posOffset>619125</wp:posOffset>
@@ -2590,10 +2590,10 @@
                     </pic:cNvPicPr>
                   </pic:nvPicPr>
                   <pic:blipFill>
-                    <a:blip r:embed="rId12">
+                    <a:blip r:embed="rId11" cstate="print">
                       <a:extLst>
                         <a:ext uri="{28A0092B-C50C-407E-A947-70E740481C1C}">
-                          <a14:useLocalDpi xmlns:a14="http://schemas.microsoft.com/office/drawing/2010/main" val="0"/>
+                          <a14:useLocalDpi xmlns:a14="http://schemas.microsoft.com/office/drawing/2010/main" xmlns:wps="http://schemas.microsoft.com/office/word/2010/wordprocessingShape" xmlns:wpi="http://schemas.microsoft.com/office/word/2010/wordprocessingInk" xmlns:wpg="http://schemas.microsoft.com/office/word/2010/wordprocessingGroup" xmlns:w14="http://schemas.microsoft.com/office/word/2010/wordml" xmlns:w="http://schemas.openxmlformats.org/wordprocessingml/2006/main" xmlns:w10="urn:schemas-microsoft-com:office:word" xmlns:wp14="http://schemas.microsoft.com/office/word/2010/wordprocessingDrawing" xmlns:v="urn:schemas-microsoft-com:vml" xmlns:o="urn:schemas-microsoft-com:office:office" xmlns:mc="http://schemas.openxmlformats.org/markup-compatibility/2006" xmlns:wpc="http://schemas.microsoft.com/office/word/2010/wordprocessingCanvas" xmlns="" val="0"/>
                         </a:ext>
                       </a:extLst>
                     </a:blip>
@@ -2618,12 +2618,6 @@
                 </pic:pic>
               </a:graphicData>
             </a:graphic>
-            <wp14:sizeRelH relativeFrom="page">
-              <wp14:pctWidth>0</wp14:pctWidth>
-            </wp14:sizeRelH>
-            <wp14:sizeRelV relativeFrom="page">
-              <wp14:pctHeight>0</wp14:pctHeight>
-            </wp14:sizeRelV>
           </wp:anchor>
         </w:drawing>
       </w:r>
@@ -2984,15 +2978,7 @@
       </w:r>
       <w:proofErr w:type="spellEnd"/>
       <w:r>
-        <w:t xml:space="preserve">, but are not incredibly detailed. The voice acting </w:t>
-      </w:r>
-      <w:proofErr w:type="gramStart"/>
-      <w:r>
-        <w:t>is good</w:t>
-      </w:r>
-      <w:proofErr w:type="gramEnd"/>
-      <w:r>
-        <w:t xml:space="preserve">, but not as good as the voice acting in </w:t>
+        <w:t xml:space="preserve">, but are not incredibly detailed. The voice acting is good, but not as good as the voice acting in </w:t>
       </w:r>
       <w:r>
         <w:rPr>
@@ -3014,9 +3000,10 @@
       <w:r>
         <w:rPr>
           <w:noProof/>
+          <w:lang w:val="en-CA" w:eastAsia="en-CA"/>
         </w:rPr>
         <w:drawing>
-          <wp:anchor distT="0" distB="0" distL="114300" distR="114300" simplePos="0" relativeHeight="251666432" behindDoc="0" locked="0" layoutInCell="1" allowOverlap="1" wp14:anchorId="3BCA67BA" wp14:editId="5EFA1B57">
+          <wp:anchor distT="0" distB="0" distL="114300" distR="114300" simplePos="0" relativeHeight="251666432" behindDoc="0" locked="0" layoutInCell="1" allowOverlap="1">
             <wp:simplePos x="0" y="0"/>
             <wp:positionH relativeFrom="column">
               <wp:posOffset>28575</wp:posOffset>
@@ -3041,10 +3028,10 @@
                     </pic:cNvPicPr>
                   </pic:nvPicPr>
                   <pic:blipFill>
-                    <a:blip r:embed="rId13">
+                    <a:blip r:embed="rId12" cstate="print">
                       <a:extLst>
                         <a:ext uri="{28A0092B-C50C-407E-A947-70E740481C1C}">
-                          <a14:useLocalDpi xmlns:a14="http://schemas.microsoft.com/office/drawing/2010/main" val="0"/>
+                          <a14:useLocalDpi xmlns:a14="http://schemas.microsoft.com/office/drawing/2010/main" xmlns:wps="http://schemas.microsoft.com/office/word/2010/wordprocessingShape" xmlns:wpi="http://schemas.microsoft.com/office/word/2010/wordprocessingInk" xmlns:wpg="http://schemas.microsoft.com/office/word/2010/wordprocessingGroup" xmlns:w14="http://schemas.microsoft.com/office/word/2010/wordml" xmlns:w="http://schemas.openxmlformats.org/wordprocessingml/2006/main" xmlns:w10="urn:schemas-microsoft-com:office:word" xmlns:wp14="http://schemas.microsoft.com/office/word/2010/wordprocessingDrawing" xmlns:v="urn:schemas-microsoft-com:vml" xmlns:o="urn:schemas-microsoft-com:office:office" xmlns:mc="http://schemas.openxmlformats.org/markup-compatibility/2006" xmlns:wpc="http://schemas.microsoft.com/office/word/2010/wordprocessingCanvas" xmlns="" val="0"/>
                         </a:ext>
                       </a:extLst>
                     </a:blip>
@@ -3069,12 +3056,6 @@
                 </pic:pic>
               </a:graphicData>
             </a:graphic>
-            <wp14:sizeRelH relativeFrom="page">
-              <wp14:pctWidth>0</wp14:pctWidth>
-            </wp14:sizeRelH>
-            <wp14:sizeRelV relativeFrom="page">
-              <wp14:pctHeight>0</wp14:pctHeight>
-            </wp14:sizeRelV>
           </wp:anchor>
         </w:drawing>
       </w:r>
@@ -3879,19 +3860,7 @@
         <w:t xml:space="preserve">came out that a family had lived there in the early 1900s but </w:t>
       </w:r>
       <w:r>
-        <w:t xml:space="preserve">had all died early and mysterious deaths. People became convinced that the house was haunted and as such </w:t>
-      </w:r>
-      <w:r>
-        <w:t xml:space="preserve">most who came across it </w:t>
-      </w:r>
-      <w:r>
-        <w:t xml:space="preserve">from that point onward made </w:t>
-      </w:r>
-      <w:r>
-        <w:t xml:space="preserve">a point to avoid it from then on. </w:t>
-      </w:r>
-      <w:r>
-        <w:t xml:space="preserve"> K</w:t>
+        <w:t>had all died early and mysterious deaths. People became convinced that the house was haunted and as such most who came across it from that point onward made a point to avoid it from then on.  K</w:t>
       </w:r>
       <w:r>
         <w:t>ids in the area began to dare themselves to enter it (though none ever did).</w:t>
@@ -4329,13 +4298,133 @@
       </w:r>
     </w:p>
     <w:p>
-      <w:proofErr w:type="spellStart"/>
-      <w:proofErr w:type="gramStart"/>
-      <w:r>
-        <w:t>sadfasdf</w:t>
-      </w:r>
-      <w:proofErr w:type="spellEnd"/>
-      <w:proofErr w:type="gramEnd"/>
+      <w:r>
+        <w:t>The software architecture used is a modified version of the data centered style because of its flexibility and performance. It offers easy integration of the game’s different components. That is, the clients are independent of each other and the data store is independent of the clients. For instance, changing our</w:t>
+      </w:r>
+      <w:r>
+        <w:t xml:space="preserve"> 2D graphics logical module to a 3D graphics</w:t>
+      </w:r>
+      <w:r>
+        <w:t xml:space="preserve"> logical module will not break the functioning of the game logic.</w:t>
+      </w:r>
+    </w:p>
+    <w:p>
+      <w:r>
+        <w:t>In fact, all the game components gravitate around a shared data store and each one is required to retrieve all information it needs to update and draw itself. However, in our model, the components don’t save back their updated information; instead, they keep them in memory for speed performance (decrease</w:t>
+      </w:r>
+      <w:r>
+        <w:t xml:space="preserve"> traffic between a client</w:t>
+      </w:r>
+      <w:r>
+        <w:t xml:space="preserve"> </w:t>
+      </w:r>
+      <w:r>
+        <w:t>and the data store</w:t>
+      </w:r>
+      <w:r>
+        <w:t>). Hence, we chose a simple repository as a style of communication between each component and the data.</w:t>
+      </w:r>
+    </w:p>
+    <w:p>
+      <w:r>
+        <w:t>For all components to communicate with each other directly, we group them according to their functionality into sub-groups.</w:t>
+      </w:r>
+    </w:p>
+    <w:p>
+      <w:r>
+        <w:t>The overall architecture is presented below:</w:t>
+      </w:r>
+    </w:p>
+    <w:p>
+      <w:r>
+        <w:rPr>
+          <w:noProof/>
+          <w:lang w:eastAsia="en-CA"/>
+        </w:rPr>
+        <w:drawing>
+          <wp:inline distT="0" distB="0" distL="0" distR="0">
+            <wp:extent cx="5820032" cy="4388039"/>
+            <wp:effectExtent l="0" t="0" r="0" b="0"/>
+            <wp:docPr id="9" name="Picture 0" descr="architecture.png"/>
+            <wp:cNvGraphicFramePr>
+              <a:graphicFrameLocks xmlns:a="http://schemas.openxmlformats.org/drawingml/2006/main" noChangeAspect="1"/>
+            </wp:cNvGraphicFramePr>
+            <a:graphic xmlns:a="http://schemas.openxmlformats.org/drawingml/2006/main">
+              <a:graphicData uri="http://schemas.openxmlformats.org/drawingml/2006/picture">
+                <pic:pic xmlns:pic="http://schemas.openxmlformats.org/drawingml/2006/picture">
+                  <pic:nvPicPr>
+                    <pic:cNvPr id="0" name="architecture.png"/>
+                    <pic:cNvPicPr/>
+                  </pic:nvPicPr>
+                  <pic:blipFill>
+                    <a:blip r:embed="rId13" cstate="print"/>
+                    <a:srcRect b="9755"/>
+                    <a:stretch>
+                      <a:fillRect/>
+                    </a:stretch>
+                  </pic:blipFill>
+                  <pic:spPr>
+                    <a:xfrm>
+                      <a:off x="0" y="0"/>
+                      <a:ext cx="5820032" cy="4388039"/>
+                    </a:xfrm>
+                    <a:prstGeom prst="rect">
+                      <a:avLst/>
+                    </a:prstGeom>
+                  </pic:spPr>
+                </pic:pic>
+              </a:graphicData>
+            </a:graphic>
+          </wp:inline>
+        </w:drawing>
+      </w:r>
+    </w:p>
+    <w:p>
+      <w:pPr>
+        <w:autoSpaceDE w:val="0"/>
+        <w:autoSpaceDN w:val="0"/>
+        <w:adjustRightInd w:val="0"/>
+        <w:spacing w:after="0" w:line="240" w:lineRule="auto"/>
+        <w:rPr>
+          <w:rFonts w:ascii="Times New Roman" w:hAnsi="Times New Roman" w:cs="Times New Roman"/>
+          <w:sz w:val="24"/>
+          <w:szCs w:val="24"/>
+          <w:lang w:val="en-CA"/>
+        </w:rPr>
+      </w:pPr>
+      <w:r>
+        <w:rPr>
+          <w:rFonts w:ascii="Times New Roman" w:hAnsi="Times New Roman" w:cs="Times New Roman"/>
+          <w:sz w:val="24"/>
+          <w:szCs w:val="24"/>
+          <w:lang w:val="en-CA"/>
+        </w:rPr>
+        <w:lastRenderedPageBreak/>
+        <w:t>From the above architecture, we build the following class diagram that shows all the major components, modules, data, and control flow.</w:t>
+      </w:r>
+    </w:p>
+    <w:p>
+      <w:pPr>
+        <w:autoSpaceDE w:val="0"/>
+        <w:autoSpaceDN w:val="0"/>
+        <w:adjustRightInd w:val="0"/>
+        <w:spacing w:after="0" w:line="240" w:lineRule="auto"/>
+        <w:rPr>
+          <w:rFonts w:ascii="Times New Roman" w:hAnsi="Times New Roman" w:cs="Times New Roman"/>
+          <w:sz w:val="24"/>
+          <w:szCs w:val="24"/>
+          <w:lang w:val="en-CA"/>
+        </w:rPr>
+      </w:pPr>
+      <w:r>
+        <w:rPr>
+          <w:rFonts w:ascii="Times New Roman" w:hAnsi="Times New Roman" w:cs="Times New Roman"/>
+          <w:sz w:val="24"/>
+          <w:szCs w:val="24"/>
+          <w:lang w:val="en-CA"/>
+        </w:rPr>
+        <w:t>&lt;&lt; Insert the UML Graph here &gt;&gt;</w:t>
+      </w:r>
     </w:p>
     <w:p>
       <w:pPr>
@@ -4390,98 +4479,26 @@
           <w:sz w:val="36"/>
           <w:szCs w:val="36"/>
         </w:rPr>
-        <mc:AlternateContent>
-          <mc:Choice Requires="wps">
-            <w:drawing>
-              <wp:anchor distT="0" distB="0" distL="114300" distR="114300" simplePos="0" relativeHeight="251676672" behindDoc="0" locked="0" layoutInCell="1" allowOverlap="1" wp14:anchorId="3BF7D177" wp14:editId="2D2B9B8C">
-                <wp:simplePos x="0" y="0"/>
-                <wp:positionH relativeFrom="column">
-                  <wp:posOffset>180975</wp:posOffset>
-                </wp:positionH>
-                <wp:positionV relativeFrom="paragraph">
-                  <wp:posOffset>114300</wp:posOffset>
-                </wp:positionV>
-                <wp:extent cx="2095500" cy="304800"/>
-                <wp:effectExtent l="0" t="0" r="0" b="0"/>
-                <wp:wrapNone/>
-                <wp:docPr id="307" name="Text Box 2"/>
-                <wp:cNvGraphicFramePr>
-                  <a:graphicFrameLocks xmlns:a="http://schemas.openxmlformats.org/drawingml/2006/main"/>
-                </wp:cNvGraphicFramePr>
-                <a:graphic xmlns:a="http://schemas.openxmlformats.org/drawingml/2006/main">
-                  <a:graphicData uri="http://schemas.microsoft.com/office/word/2010/wordprocessingShape">
-                    <wps:wsp>
-                      <wps:cNvSpPr txBox="1">
-                        <a:spLocks noChangeArrowheads="1"/>
-                      </wps:cNvSpPr>
-                      <wps:spPr bwMode="auto">
-                        <a:xfrm>
-                          <a:off x="0" y="0"/>
-                          <a:ext cx="2095500" cy="304800"/>
-                        </a:xfrm>
-                        <a:prstGeom prst="rect">
-                          <a:avLst/>
-                        </a:prstGeom>
-                        <a:solidFill>
-                          <a:srgbClr val="FFFFFF"/>
-                        </a:solidFill>
-                        <a:ln w="9525">
-                          <a:noFill/>
-                          <a:miter lim="800000"/>
-                          <a:headEnd/>
-                          <a:tailEnd/>
-                        </a:ln>
-                      </wps:spPr>
-                      <wps:txbx>
-                        <w:txbxContent>
-                          <w:p>
-                            <w:pPr>
-                              <w:jc w:val="center"/>
-                            </w:pPr>
-                            <w:r>
-                              <w:t>(Trigger) Move the nearest chair</w:t>
-                            </w:r>
-                          </w:p>
-                        </w:txbxContent>
-                      </wps:txbx>
-                      <wps:bodyPr rot="0" vert="horz" wrap="square" lIns="91440" tIns="45720" rIns="91440" bIns="45720" anchor="t" anchorCtr="0">
-                        <a:noAutofit/>
-                      </wps:bodyPr>
-                    </wps:wsp>
-                  </a:graphicData>
-                </a:graphic>
-                <wp14:sizeRelH relativeFrom="margin">
-                  <wp14:pctWidth>0</wp14:pctWidth>
-                </wp14:sizeRelH>
-                <wp14:sizeRelV relativeFrom="margin">
-                  <wp14:pctHeight>0</wp14:pctHeight>
-                </wp14:sizeRelV>
-              </wp:anchor>
-            </w:drawing>
-          </mc:Choice>
-          <mc:Fallback>
-            <w:pict>
-              <v:shapetype id="_x0000_t202" coordsize="21600,21600" o:spt="202" path="m,l,21600r21600,l21600,xe">
-                <v:stroke joinstyle="miter"/>
-                <v:path gradientshapeok="t" o:connecttype="rect"/>
-              </v:shapetype>
-              <v:shape id="Text Box 2" o:spid="_x0000_s1026" type="#_x0000_t202" style="position:absolute;margin-left:14.25pt;margin-top:9pt;width:165pt;height:24pt;z-index:251676672;visibility:visible;mso-wrap-style:square;mso-width-percent:0;mso-height-percent:0;mso-wrap-distance-left:9pt;mso-wrap-distance-top:0;mso-wrap-distance-right:9pt;mso-wrap-distance-bottom:0;mso-position-horizontal:absolute;mso-position-horizontal-relative:text;mso-position-vertical:absolute;mso-position-vertical-relative:text;mso-width-percent:0;mso-height-percent:0;mso-width-relative:margin;mso-height-relative:margin;v-text-anchor:top" o:gfxdata="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" stroked="f">
-                <v:textbox>
-                  <w:txbxContent>
-                    <w:p>
-                      <w:pPr>
-                        <w:jc w:val="center"/>
-                      </w:pPr>
-                      <w:r>
-                        <w:t>(Trigger) Move the nearest chair</w:t>
-                      </w:r>
-                    </w:p>
-                  </w:txbxContent>
-                </v:textbox>
-              </v:shape>
-            </w:pict>
-          </mc:Fallback>
-        </mc:AlternateContent>
+        <w:pict>
+          <v:shapetype id="_x0000_t202" coordsize="21600,21600" o:spt="202" path="m,l,21600r21600,l21600,xe">
+            <v:stroke joinstyle="miter"/>
+            <v:path gradientshapeok="t" o:connecttype="rect"/>
+          </v:shapetype>
+          <v:shape id="Text Box 2" o:spid="_x0000_s1026" type="#_x0000_t202" style="position:absolute;margin-left:14.25pt;margin-top:9pt;width:165pt;height:24pt;z-index:251676672;visibility:visible;mso-width-relative:margin;mso-height-relative:margin" o:gfxdata="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" stroked="f">
+            <v:textbox>
+              <w:txbxContent>
+                <w:p>
+                  <w:pPr>
+                    <w:jc w:val="center"/>
+                  </w:pPr>
+                  <w:r>
+                    <w:t>(Trigger) Move the nearest chair</w:t>
+                  </w:r>
+                </w:p>
+              </w:txbxContent>
+            </v:textbox>
+          </v:shape>
+        </w:pict>
       </w:r>
       <w:r>
         <w:rPr>
@@ -4490,69 +4507,9 @@
           <w:sz w:val="36"/>
           <w:szCs w:val="36"/>
         </w:rPr>
-        <mc:AlternateContent>
-          <mc:Choice Requires="wps">
-            <w:drawing>
-              <wp:anchor distT="0" distB="0" distL="114300" distR="114300" simplePos="0" relativeHeight="251674624" behindDoc="0" locked="0" layoutInCell="1" allowOverlap="1" wp14:anchorId="7CFB111D" wp14:editId="46CC7BC6">
-                <wp:simplePos x="0" y="0"/>
-                <wp:positionH relativeFrom="column">
-                  <wp:posOffset>1219200</wp:posOffset>
-                </wp:positionH>
-                <wp:positionV relativeFrom="paragraph">
-                  <wp:posOffset>419100</wp:posOffset>
-                </wp:positionV>
-                <wp:extent cx="0" cy="676275"/>
-                <wp:effectExtent l="19050" t="0" r="19050" b="9525"/>
-                <wp:wrapNone/>
-                <wp:docPr id="12" name="Straight Connector 12"/>
-                <wp:cNvGraphicFramePr/>
-                <a:graphic xmlns:a="http://schemas.openxmlformats.org/drawingml/2006/main">
-                  <a:graphicData uri="http://schemas.microsoft.com/office/word/2010/wordprocessingShape">
-                    <wps:wsp>
-                      <wps:cNvCnPr/>
-                      <wps:spPr>
-                        <a:xfrm flipV="1">
-                          <a:off x="0" y="0"/>
-                          <a:ext cx="0" cy="676275"/>
-                        </a:xfrm>
-                        <a:prstGeom prst="line">
-                          <a:avLst/>
-                        </a:prstGeom>
-                        <a:ln w="28575"/>
-                      </wps:spPr>
-                      <wps:style>
-                        <a:lnRef idx="1">
-                          <a:schemeClr val="accent1"/>
-                        </a:lnRef>
-                        <a:fillRef idx="0">
-                          <a:schemeClr val="accent1"/>
-                        </a:fillRef>
-                        <a:effectRef idx="0">
-                          <a:schemeClr val="accent1"/>
-                        </a:effectRef>
-                        <a:fontRef idx="minor">
-                          <a:schemeClr val="tx1"/>
-                        </a:fontRef>
-                      </wps:style>
-                      <wps:bodyPr/>
-                    </wps:wsp>
-                  </a:graphicData>
-                </a:graphic>
-                <wp14:sizeRelH relativeFrom="margin">
-                  <wp14:pctWidth>0</wp14:pctWidth>
-                </wp14:sizeRelH>
-                <wp14:sizeRelV relativeFrom="margin">
-                  <wp14:pctHeight>0</wp14:pctHeight>
-                </wp14:sizeRelV>
-              </wp:anchor>
-            </w:drawing>
-          </mc:Choice>
-          <mc:Fallback>
-            <w:pict>
-              <v:line id="Straight Connector 12" o:spid="_x0000_s1026" style="position:absolute;flip:y;z-index:251674624;visibility:visible;mso-wrap-style:square;mso-width-percent:0;mso-height-percent:0;mso-wrap-distance-left:9pt;mso-wrap-distance-top:0;mso-wrap-distance-right:9pt;mso-wrap-distance-bottom:0;mso-position-horizontal:absolute;mso-position-horizontal-relative:text;mso-position-vertical:absolute;mso-position-vertical-relative:text;mso-width-percent:0;mso-height-percent:0;mso-width-relative:margin;mso-height-relative:margin" from="96pt,33pt" to="96pt,86.25pt" o:gfxdata="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" strokecolor="#4579b8 [3044]" strokeweight="2.25pt"/>
-            </w:pict>
-          </mc:Fallback>
-        </mc:AlternateContent>
+        <w:pict>
+          <v:line id="Straight Connector 12" o:spid="_x0000_s1037" style="position:absolute;flip:y;z-index:251674624;visibility:visible;mso-width-relative:margin;mso-height-relative:margin" from="96pt,33pt" to="96pt,86.25pt" o:gfxdata="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" strokecolor="#4579b8 [3044]" strokeweight="2.25pt"/>
+        </w:pict>
       </w:r>
       <w:r>
         <w:rPr>
@@ -4561,94 +4518,22 @@
           <w:sz w:val="36"/>
           <w:szCs w:val="36"/>
         </w:rPr>
-        <mc:AlternateContent>
-          <mc:Choice Requires="wps">
-            <w:drawing>
-              <wp:anchor distT="0" distB="0" distL="114300" distR="114300" simplePos="0" relativeHeight="251678720" behindDoc="0" locked="0" layoutInCell="1" allowOverlap="1" wp14:anchorId="2DB52689" wp14:editId="199413D0">
-                <wp:simplePos x="0" y="0"/>
-                <wp:positionH relativeFrom="column">
-                  <wp:posOffset>2428875</wp:posOffset>
-                </wp:positionH>
-                <wp:positionV relativeFrom="paragraph">
-                  <wp:posOffset>342900</wp:posOffset>
-                </wp:positionV>
-                <wp:extent cx="2095500" cy="304800"/>
-                <wp:effectExtent l="0" t="0" r="0" b="0"/>
-                <wp:wrapNone/>
-                <wp:docPr id="13" name="Text Box 2"/>
-                <wp:cNvGraphicFramePr>
-                  <a:graphicFrameLocks xmlns:a="http://schemas.openxmlformats.org/drawingml/2006/main"/>
-                </wp:cNvGraphicFramePr>
-                <a:graphic xmlns:a="http://schemas.openxmlformats.org/drawingml/2006/main">
-                  <a:graphicData uri="http://schemas.microsoft.com/office/word/2010/wordprocessingShape">
-                    <wps:wsp>
-                      <wps:cNvSpPr txBox="1">
-                        <a:spLocks noChangeArrowheads="1"/>
-                      </wps:cNvSpPr>
-                      <wps:spPr bwMode="auto">
-                        <a:xfrm>
-                          <a:off x="0" y="0"/>
-                          <a:ext cx="2095500" cy="304800"/>
-                        </a:xfrm>
-                        <a:prstGeom prst="rect">
-                          <a:avLst/>
-                        </a:prstGeom>
-                        <a:solidFill>
-                          <a:srgbClr val="FFFFFF"/>
-                        </a:solidFill>
-                        <a:ln w="9525">
-                          <a:noFill/>
-                          <a:miter lim="800000"/>
-                          <a:headEnd/>
-                          <a:tailEnd/>
-                        </a:ln>
-                      </wps:spPr>
-                      <wps:txbx>
-                        <w:txbxContent>
-                          <w:p>
-                            <w:pPr>
-                              <w:jc w:val="center"/>
-                            </w:pPr>
-                            <w:r>
-                              <w:t>Select, pause</w:t>
-                            </w:r>
-                          </w:p>
-                        </w:txbxContent>
-                      </wps:txbx>
-                      <wps:bodyPr rot="0" vert="horz" wrap="square" lIns="91440" tIns="45720" rIns="91440" bIns="45720" anchor="t" anchorCtr="0">
-                        <a:noAutofit/>
-                      </wps:bodyPr>
-                    </wps:wsp>
-                  </a:graphicData>
-                </a:graphic>
-                <wp14:sizeRelH relativeFrom="margin">
-                  <wp14:pctWidth>0</wp14:pctWidth>
-                </wp14:sizeRelH>
-                <wp14:sizeRelV relativeFrom="margin">
-                  <wp14:pctHeight>0</wp14:pctHeight>
-                </wp14:sizeRelV>
-              </wp:anchor>
-            </w:drawing>
-          </mc:Choice>
-          <mc:Fallback>
-            <w:pict>
-              <v:shape id="_x0000_s1027" type="#_x0000_t202" style="position:absolute;margin-left:191.25pt;margin-top:27pt;width:165pt;height:24pt;z-index:251678720;visibility:visible;mso-wrap-style:square;mso-width-percent:0;mso-height-percent:0;mso-wrap-distance-left:9pt;mso-wrap-distance-top:0;mso-wrap-distance-right:9pt;mso-wrap-distance-bottom:0;mso-position-horizontal:absolute;mso-position-horizontal-relative:text;mso-position-vertical:absolute;mso-position-vertical-relative:text;mso-width-percent:0;mso-height-percent:0;mso-width-relative:margin;mso-height-relative:margin;v-text-anchor:top" o:gfxdata="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" stroked="f">
-                <v:textbox>
-                  <w:txbxContent>
-                    <w:p>
-                      <w:pPr>
-                        <w:jc w:val="center"/>
-                      </w:pPr>
-                      <w:r>
-                        <w:t>Select, pause</w:t>
-                      </w:r>
-                    </w:p>
-                  </w:txbxContent>
-                </v:textbox>
-              </v:shape>
-            </w:pict>
-          </mc:Fallback>
-        </mc:AlternateContent>
+        <w:pict>
+          <v:shape id="_x0000_s1027" type="#_x0000_t202" style="position:absolute;margin-left:191.25pt;margin-top:27pt;width:165pt;height:24pt;z-index:251678720;visibility:visible;mso-width-relative:margin;mso-height-relative:margin" o:gfxdata="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" stroked="f">
+            <v:textbox>
+              <w:txbxContent>
+                <w:p>
+                  <w:pPr>
+                    <w:jc w:val="center"/>
+                  </w:pPr>
+                  <w:r>
+                    <w:t>Select, pause</w:t>
+                  </w:r>
+                </w:p>
+              </w:txbxContent>
+            </v:textbox>
+          </v:shape>
+        </w:pict>
       </w:r>
     </w:p>
     <w:p>
@@ -4666,116 +4551,31 @@
           <w:sz w:val="36"/>
           <w:szCs w:val="36"/>
         </w:rPr>
-        <mc:AlternateContent>
-          <mc:Choice Requires="wps">
-            <w:drawing>
-              <wp:anchor distT="0" distB="0" distL="114300" distR="114300" simplePos="0" relativeHeight="251680768" behindDoc="0" locked="0" layoutInCell="1" allowOverlap="1" wp14:anchorId="2C3EE707" wp14:editId="0431B91C">
-                <wp:simplePos x="0" y="0"/>
-                <wp:positionH relativeFrom="column">
-                  <wp:posOffset>171450</wp:posOffset>
-                </wp:positionH>
-                <wp:positionV relativeFrom="paragraph">
-                  <wp:posOffset>5113655</wp:posOffset>
-                </wp:positionV>
-                <wp:extent cx="2095500" cy="676275"/>
-                <wp:effectExtent l="0" t="0" r="0" b="9525"/>
-                <wp:wrapNone/>
-                <wp:docPr id="14" name="Text Box 2"/>
-                <wp:cNvGraphicFramePr>
-                  <a:graphicFrameLocks xmlns:a="http://schemas.openxmlformats.org/drawingml/2006/main"/>
-                </wp:cNvGraphicFramePr>
-                <a:graphic xmlns:a="http://schemas.openxmlformats.org/drawingml/2006/main">
-                  <a:graphicData uri="http://schemas.microsoft.com/office/word/2010/wordprocessingShape">
-                    <wps:wsp>
-                      <wps:cNvSpPr txBox="1">
-                        <a:spLocks noChangeArrowheads="1"/>
-                      </wps:cNvSpPr>
-                      <wps:spPr bwMode="auto">
-                        <a:xfrm>
-                          <a:off x="0" y="0"/>
-                          <a:ext cx="2095500" cy="676275"/>
-                        </a:xfrm>
-                        <a:prstGeom prst="rect">
-                          <a:avLst/>
-                        </a:prstGeom>
-                        <a:solidFill>
-                          <a:srgbClr val="FFFFFF"/>
-                        </a:solidFill>
-                        <a:ln w="9525">
-                          <a:noFill/>
-                          <a:miter lim="800000"/>
-                          <a:headEnd/>
-                          <a:tailEnd/>
-                        </a:ln>
-                      </wps:spPr>
-                      <wps:txbx>
-                        <w:txbxContent>
-                          <w:p>
-                            <w:pPr>
-                              <w:jc w:val="center"/>
-                            </w:pPr>
-                            <w:r>
-                              <w:t>Move Bruce</w:t>
-                            </w:r>
-                            <w:r>
-                              <w:t xml:space="preserve">, </w:t>
-                            </w:r>
-                            <w:r>
-                              <w:t xml:space="preserve">control chair movement, </w:t>
-                            </w:r>
-                            <w:r>
-                              <w:t>navigate menus</w:t>
-                            </w:r>
-                          </w:p>
-                        </w:txbxContent>
-                      </wps:txbx>
-                      <wps:bodyPr rot="0" vert="horz" wrap="square" lIns="91440" tIns="45720" rIns="91440" bIns="45720" anchor="t" anchorCtr="0">
-                        <a:noAutofit/>
-                      </wps:bodyPr>
-                    </wps:wsp>
-                  </a:graphicData>
-                </a:graphic>
-                <wp14:sizeRelH relativeFrom="margin">
-                  <wp14:pctWidth>0</wp14:pctWidth>
-                </wp14:sizeRelH>
-                <wp14:sizeRelV relativeFrom="margin">
-                  <wp14:pctHeight>0</wp14:pctHeight>
-                </wp14:sizeRelV>
-              </wp:anchor>
-            </w:drawing>
-          </mc:Choice>
-          <mc:Fallback>
-            <w:pict>
-              <v:shapetype id="_x0000_t202" coordsize="21600,21600" o:spt="202" path="m,l,21600r21600,l21600,xe">
-                <v:stroke joinstyle="miter"/>
-                <v:path gradientshapeok="t" o:connecttype="rect"/>
-              </v:shapetype>
-              <v:shape id="_x0000_s1028" type="#_x0000_t202" style="position:absolute;margin-left:13.5pt;margin-top:402.65pt;width:165pt;height:53.25pt;z-index:251680768;visibility:visible;mso-wrap-style:square;mso-width-percent:0;mso-height-percent:0;mso-wrap-distance-left:9pt;mso-wrap-distance-top:0;mso-wrap-distance-right:9pt;mso-wrap-distance-bottom:0;mso-position-horizontal:absolute;mso-position-horizontal-relative:text;mso-position-vertical:absolute;mso-position-vertical-relative:text;mso-width-percent:0;mso-height-percent:0;mso-width-relative:margin;mso-height-relative:margin;v-text-anchor:top" o:gfxdata="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" stroked="f">
-                <v:textbox>
-                  <w:txbxContent>
-                    <w:p>
-                      <w:pPr>
-                        <w:jc w:val="center"/>
-                      </w:pPr>
-                      <w:r>
-                        <w:t>Move Bruce</w:t>
-                      </w:r>
-                      <w:r>
-                        <w:t xml:space="preserve">, </w:t>
-                      </w:r>
-                      <w:r>
-                        <w:t xml:space="preserve">control chair movement, </w:t>
-                      </w:r>
-                      <w:r>
-                        <w:t>navigate menus</w:t>
-                      </w:r>
-                    </w:p>
-                  </w:txbxContent>
-                </v:textbox>
-              </v:shape>
-            </w:pict>
-          </mc:Fallback>
-        </mc:AlternateContent>
+        <w:pict>
+          <v:shape id="_x0000_s1028" type="#_x0000_t202" style="position:absolute;margin-left:13.5pt;margin-top:402.65pt;width:165pt;height:53.25pt;z-index:251680768;visibility:visible;mso-width-relative:margin;mso-height-relative:margin" o:gfxdata="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" stroked="f">
+            <v:textbox>
+              <w:txbxContent>
+                <w:p>
+                  <w:pPr>
+                    <w:jc w:val="center"/>
+                  </w:pPr>
+                  <w:r>
+                    <w:t>Move Bruce</w:t>
+                  </w:r>
+                  <w:r>
+                    <w:t xml:space="preserve">, </w:t>
+                  </w:r>
+                  <w:r>
+                    <w:t xml:space="preserve">control chair movement, </w:t>
+                  </w:r>
+                  <w:r>
+                    <w:t>navigate menus</w:t>
+                  </w:r>
+                </w:p>
+              </w:txbxContent>
+            </v:textbox>
+          </v:shape>
+        </w:pict>
       </w:r>
       <w:r>
         <w:rPr>
@@ -4784,94 +4584,22 @@
           <w:sz w:val="36"/>
           <w:szCs w:val="36"/>
         </w:rPr>
-        <mc:AlternateContent>
-          <mc:Choice Requires="wps">
-            <w:drawing>
-              <wp:anchor distT="0" distB="0" distL="114300" distR="114300" simplePos="0" relativeHeight="251682816" behindDoc="0" locked="0" layoutInCell="1" allowOverlap="1" wp14:anchorId="38B77BCC" wp14:editId="72152609">
-                <wp:simplePos x="0" y="0"/>
-                <wp:positionH relativeFrom="column">
-                  <wp:posOffset>3467100</wp:posOffset>
-                </wp:positionH>
-                <wp:positionV relativeFrom="paragraph">
-                  <wp:posOffset>5114290</wp:posOffset>
-                </wp:positionV>
-                <wp:extent cx="2095500" cy="304800"/>
-                <wp:effectExtent l="0" t="0" r="0" b="0"/>
-                <wp:wrapNone/>
-                <wp:docPr id="15" name="Text Box 2"/>
-                <wp:cNvGraphicFramePr>
-                  <a:graphicFrameLocks xmlns:a="http://schemas.openxmlformats.org/drawingml/2006/main"/>
-                </wp:cNvGraphicFramePr>
-                <a:graphic xmlns:a="http://schemas.openxmlformats.org/drawingml/2006/main">
-                  <a:graphicData uri="http://schemas.microsoft.com/office/word/2010/wordprocessingShape">
-                    <wps:wsp>
-                      <wps:cNvSpPr txBox="1">
-                        <a:spLocks noChangeArrowheads="1"/>
-                      </wps:cNvSpPr>
-                      <wps:spPr bwMode="auto">
-                        <a:xfrm>
-                          <a:off x="0" y="0"/>
-                          <a:ext cx="2095500" cy="304800"/>
-                        </a:xfrm>
-                        <a:prstGeom prst="rect">
-                          <a:avLst/>
-                        </a:prstGeom>
-                        <a:solidFill>
-                          <a:srgbClr val="FFFFFF"/>
-                        </a:solidFill>
-                        <a:ln w="9525">
-                          <a:noFill/>
-                          <a:miter lim="800000"/>
-                          <a:headEnd/>
-                          <a:tailEnd/>
-                        </a:ln>
-                      </wps:spPr>
-                      <wps:txbx>
-                        <w:txbxContent>
-                          <w:p>
-                            <w:pPr>
-                              <w:jc w:val="center"/>
-                            </w:pPr>
-                            <w:r>
-                              <w:t>Interact with objects</w:t>
-                            </w:r>
-                          </w:p>
-                        </w:txbxContent>
-                      </wps:txbx>
-                      <wps:bodyPr rot="0" vert="horz" wrap="square" lIns="91440" tIns="45720" rIns="91440" bIns="45720" anchor="t" anchorCtr="0">
-                        <a:noAutofit/>
-                      </wps:bodyPr>
-                    </wps:wsp>
-                  </a:graphicData>
-                </a:graphic>
-                <wp14:sizeRelH relativeFrom="margin">
-                  <wp14:pctWidth>0</wp14:pctWidth>
-                </wp14:sizeRelH>
-                <wp14:sizeRelV relativeFrom="margin">
-                  <wp14:pctHeight>0</wp14:pctHeight>
-                </wp14:sizeRelV>
-              </wp:anchor>
-            </w:drawing>
-          </mc:Choice>
-          <mc:Fallback>
-            <w:pict>
-              <v:shape id="_x0000_s1028" type="#_x0000_t202" style="position:absolute;margin-left:273pt;margin-top:402.7pt;width:165pt;height:24pt;z-index:251682816;visibility:visible;mso-wrap-style:square;mso-width-percent:0;mso-height-percent:0;mso-wrap-distance-left:9pt;mso-wrap-distance-top:0;mso-wrap-distance-right:9pt;mso-wrap-distance-bottom:0;mso-position-horizontal:absolute;mso-position-horizontal-relative:text;mso-position-vertical:absolute;mso-position-vertical-relative:text;mso-width-percent:0;mso-height-percent:0;mso-width-relative:margin;mso-height-relative:margin;v-text-anchor:top" o:gfxdata="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" stroked="f">
-                <v:textbox>
-                  <w:txbxContent>
-                    <w:p>
-                      <w:pPr>
-                        <w:jc w:val="center"/>
-                      </w:pPr>
-                      <w:r>
-                        <w:t>Interact with objects</w:t>
-                      </w:r>
-                    </w:p>
-                  </w:txbxContent>
-                </v:textbox>
-              </v:shape>
-            </w:pict>
-          </mc:Fallback>
-        </mc:AlternateContent>
+        <w:pict>
+          <v:shape id="_x0000_s1036" type="#_x0000_t202" style="position:absolute;margin-left:273pt;margin-top:402.7pt;width:165pt;height:24pt;z-index:251682816;visibility:visible;mso-width-relative:margin;mso-height-relative:margin" o:gfxdata="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" stroked="f">
+            <v:textbox>
+              <w:txbxContent>
+                <w:p>
+                  <w:pPr>
+                    <w:jc w:val="center"/>
+                  </w:pPr>
+                  <w:r>
+                    <w:t>Interact with objects</w:t>
+                  </w:r>
+                </w:p>
+              </w:txbxContent>
+            </v:textbox>
+          </v:shape>
+        </w:pict>
       </w:r>
       <w:r>
         <w:rPr>
@@ -4880,69 +4608,9 @@
           <w:sz w:val="36"/>
           <w:szCs w:val="36"/>
         </w:rPr>
-        <mc:AlternateContent>
-          <mc:Choice Requires="wps">
-            <w:drawing>
-              <wp:anchor distT="0" distB="0" distL="114300" distR="114300" simplePos="0" relativeHeight="251672576" behindDoc="0" locked="0" layoutInCell="1" allowOverlap="1" wp14:anchorId="30611ACF" wp14:editId="184E54A3">
-                <wp:simplePos x="0" y="0"/>
-                <wp:positionH relativeFrom="column">
-                  <wp:posOffset>4505325</wp:posOffset>
-                </wp:positionH>
-                <wp:positionV relativeFrom="paragraph">
-                  <wp:posOffset>1980565</wp:posOffset>
-                </wp:positionV>
-                <wp:extent cx="0" cy="3086100"/>
-                <wp:effectExtent l="19050" t="0" r="19050" b="0"/>
-                <wp:wrapNone/>
-                <wp:docPr id="11" name="Straight Connector 11"/>
-                <wp:cNvGraphicFramePr/>
-                <a:graphic xmlns:a="http://schemas.openxmlformats.org/drawingml/2006/main">
-                  <a:graphicData uri="http://schemas.microsoft.com/office/word/2010/wordprocessingShape">
-                    <wps:wsp>
-                      <wps:cNvCnPr/>
-                      <wps:spPr>
-                        <a:xfrm flipV="1">
-                          <a:off x="0" y="0"/>
-                          <a:ext cx="0" cy="3086100"/>
-                        </a:xfrm>
-                        <a:prstGeom prst="line">
-                          <a:avLst/>
-                        </a:prstGeom>
-                        <a:ln w="28575"/>
-                      </wps:spPr>
-                      <wps:style>
-                        <a:lnRef idx="1">
-                          <a:schemeClr val="accent1"/>
-                        </a:lnRef>
-                        <a:fillRef idx="0">
-                          <a:schemeClr val="accent1"/>
-                        </a:fillRef>
-                        <a:effectRef idx="0">
-                          <a:schemeClr val="accent1"/>
-                        </a:effectRef>
-                        <a:fontRef idx="minor">
-                          <a:schemeClr val="tx1"/>
-                        </a:fontRef>
-                      </wps:style>
-                      <wps:bodyPr/>
-                    </wps:wsp>
-                  </a:graphicData>
-                </a:graphic>
-                <wp14:sizeRelH relativeFrom="margin">
-                  <wp14:pctWidth>0</wp14:pctWidth>
-                </wp14:sizeRelH>
-                <wp14:sizeRelV relativeFrom="margin">
-                  <wp14:pctHeight>0</wp14:pctHeight>
-                </wp14:sizeRelV>
-              </wp:anchor>
-            </w:drawing>
-          </mc:Choice>
-          <mc:Fallback>
-            <w:pict>
-              <v:line id="Straight Connector 11" o:spid="_x0000_s1026" style="position:absolute;flip:y;z-index:251672576;visibility:visible;mso-wrap-style:square;mso-width-percent:0;mso-height-percent:0;mso-wrap-distance-left:9pt;mso-wrap-distance-top:0;mso-wrap-distance-right:9pt;mso-wrap-distance-bottom:0;mso-position-horizontal:absolute;mso-position-horizontal-relative:text;mso-position-vertical:absolute;mso-position-vertical-relative:text;mso-width-percent:0;mso-height-percent:0;mso-width-relative:margin;mso-height-relative:margin" from="354.75pt,155.95pt" to="354.75pt,398.95pt" o:gfxdata="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" strokecolor="#4579b8 [3044]" strokeweight="2.25pt"/>
-            </w:pict>
-          </mc:Fallback>
-        </mc:AlternateContent>
+        <w:pict>
+          <v:line id="Straight Connector 11" o:spid="_x0000_s1035" style="position:absolute;flip:y;z-index:251672576;visibility:visible;mso-width-relative:margin;mso-height-relative:margin" from="354.75pt,155.95pt" to="354.75pt,398.95pt" o:gfxdata="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" strokecolor="#4579b8 [3044]" strokeweight="2.25pt"/>
+        </w:pict>
       </w:r>
       <w:r>
         <w:rPr>
@@ -4951,75 +4619,9 @@
           <w:sz w:val="36"/>
           <w:szCs w:val="36"/>
         </w:rPr>
-        <mc:AlternateContent>
-          <mc:Choice Requires="wps">
-            <w:drawing>
-              <wp:anchor distT="0" distB="0" distL="114300" distR="114300" simplePos="0" relativeHeight="251689984" behindDoc="0" locked="0" layoutInCell="1" allowOverlap="1" wp14:anchorId="1011B81A" wp14:editId="12D06A7B">
-                <wp:simplePos x="0" y="0"/>
-                <wp:positionH relativeFrom="column">
-                  <wp:posOffset>4438650</wp:posOffset>
-                </wp:positionH>
-                <wp:positionV relativeFrom="paragraph">
-                  <wp:posOffset>1922780</wp:posOffset>
-                </wp:positionV>
-                <wp:extent cx="142875" cy="123825"/>
-                <wp:effectExtent l="0" t="0" r="28575" b="28575"/>
-                <wp:wrapNone/>
-                <wp:docPr id="17" name="Oval 17"/>
-                <wp:cNvGraphicFramePr/>
-                <a:graphic xmlns:a="http://schemas.openxmlformats.org/drawingml/2006/main">
-                  <a:graphicData uri="http://schemas.microsoft.com/office/word/2010/wordprocessingShape">
-                    <wps:wsp>
-                      <wps:cNvSpPr/>
-                      <wps:spPr>
-                        <a:xfrm flipV="1">
-                          <a:off x="0" y="0"/>
-                          <a:ext cx="142875" cy="123825"/>
-                        </a:xfrm>
-                        <a:prstGeom prst="ellipse">
-                          <a:avLst/>
-                        </a:prstGeom>
-                      </wps:spPr>
-                      <wps:style>
-                        <a:lnRef idx="2">
-                          <a:schemeClr val="accent1">
-                            <a:shade val="50000"/>
-                          </a:schemeClr>
-                        </a:lnRef>
-                        <a:fillRef idx="1">
-                          <a:schemeClr val="accent1"/>
-                        </a:fillRef>
-                        <a:effectRef idx="0">
-                          <a:schemeClr val="accent1"/>
-                        </a:effectRef>
-                        <a:fontRef idx="minor">
-                          <a:schemeClr val="lt1"/>
-                        </a:fontRef>
-                      </wps:style>
-                      <wps:bodyPr rot="0" spcFirstLastPara="0" vertOverflow="overflow" horzOverflow="overflow" vert="horz" wrap="square" lIns="91440" tIns="45720" rIns="91440" bIns="45720" numCol="1" spcCol="0" rtlCol="0" fromWordArt="0" anchor="ctr" anchorCtr="0" forceAA="0" compatLnSpc="1">
-                        <a:prstTxWarp prst="textNoShape">
-                          <a:avLst/>
-                        </a:prstTxWarp>
-                        <a:noAutofit/>
-                      </wps:bodyPr>
-                    </wps:wsp>
-                  </a:graphicData>
-                </a:graphic>
-                <wp14:sizeRelH relativeFrom="margin">
-                  <wp14:pctWidth>0</wp14:pctWidth>
-                </wp14:sizeRelH>
-                <wp14:sizeRelV relativeFrom="margin">
-                  <wp14:pctHeight>0</wp14:pctHeight>
-                </wp14:sizeRelV>
-              </wp:anchor>
-            </w:drawing>
-          </mc:Choice>
-          <mc:Fallback>
-            <w:pict>
-              <v:oval id="Oval 17" o:spid="_x0000_s1026" style="position:absolute;margin-left:349.5pt;margin-top:151.4pt;width:11.25pt;height:9.75pt;flip:y;z-index:251689984;visibility:visible;mso-wrap-style:square;mso-width-percent:0;mso-height-percent:0;mso-wrap-distance-left:9pt;mso-wrap-distance-top:0;mso-wrap-distance-right:9pt;mso-wrap-distance-bottom:0;mso-position-horizontal:absolute;mso-position-horizontal-relative:text;mso-position-vertical:absolute;mso-position-vertical-relative:text;mso-width-percent:0;mso-height-percent:0;mso-width-relative:margin;mso-height-relative:margin;v-text-anchor:middle" o:gfxdata="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" fillcolor="#4f81bd [3204]" strokecolor="#243f60 [1604]" strokeweight="2pt"/>
-            </w:pict>
-          </mc:Fallback>
-        </mc:AlternateContent>
+        <w:pict>
+          <v:oval id="Oval 17" o:spid="_x0000_s1034" style="position:absolute;margin-left:349.5pt;margin-top:151.4pt;width:11.25pt;height:9.75pt;flip:y;z-index:251689984;visibility:visible;mso-width-relative:margin;mso-height-relative:margin;v-text-anchor:middle" o:gfxdata="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" fillcolor="#4f81bd [3204]" strokecolor="#243f60 [1604]" strokeweight="2pt"/>
+        </w:pict>
       </w:r>
       <w:r>
         <w:rPr>
@@ -5028,75 +4630,9 @@
           <w:sz w:val="36"/>
           <w:szCs w:val="36"/>
         </w:rPr>
-        <mc:AlternateContent>
-          <mc:Choice Requires="wps">
-            <w:drawing>
-              <wp:anchor distT="0" distB="0" distL="114300" distR="114300" simplePos="0" relativeHeight="251687936" behindDoc="0" locked="0" layoutInCell="1" allowOverlap="1" wp14:anchorId="6091AA87" wp14:editId="4F47DF93">
-                <wp:simplePos x="0" y="0"/>
-                <wp:positionH relativeFrom="column">
-                  <wp:posOffset>3400425</wp:posOffset>
-                </wp:positionH>
-                <wp:positionV relativeFrom="paragraph">
-                  <wp:posOffset>1532255</wp:posOffset>
-                </wp:positionV>
-                <wp:extent cx="142875" cy="123825"/>
-                <wp:effectExtent l="0" t="0" r="28575" b="28575"/>
-                <wp:wrapNone/>
-                <wp:docPr id="16" name="Oval 16"/>
-                <wp:cNvGraphicFramePr/>
-                <a:graphic xmlns:a="http://schemas.openxmlformats.org/drawingml/2006/main">
-                  <a:graphicData uri="http://schemas.microsoft.com/office/word/2010/wordprocessingShape">
-                    <wps:wsp>
-                      <wps:cNvSpPr/>
-                      <wps:spPr>
-                        <a:xfrm flipV="1">
-                          <a:off x="0" y="0"/>
-                          <a:ext cx="142875" cy="123825"/>
-                        </a:xfrm>
-                        <a:prstGeom prst="ellipse">
-                          <a:avLst/>
-                        </a:prstGeom>
-                      </wps:spPr>
-                      <wps:style>
-                        <a:lnRef idx="2">
-                          <a:schemeClr val="accent1">
-                            <a:shade val="50000"/>
-                          </a:schemeClr>
-                        </a:lnRef>
-                        <a:fillRef idx="1">
-                          <a:schemeClr val="accent1"/>
-                        </a:fillRef>
-                        <a:effectRef idx="0">
-                          <a:schemeClr val="accent1"/>
-                        </a:effectRef>
-                        <a:fontRef idx="minor">
-                          <a:schemeClr val="lt1"/>
-                        </a:fontRef>
-                      </wps:style>
-                      <wps:bodyPr rot="0" spcFirstLastPara="0" vertOverflow="overflow" horzOverflow="overflow" vert="horz" wrap="square" lIns="91440" tIns="45720" rIns="91440" bIns="45720" numCol="1" spcCol="0" rtlCol="0" fromWordArt="0" anchor="ctr" anchorCtr="0" forceAA="0" compatLnSpc="1">
-                        <a:prstTxWarp prst="textNoShape">
-                          <a:avLst/>
-                        </a:prstTxWarp>
-                        <a:noAutofit/>
-                      </wps:bodyPr>
-                    </wps:wsp>
-                  </a:graphicData>
-                </a:graphic>
-                <wp14:sizeRelH relativeFrom="margin">
-                  <wp14:pctWidth>0</wp14:pctWidth>
-                </wp14:sizeRelH>
-                <wp14:sizeRelV relativeFrom="margin">
-                  <wp14:pctHeight>0</wp14:pctHeight>
-                </wp14:sizeRelV>
-              </wp:anchor>
-            </w:drawing>
-          </mc:Choice>
-          <mc:Fallback>
-            <w:pict>
-              <v:oval id="Oval 16" o:spid="_x0000_s1026" style="position:absolute;margin-left:267.75pt;margin-top:120.65pt;width:11.25pt;height:9.75pt;flip:y;z-index:251687936;visibility:visible;mso-wrap-style:square;mso-width-percent:0;mso-height-percent:0;mso-wrap-distance-left:9pt;mso-wrap-distance-top:0;mso-wrap-distance-right:9pt;mso-wrap-distance-bottom:0;mso-position-horizontal:absolute;mso-position-horizontal-relative:text;mso-position-vertical:absolute;mso-position-vertical-relative:text;mso-width-percent:0;mso-height-percent:0;mso-width-relative:margin;mso-height-relative:margin;v-text-anchor:middle" o:gfxdata="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" fillcolor="#4f81bd [3204]" strokecolor="#243f60 [1604]" strokeweight="2pt"/>
-            </w:pict>
-          </mc:Fallback>
-        </mc:AlternateContent>
+        <w:pict>
+          <v:oval id="Oval 16" o:spid="_x0000_s1033" style="position:absolute;margin-left:267.75pt;margin-top:120.65pt;width:11.25pt;height:9.75pt;flip:y;z-index:251687936;visibility:visible;mso-width-relative:margin;mso-height-relative:margin;v-text-anchor:middle" o:gfxdata="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" fillcolor="#4f81bd [3204]" strokecolor="#243f60 [1604]" strokeweight="2pt"/>
+        </w:pict>
       </w:r>
       <w:r>
         <w:rPr>
@@ -5105,75 +4641,9 @@
           <w:sz w:val="36"/>
           <w:szCs w:val="36"/>
         </w:rPr>
-        <mc:AlternateContent>
-          <mc:Choice Requires="wps">
-            <w:drawing>
-              <wp:anchor distT="0" distB="0" distL="114300" distR="114300" simplePos="0" relativeHeight="251685888" behindDoc="0" locked="0" layoutInCell="1" allowOverlap="1" wp14:anchorId="1358DEC6" wp14:editId="536719A3">
-                <wp:simplePos x="0" y="0"/>
-                <wp:positionH relativeFrom="column">
-                  <wp:posOffset>1152525</wp:posOffset>
-                </wp:positionH>
-                <wp:positionV relativeFrom="paragraph">
-                  <wp:posOffset>598805</wp:posOffset>
-                </wp:positionV>
-                <wp:extent cx="142875" cy="123825"/>
-                <wp:effectExtent l="0" t="0" r="28575" b="28575"/>
-                <wp:wrapNone/>
-                <wp:docPr id="7" name="Oval 7"/>
-                <wp:cNvGraphicFramePr/>
-                <a:graphic xmlns:a="http://schemas.openxmlformats.org/drawingml/2006/main">
-                  <a:graphicData uri="http://schemas.microsoft.com/office/word/2010/wordprocessingShape">
-                    <wps:wsp>
-                      <wps:cNvSpPr/>
-                      <wps:spPr>
-                        <a:xfrm flipV="1">
-                          <a:off x="0" y="0"/>
-                          <a:ext cx="142875" cy="123825"/>
-                        </a:xfrm>
-                        <a:prstGeom prst="ellipse">
-                          <a:avLst/>
-                        </a:prstGeom>
-                      </wps:spPr>
-                      <wps:style>
-                        <a:lnRef idx="2">
-                          <a:schemeClr val="accent1">
-                            <a:shade val="50000"/>
-                          </a:schemeClr>
-                        </a:lnRef>
-                        <a:fillRef idx="1">
-                          <a:schemeClr val="accent1"/>
-                        </a:fillRef>
-                        <a:effectRef idx="0">
-                          <a:schemeClr val="accent1"/>
-                        </a:effectRef>
-                        <a:fontRef idx="minor">
-                          <a:schemeClr val="lt1"/>
-                        </a:fontRef>
-                      </wps:style>
-                      <wps:bodyPr rot="0" spcFirstLastPara="0" vertOverflow="overflow" horzOverflow="overflow" vert="horz" wrap="square" lIns="91440" tIns="45720" rIns="91440" bIns="45720" numCol="1" spcCol="0" rtlCol="0" fromWordArt="0" anchor="ctr" anchorCtr="0" forceAA="0" compatLnSpc="1">
-                        <a:prstTxWarp prst="textNoShape">
-                          <a:avLst/>
-                        </a:prstTxWarp>
-                        <a:noAutofit/>
-                      </wps:bodyPr>
-                    </wps:wsp>
-                  </a:graphicData>
-                </a:graphic>
-                <wp14:sizeRelH relativeFrom="margin">
-                  <wp14:pctWidth>0</wp14:pctWidth>
-                </wp14:sizeRelH>
-                <wp14:sizeRelV relativeFrom="margin">
-                  <wp14:pctHeight>0</wp14:pctHeight>
-                </wp14:sizeRelV>
-              </wp:anchor>
-            </w:drawing>
-          </mc:Choice>
-          <mc:Fallback>
-            <w:pict>
-              <v:oval id="Oval 7" o:spid="_x0000_s1026" style="position:absolute;margin-left:90.75pt;margin-top:47.15pt;width:11.25pt;height:9.75pt;flip:y;z-index:251685888;visibility:visible;mso-wrap-style:square;mso-width-percent:0;mso-height-percent:0;mso-wrap-distance-left:9pt;mso-wrap-distance-top:0;mso-wrap-distance-right:9pt;mso-wrap-distance-bottom:0;mso-position-horizontal:absolute;mso-position-horizontal-relative:text;mso-position-vertical:absolute;mso-position-vertical-relative:text;mso-width-percent:0;mso-height-percent:0;mso-width-relative:margin;mso-height-relative:margin;v-text-anchor:middle" o:gfxdata="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" fillcolor="#4f81bd [3204]" strokecolor="#243f60 [1604]" strokeweight="2pt"/>
-            </w:pict>
-          </mc:Fallback>
-        </mc:AlternateContent>
+        <w:pict>
+          <v:oval id="Oval 7" o:spid="_x0000_s1032" style="position:absolute;margin-left:90.75pt;margin-top:47.15pt;width:11.25pt;height:9.75pt;flip:y;z-index:251685888;visibility:visible;mso-width-relative:margin;mso-height-relative:margin;v-text-anchor:middle" o:gfxdata="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" fillcolor="#4f81bd [3204]" strokecolor="#243f60 [1604]" strokeweight="2pt"/>
+        </w:pict>
       </w:r>
       <w:r>
         <w:rPr>
@@ -5182,75 +4652,9 @@
           <w:sz w:val="36"/>
           <w:szCs w:val="36"/>
         </w:rPr>
-        <mc:AlternateContent>
-          <mc:Choice Requires="wps">
-            <w:drawing>
-              <wp:anchor distT="0" distB="0" distL="114300" distR="114300" simplePos="0" relativeHeight="251683840" behindDoc="0" locked="0" layoutInCell="1" allowOverlap="1" wp14:anchorId="354F5589" wp14:editId="3F914202">
-                <wp:simplePos x="0" y="0"/>
-                <wp:positionH relativeFrom="column">
-                  <wp:posOffset>1181100</wp:posOffset>
-                </wp:positionH>
-                <wp:positionV relativeFrom="paragraph">
-                  <wp:posOffset>1446530</wp:posOffset>
-                </wp:positionV>
-                <wp:extent cx="142875" cy="123825"/>
-                <wp:effectExtent l="0" t="0" r="28575" b="28575"/>
-                <wp:wrapNone/>
-                <wp:docPr id="1" name="Oval 1"/>
-                <wp:cNvGraphicFramePr/>
-                <a:graphic xmlns:a="http://schemas.openxmlformats.org/drawingml/2006/main">
-                  <a:graphicData uri="http://schemas.microsoft.com/office/word/2010/wordprocessingShape">
-                    <wps:wsp>
-                      <wps:cNvSpPr/>
-                      <wps:spPr>
-                        <a:xfrm flipV="1">
-                          <a:off x="0" y="0"/>
-                          <a:ext cx="142875" cy="123825"/>
-                        </a:xfrm>
-                        <a:prstGeom prst="ellipse">
-                          <a:avLst/>
-                        </a:prstGeom>
-                      </wps:spPr>
-                      <wps:style>
-                        <a:lnRef idx="2">
-                          <a:schemeClr val="accent1">
-                            <a:shade val="50000"/>
-                          </a:schemeClr>
-                        </a:lnRef>
-                        <a:fillRef idx="1">
-                          <a:schemeClr val="accent1"/>
-                        </a:fillRef>
-                        <a:effectRef idx="0">
-                          <a:schemeClr val="accent1"/>
-                        </a:effectRef>
-                        <a:fontRef idx="minor">
-                          <a:schemeClr val="lt1"/>
-                        </a:fontRef>
-                      </wps:style>
-                      <wps:bodyPr rot="0" spcFirstLastPara="0" vertOverflow="overflow" horzOverflow="overflow" vert="horz" wrap="square" lIns="91440" tIns="45720" rIns="91440" bIns="45720" numCol="1" spcCol="0" rtlCol="0" fromWordArt="0" anchor="ctr" anchorCtr="0" forceAA="0" compatLnSpc="1">
-                        <a:prstTxWarp prst="textNoShape">
-                          <a:avLst/>
-                        </a:prstTxWarp>
-                        <a:noAutofit/>
-                      </wps:bodyPr>
-                    </wps:wsp>
-                  </a:graphicData>
-                </a:graphic>
-                <wp14:sizeRelH relativeFrom="margin">
-                  <wp14:pctWidth>0</wp14:pctWidth>
-                </wp14:sizeRelH>
-                <wp14:sizeRelV relativeFrom="margin">
-                  <wp14:pctHeight>0</wp14:pctHeight>
-                </wp14:sizeRelV>
-              </wp:anchor>
-            </w:drawing>
-          </mc:Choice>
-          <mc:Fallback>
-            <w:pict>
-              <v:oval id="Oval 1" o:spid="_x0000_s1026" style="position:absolute;margin-left:93pt;margin-top:113.9pt;width:11.25pt;height:9.75pt;flip:y;z-index:251683840;visibility:visible;mso-wrap-style:square;mso-width-percent:0;mso-height-percent:0;mso-wrap-distance-left:9pt;mso-wrap-distance-top:0;mso-wrap-distance-right:9pt;mso-wrap-distance-bottom:0;mso-position-horizontal:absolute;mso-position-horizontal-relative:text;mso-position-vertical:absolute;mso-position-vertical-relative:text;mso-width-percent:0;mso-height-percent:0;mso-width-relative:margin;mso-height-relative:margin;v-text-anchor:middle" o:gfxdata="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" fillcolor="#4f81bd [3204]" strokecolor="#243f60 [1604]" strokeweight="2pt"/>
-            </w:pict>
-          </mc:Fallback>
-        </mc:AlternateContent>
+        <w:pict>
+          <v:oval id="Oval 1" o:spid="_x0000_s1031" style="position:absolute;margin-left:93pt;margin-top:113.9pt;width:11.25pt;height:9.75pt;flip:y;z-index:251683840;visibility:visible;mso-width-relative:margin;mso-height-relative:margin;v-text-anchor:middle" o:gfxdata="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" fillcolor="#4f81bd [3204]" strokecolor="#243f60 [1604]" strokeweight="2pt"/>
+        </w:pict>
       </w:r>
       <w:r>
         <w:rPr>
@@ -5259,69 +4663,9 @@
           <w:sz w:val="36"/>
           <w:szCs w:val="36"/>
         </w:rPr>
-        <mc:AlternateContent>
-          <mc:Choice Requires="wps">
-            <w:drawing>
-              <wp:anchor distT="0" distB="0" distL="114300" distR="114300" simplePos="0" relativeHeight="251668480" behindDoc="0" locked="0" layoutInCell="1" allowOverlap="1" wp14:anchorId="429E2D61" wp14:editId="493FB63C">
-                <wp:simplePos x="0" y="0"/>
-                <wp:positionH relativeFrom="column">
-                  <wp:posOffset>1247775</wp:posOffset>
-                </wp:positionH>
-                <wp:positionV relativeFrom="paragraph">
-                  <wp:posOffset>1513840</wp:posOffset>
-                </wp:positionV>
-                <wp:extent cx="0" cy="3552825"/>
-                <wp:effectExtent l="19050" t="0" r="19050" b="9525"/>
-                <wp:wrapNone/>
-                <wp:docPr id="9" name="Straight Connector 9"/>
-                <wp:cNvGraphicFramePr/>
-                <a:graphic xmlns:a="http://schemas.openxmlformats.org/drawingml/2006/main">
-                  <a:graphicData uri="http://schemas.microsoft.com/office/word/2010/wordprocessingShape">
-                    <wps:wsp>
-                      <wps:cNvCnPr/>
-                      <wps:spPr>
-                        <a:xfrm flipV="1">
-                          <a:off x="0" y="0"/>
-                          <a:ext cx="0" cy="3552825"/>
-                        </a:xfrm>
-                        <a:prstGeom prst="line">
-                          <a:avLst/>
-                        </a:prstGeom>
-                        <a:ln w="28575"/>
-                      </wps:spPr>
-                      <wps:style>
-                        <a:lnRef idx="1">
-                          <a:schemeClr val="accent1"/>
-                        </a:lnRef>
-                        <a:fillRef idx="0">
-                          <a:schemeClr val="accent1"/>
-                        </a:fillRef>
-                        <a:effectRef idx="0">
-                          <a:schemeClr val="accent1"/>
-                        </a:effectRef>
-                        <a:fontRef idx="minor">
-                          <a:schemeClr val="tx1"/>
-                        </a:fontRef>
-                      </wps:style>
-                      <wps:bodyPr/>
-                    </wps:wsp>
-                  </a:graphicData>
-                </a:graphic>
-                <wp14:sizeRelH relativeFrom="margin">
-                  <wp14:pctWidth>0</wp14:pctWidth>
-                </wp14:sizeRelH>
-                <wp14:sizeRelV relativeFrom="margin">
-                  <wp14:pctHeight>0</wp14:pctHeight>
-                </wp14:sizeRelV>
-              </wp:anchor>
-            </w:drawing>
-          </mc:Choice>
-          <mc:Fallback>
-            <w:pict>
-              <v:line id="Straight Connector 9" o:spid="_x0000_s1026" style="position:absolute;flip:y;z-index:251668480;visibility:visible;mso-wrap-style:square;mso-width-percent:0;mso-height-percent:0;mso-wrap-distance-left:9pt;mso-wrap-distance-top:0;mso-wrap-distance-right:9pt;mso-wrap-distance-bottom:0;mso-position-horizontal:absolute;mso-position-horizontal-relative:text;mso-position-vertical:absolute;mso-position-vertical-relative:text;mso-width-percent:0;mso-height-percent:0;mso-width-relative:margin;mso-height-relative:margin" from="98.25pt,119.2pt" to="98.25pt,398.95pt" o:gfxdata="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" strokecolor="#4579b8 [3044]" strokeweight="2.25pt"/>
-            </w:pict>
-          </mc:Fallback>
-        </mc:AlternateContent>
+        <w:pict>
+          <v:line id="Straight Connector 9" o:spid="_x0000_s1030" style="position:absolute;flip:y;z-index:251668480;visibility:visible;mso-width-relative:margin;mso-height-relative:margin" from="98.25pt,119.2pt" to="98.25pt,398.95pt" o:gfxdata="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" strokecolor="#4579b8 [3044]" strokeweight="2.25pt"/>
+        </w:pict>
       </w:r>
       <w:r>
         <w:rPr>
@@ -5330,76 +4674,17 @@
           <w:sz w:val="36"/>
           <w:szCs w:val="36"/>
         </w:rPr>
-        <mc:AlternateContent>
-          <mc:Choice Requires="wps">
-            <w:drawing>
-              <wp:anchor distT="0" distB="0" distL="114300" distR="114300" simplePos="0" relativeHeight="251670528" behindDoc="0" locked="0" layoutInCell="1" allowOverlap="1" wp14:anchorId="2A01ACE3" wp14:editId="1D5248EC">
-                <wp:simplePos x="0" y="0"/>
-                <wp:positionH relativeFrom="column">
-                  <wp:posOffset>3467100</wp:posOffset>
-                </wp:positionH>
-                <wp:positionV relativeFrom="paragraph">
-                  <wp:posOffset>247015</wp:posOffset>
-                </wp:positionV>
-                <wp:extent cx="0" cy="1352550"/>
-                <wp:effectExtent l="19050" t="0" r="19050" b="0"/>
-                <wp:wrapNone/>
-                <wp:docPr id="10" name="Straight Connector 10"/>
-                <wp:cNvGraphicFramePr/>
-                <a:graphic xmlns:a="http://schemas.openxmlformats.org/drawingml/2006/main">
-                  <a:graphicData uri="http://schemas.microsoft.com/office/word/2010/wordprocessingShape">
-                    <wps:wsp>
-                      <wps:cNvCnPr/>
-                      <wps:spPr>
-                        <a:xfrm flipV="1">
-                          <a:off x="0" y="0"/>
-                          <a:ext cx="0" cy="1352550"/>
-                        </a:xfrm>
-                        <a:prstGeom prst="line">
-                          <a:avLst/>
-                        </a:prstGeom>
-                        <a:ln w="28575"/>
-                      </wps:spPr>
-                      <wps:style>
-                        <a:lnRef idx="1">
-                          <a:schemeClr val="accent1"/>
-                        </a:lnRef>
-                        <a:fillRef idx="0">
-                          <a:schemeClr val="accent1"/>
-                        </a:fillRef>
-                        <a:effectRef idx="0">
-                          <a:schemeClr val="accent1"/>
-                        </a:effectRef>
-                        <a:fontRef idx="minor">
-                          <a:schemeClr val="tx1"/>
-                        </a:fontRef>
-                      </wps:style>
-                      <wps:bodyPr/>
-                    </wps:wsp>
-                  </a:graphicData>
-                </a:graphic>
-                <wp14:sizeRelH relativeFrom="margin">
-                  <wp14:pctWidth>0</wp14:pctWidth>
-                </wp14:sizeRelH>
-                <wp14:sizeRelV relativeFrom="margin">
-                  <wp14:pctHeight>0</wp14:pctHeight>
-                </wp14:sizeRelV>
-              </wp:anchor>
-            </w:drawing>
-          </mc:Choice>
-          <mc:Fallback>
-            <w:pict>
-              <v:line id="Straight Connector 10" o:spid="_x0000_s1026" style="position:absolute;flip:y;z-index:251670528;visibility:visible;mso-wrap-style:square;mso-width-percent:0;mso-height-percent:0;mso-wrap-distance-left:9pt;mso-wrap-distance-top:0;mso-wrap-distance-right:9pt;mso-wrap-distance-bottom:0;mso-position-horizontal:absolute;mso-position-horizontal-relative:text;mso-position-vertical:absolute;mso-position-vertical-relative:text;mso-width-percent:0;mso-height-percent:0;mso-width-relative:margin;mso-height-relative:margin" from="273pt,19.45pt" to="273pt,125.95pt" o:gfxdata="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" strokecolor="#4579b8 [3044]" strokeweight="2.25pt"/>
-            </w:pict>
-          </mc:Fallback>
-        </mc:AlternateContent>
+        <w:pict>
+          <v:line id="Straight Connector 10" o:spid="_x0000_s1029" style="position:absolute;flip:y;z-index:251670528;visibility:visible;mso-width-relative:margin;mso-height-relative:margin" from="273pt,19.45pt" to="273pt,125.95pt" o:gfxdata="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" strokecolor="#4579b8 [3044]" strokeweight="2.25pt"/>
+        </w:pict>
       </w:r>
       <w:r>
         <w:rPr>
           <w:noProof/>
+          <w:lang w:val="en-CA" w:eastAsia="en-CA"/>
         </w:rPr>
         <w:drawing>
-          <wp:anchor distT="0" distB="0" distL="114300" distR="114300" simplePos="0" relativeHeight="251667456" behindDoc="0" locked="0" layoutInCell="1" allowOverlap="1" wp14:anchorId="78C45202" wp14:editId="1E8B137C">
+          <wp:anchor distT="0" distB="0" distL="114300" distR="114300" simplePos="0" relativeHeight="251667456" behindDoc="0" locked="0" layoutInCell="1" allowOverlap="1">
             <wp:simplePos x="0" y="0"/>
             <wp:positionH relativeFrom="column">
               <wp:posOffset>0</wp:posOffset>
@@ -5424,10 +4709,10 @@
                     </pic:cNvPicPr>
                   </pic:nvPicPr>
                   <pic:blipFill>
-                    <a:blip r:embed="rId14">
+                    <a:blip r:embed="rId14" cstate="print">
                       <a:extLst>
                         <a:ext uri="{28A0092B-C50C-407E-A947-70E740481C1C}">
-                          <a14:useLocalDpi xmlns:a14="http://schemas.microsoft.com/office/drawing/2010/main" val="0"/>
+                          <a14:useLocalDpi xmlns:a14="http://schemas.microsoft.com/office/drawing/2010/main" xmlns:wps="http://schemas.microsoft.com/office/word/2010/wordprocessingShape" xmlns:wpi="http://schemas.microsoft.com/office/word/2010/wordprocessingInk" xmlns:wpg="http://schemas.microsoft.com/office/word/2010/wordprocessingGroup" xmlns:w14="http://schemas.microsoft.com/office/word/2010/wordml" xmlns:w="http://schemas.openxmlformats.org/wordprocessingml/2006/main" xmlns:w10="urn:schemas-microsoft-com:office:word" xmlns:wp14="http://schemas.microsoft.com/office/word/2010/wordprocessingDrawing" xmlns:v="urn:schemas-microsoft-com:vml" xmlns:o="urn:schemas-microsoft-com:office:office" xmlns:mc="http://schemas.openxmlformats.org/markup-compatibility/2006" xmlns:wpc="http://schemas.microsoft.com/office/word/2010/wordprocessingCanvas" xmlns="" val="0"/>
                         </a:ext>
                       </a:extLst>
                     </a:blip>
@@ -5452,12 +4737,6 @@
                 </pic:pic>
               </a:graphicData>
             </a:graphic>
-            <wp14:sizeRelH relativeFrom="page">
-              <wp14:pctWidth>0</wp14:pctWidth>
-            </wp14:sizeRelH>
-            <wp14:sizeRelV relativeFrom="page">
-              <wp14:pctHeight>0</wp14:pctHeight>
-            </wp14:sizeRelV>
           </wp:anchor>
         </w:drawing>
       </w:r>
@@ -5661,13 +4940,1009 @@
       </w:r>
     </w:p>
     <w:p>
-      <w:proofErr w:type="spellStart"/>
-      <w:proofErr w:type="gramStart"/>
-      <w:r>
-        <w:t>asdfasdf</w:t>
-      </w:r>
-      <w:proofErr w:type="spellEnd"/>
-      <w:proofErr w:type="gramEnd"/>
+      <w:r>
+        <w:t xml:space="preserve">The cost associated to the development of the game includes the software used and the team salary. The software tools and licenses used are approximated to visual studio price </w:t>
+      </w:r>
+      <w:r>
+        <w:t>(</w:t>
+      </w:r>
+      <w:r>
+        <w:rPr>
+          <w:bCs/>
+        </w:rPr>
+        <w:t>$499.99)</w:t>
+      </w:r>
+      <w:r>
+        <w:t xml:space="preserve"> since all other tools used are free under GNU Licenses. The salary is based on actual junior software engineering wage; that is approximately $25 per hour for each member of the team.</w:t>
+      </w:r>
+    </w:p>
+    <w:p>
+      <w:r>
+        <w:t>We first estimate</w:t>
+      </w:r>
+      <w:r>
+        <w:t xml:space="preserve"> </w:t>
+      </w:r>
+      <w:r>
+        <w:t xml:space="preserve">the team’s salary within the </w:t>
+      </w:r>
+      <w:r>
+        <w:t>table</w:t>
+      </w:r>
+      <w:r>
+        <w:t xml:space="preserve"> below that</w:t>
+      </w:r>
+      <w:r>
+        <w:t xml:space="preserve"> is broken down into the three phases </w:t>
+      </w:r>
+      <w:r>
+        <w:t>according to</w:t>
+      </w:r>
+      <w:r>
+        <w:t xml:space="preserve"> the proje</w:t>
+      </w:r>
+      <w:r>
+        <w:t>ct presentation</w:t>
+      </w:r>
+      <w:r>
+        <w:t>. A separate</w:t>
+      </w:r>
+      <w:r>
+        <w:t xml:space="preserve"> column is given for total cost and descriptions about the time estimation. The overall development cost is $20,099.99.</w:t>
+      </w:r>
+    </w:p>
+    <w:p/>
+    <w:tbl>
+      <w:tblPr>
+        <w:tblStyle w:val="LightShading"/>
+        <w:tblW w:w="0" w:type="auto"/>
+        <w:tblLook w:val="04A0"/>
+      </w:tblPr>
+      <w:tblGrid>
+        <w:gridCol w:w="1915"/>
+        <w:gridCol w:w="1915"/>
+        <w:gridCol w:w="1915"/>
+        <w:gridCol w:w="1915"/>
+        <w:gridCol w:w="1916"/>
+      </w:tblGrid>
+      <w:tr>
+        <w:trPr>
+          <w:cnfStyle w:val="100000000000"/>
+        </w:trPr>
+        <w:tc>
+          <w:tcPr>
+            <w:cnfStyle w:val="001000000000"/>
+            <w:tcW w:w="1915" w:type="dxa"/>
+          </w:tcPr>
+          <w:p>
+            <w:pPr>
+              <w:spacing w:line="150" w:lineRule="atLeast"/>
+              <w:jc w:val="center"/>
+              <w:rPr>
+                <w:rFonts w:ascii="Calibri" w:eastAsia="Times New Roman" w:hAnsi="Calibri" w:cs="Times New Roman"/>
+                <w:b w:val="0"/>
+                <w:bCs w:val="0"/>
+                <w:color w:val="365F91"/>
+              </w:rPr>
+            </w:pPr>
+            <w:r>
+              <w:rPr>
+                <w:rFonts w:ascii="Calibri" w:eastAsia="Times New Roman" w:hAnsi="Calibri" w:cs="Times New Roman"/>
+                <w:color w:val="365F91"/>
+              </w:rPr>
+              <w:t>Artifacts</w:t>
+            </w:r>
+          </w:p>
+        </w:tc>
+        <w:tc>
+          <w:tcPr>
+            <w:tcW w:w="1915" w:type="dxa"/>
+          </w:tcPr>
+          <w:p>
+            <w:pPr>
+              <w:spacing w:line="150" w:lineRule="atLeast"/>
+              <w:jc w:val="center"/>
+              <w:cnfStyle w:val="100000000000"/>
+              <w:rPr>
+                <w:rFonts w:ascii="Calibri" w:eastAsia="Times New Roman" w:hAnsi="Calibri" w:cs="Times New Roman"/>
+                <w:b w:val="0"/>
+                <w:bCs w:val="0"/>
+                <w:color w:val="365F91"/>
+              </w:rPr>
+            </w:pPr>
+            <w:r>
+              <w:rPr>
+                <w:rFonts w:ascii="Calibri" w:eastAsia="Times New Roman" w:hAnsi="Calibri" w:cs="Times New Roman"/>
+                <w:color w:val="365F91"/>
+              </w:rPr>
+              <w:t>Phase 1 Cost (Time in hours)</w:t>
+            </w:r>
+          </w:p>
+        </w:tc>
+        <w:tc>
+          <w:tcPr>
+            <w:tcW w:w="1915" w:type="dxa"/>
+          </w:tcPr>
+          <w:p>
+            <w:pPr>
+              <w:spacing w:line="150" w:lineRule="atLeast"/>
+              <w:jc w:val="center"/>
+              <w:cnfStyle w:val="100000000000"/>
+              <w:rPr>
+                <w:rFonts w:ascii="Calibri" w:eastAsia="Times New Roman" w:hAnsi="Calibri" w:cs="Times New Roman"/>
+                <w:b w:val="0"/>
+                <w:bCs w:val="0"/>
+                <w:color w:val="365F91"/>
+              </w:rPr>
+            </w:pPr>
+            <w:r>
+              <w:rPr>
+                <w:rFonts w:ascii="Calibri" w:eastAsia="Times New Roman" w:hAnsi="Calibri" w:cs="Times New Roman"/>
+                <w:color w:val="365F91"/>
+              </w:rPr>
+              <w:t>Phase 2 Cost (Time in hours)</w:t>
+            </w:r>
+          </w:p>
+        </w:tc>
+        <w:tc>
+          <w:tcPr>
+            <w:tcW w:w="1915" w:type="dxa"/>
+          </w:tcPr>
+          <w:p>
+            <w:pPr>
+              <w:spacing w:line="150" w:lineRule="atLeast"/>
+              <w:jc w:val="center"/>
+              <w:cnfStyle w:val="100000000000"/>
+              <w:rPr>
+                <w:rFonts w:ascii="Calibri" w:eastAsia="Times New Roman" w:hAnsi="Calibri" w:cs="Times New Roman"/>
+                <w:bCs w:val="0"/>
+                <w:color w:val="365F91"/>
+              </w:rPr>
+            </w:pPr>
+            <w:r>
+              <w:rPr>
+                <w:rFonts w:ascii="Calibri" w:eastAsia="Times New Roman" w:hAnsi="Calibri" w:cs="Times New Roman"/>
+                <w:color w:val="365F91"/>
+              </w:rPr>
+              <w:t>Phase 3 Cost (Time in hours)</w:t>
+            </w:r>
+          </w:p>
+        </w:tc>
+        <w:tc>
+          <w:tcPr>
+            <w:tcW w:w="1916" w:type="dxa"/>
+          </w:tcPr>
+          <w:p>
+            <w:pPr>
+              <w:spacing w:line="150" w:lineRule="atLeast"/>
+              <w:jc w:val="center"/>
+              <w:cnfStyle w:val="100000000000"/>
+              <w:rPr>
+                <w:rFonts w:ascii="Calibri" w:eastAsia="Times New Roman" w:hAnsi="Calibri" w:cs="Times New Roman"/>
+                <w:b w:val="0"/>
+                <w:bCs w:val="0"/>
+                <w:color w:val="365F91"/>
+              </w:rPr>
+            </w:pPr>
+            <w:r>
+              <w:rPr>
+                <w:rFonts w:ascii="Calibri" w:eastAsia="Times New Roman" w:hAnsi="Calibri" w:cs="Times New Roman"/>
+                <w:color w:val="365F91"/>
+              </w:rPr>
+              <w:t>Descriptions/</w:t>
+            </w:r>
+            <w:r>
+              <w:rPr>
+                <w:rFonts w:ascii="Calibri" w:eastAsia="Times New Roman" w:hAnsi="Calibri" w:cs="Times New Roman"/>
+                <w:color w:val="365F91"/>
+              </w:rPr>
+              <w:t xml:space="preserve">Total </w:t>
+            </w:r>
+            <w:r>
+              <w:rPr>
+                <w:rFonts w:ascii="Calibri" w:eastAsia="Times New Roman" w:hAnsi="Calibri" w:cs="Times New Roman"/>
+                <w:color w:val="365F91"/>
+              </w:rPr>
+              <w:t>Cost (Dollars)</w:t>
+            </w:r>
+          </w:p>
+        </w:tc>
+      </w:tr>
+      <w:tr>
+        <w:trPr>
+          <w:cnfStyle w:val="000000100000"/>
+        </w:trPr>
+        <w:tc>
+          <w:tcPr>
+            <w:cnfStyle w:val="001000000000"/>
+            <w:tcW w:w="1915" w:type="dxa"/>
+          </w:tcPr>
+          <w:p>
+            <w:pPr>
+              <w:spacing w:line="150" w:lineRule="atLeast"/>
+              <w:rPr>
+                <w:rFonts w:ascii="Calibri" w:eastAsia="Times New Roman" w:hAnsi="Calibri" w:cs="Times New Roman"/>
+                <w:b w:val="0"/>
+                <w:bCs w:val="0"/>
+                <w:color w:val="auto"/>
+              </w:rPr>
+            </w:pPr>
+            <w:r>
+              <w:rPr>
+                <w:rFonts w:ascii="Calibri" w:eastAsia="Times New Roman" w:hAnsi="Calibri" w:cs="Times New Roman"/>
+                <w:color w:val="auto"/>
+              </w:rPr>
+              <w:t>Project Proposal</w:t>
+            </w:r>
+          </w:p>
+        </w:tc>
+        <w:tc>
+          <w:tcPr>
+            <w:tcW w:w="1915" w:type="dxa"/>
+          </w:tcPr>
+          <w:p>
+            <w:pPr>
+              <w:spacing w:line="150" w:lineRule="atLeast"/>
+              <w:jc w:val="center"/>
+              <w:cnfStyle w:val="000000100000"/>
+              <w:rPr>
+                <w:rFonts w:ascii="Calibri" w:eastAsia="Times New Roman" w:hAnsi="Calibri" w:cs="Times New Roman"/>
+                <w:color w:val="auto"/>
+              </w:rPr>
+            </w:pPr>
+            <w:r>
+              <w:rPr>
+                <w:rFonts w:ascii="Calibri" w:eastAsia="Times New Roman" w:hAnsi="Calibri" w:cs="Times New Roman"/>
+                <w:color w:val="auto"/>
+              </w:rPr>
+              <w:t>10</w:t>
+            </w:r>
+          </w:p>
+        </w:tc>
+        <w:tc>
+          <w:tcPr>
+            <w:tcW w:w="1915" w:type="dxa"/>
+          </w:tcPr>
+          <w:p>
+            <w:pPr>
+              <w:spacing w:line="150" w:lineRule="atLeast"/>
+              <w:jc w:val="center"/>
+              <w:cnfStyle w:val="000000100000"/>
+              <w:rPr>
+                <w:rFonts w:ascii="Calibri" w:eastAsia="Times New Roman" w:hAnsi="Calibri" w:cs="Times New Roman"/>
+                <w:color w:val="auto"/>
+              </w:rPr>
+            </w:pPr>
+            <w:r>
+              <w:rPr>
+                <w:rFonts w:ascii="Calibri" w:eastAsia="Times New Roman" w:hAnsi="Calibri" w:cs="Times New Roman"/>
+                <w:color w:val="auto"/>
+              </w:rPr>
+              <w:t>0</w:t>
+            </w:r>
+          </w:p>
+        </w:tc>
+        <w:tc>
+          <w:tcPr>
+            <w:tcW w:w="1915" w:type="dxa"/>
+          </w:tcPr>
+          <w:p>
+            <w:pPr>
+              <w:spacing w:line="150" w:lineRule="atLeast"/>
+              <w:jc w:val="center"/>
+              <w:cnfStyle w:val="000000100000"/>
+              <w:rPr>
+                <w:rFonts w:ascii="Calibri" w:eastAsia="Times New Roman" w:hAnsi="Calibri" w:cs="Times New Roman"/>
+                <w:color w:val="auto"/>
+              </w:rPr>
+            </w:pPr>
+            <w:r>
+              <w:rPr>
+                <w:rFonts w:ascii="Calibri" w:eastAsia="Times New Roman" w:hAnsi="Calibri" w:cs="Times New Roman"/>
+                <w:color w:val="auto"/>
+              </w:rPr>
+              <w:t>0</w:t>
+            </w:r>
+          </w:p>
+        </w:tc>
+        <w:tc>
+          <w:tcPr>
+            <w:tcW w:w="1916" w:type="dxa"/>
+          </w:tcPr>
+          <w:p>
+            <w:pPr>
+              <w:spacing w:line="150" w:lineRule="atLeast"/>
+              <w:jc w:val="center"/>
+              <w:cnfStyle w:val="000000100000"/>
+              <w:rPr>
+                <w:rFonts w:ascii="Calibri" w:eastAsia="Times New Roman" w:hAnsi="Calibri" w:cs="Times New Roman"/>
+                <w:color w:val="auto"/>
+              </w:rPr>
+            </w:pPr>
+            <w:r>
+              <w:rPr>
+                <w:rFonts w:ascii="Calibri" w:eastAsia="Times New Roman" w:hAnsi="Calibri" w:cs="Times New Roman"/>
+                <w:color w:val="auto"/>
+              </w:rPr>
+              <w:t>Time used to brainstorm the game idea</w:t>
+            </w:r>
+          </w:p>
+        </w:tc>
+      </w:tr>
+      <w:tr>
+        <w:tc>
+          <w:tcPr>
+            <w:cnfStyle w:val="001000000000"/>
+            <w:tcW w:w="1915" w:type="dxa"/>
+          </w:tcPr>
+          <w:p>
+            <w:pPr>
+              <w:spacing w:line="150" w:lineRule="atLeast"/>
+              <w:rPr>
+                <w:rFonts w:ascii="Calibri" w:eastAsia="Times New Roman" w:hAnsi="Calibri" w:cs="Times New Roman"/>
+                <w:b w:val="0"/>
+                <w:bCs w:val="0"/>
+                <w:color w:val="auto"/>
+              </w:rPr>
+            </w:pPr>
+            <w:r>
+              <w:rPr>
+                <w:rFonts w:ascii="Calibri" w:eastAsia="Times New Roman" w:hAnsi="Calibri" w:cs="Times New Roman"/>
+                <w:color w:val="auto"/>
+              </w:rPr>
+              <w:t>Project Progress</w:t>
+            </w:r>
+          </w:p>
+        </w:tc>
+        <w:tc>
+          <w:tcPr>
+            <w:tcW w:w="1915" w:type="dxa"/>
+          </w:tcPr>
+          <w:p>
+            <w:pPr>
+              <w:spacing w:line="150" w:lineRule="atLeast"/>
+              <w:jc w:val="center"/>
+              <w:cnfStyle w:val="000000000000"/>
+              <w:rPr>
+                <w:rFonts w:ascii="Calibri" w:eastAsia="Times New Roman" w:hAnsi="Calibri" w:cs="Times New Roman"/>
+                <w:color w:val="auto"/>
+              </w:rPr>
+            </w:pPr>
+            <w:r>
+              <w:rPr>
+                <w:rFonts w:ascii="Calibri" w:eastAsia="Times New Roman" w:hAnsi="Calibri" w:cs="Times New Roman"/>
+                <w:color w:val="auto"/>
+              </w:rPr>
+              <w:t>0</w:t>
+            </w:r>
+          </w:p>
+        </w:tc>
+        <w:tc>
+          <w:tcPr>
+            <w:tcW w:w="1915" w:type="dxa"/>
+          </w:tcPr>
+          <w:p>
+            <w:pPr>
+              <w:spacing w:line="150" w:lineRule="atLeast"/>
+              <w:jc w:val="center"/>
+              <w:cnfStyle w:val="000000000000"/>
+              <w:rPr>
+                <w:rFonts w:ascii="Calibri" w:eastAsia="Times New Roman" w:hAnsi="Calibri" w:cs="Times New Roman"/>
+                <w:color w:val="auto"/>
+              </w:rPr>
+            </w:pPr>
+            <w:r>
+              <w:rPr>
+                <w:rFonts w:ascii="Calibri" w:eastAsia="Times New Roman" w:hAnsi="Calibri" w:cs="Times New Roman"/>
+                <w:color w:val="auto"/>
+              </w:rPr>
+              <w:t>96</w:t>
+            </w:r>
+          </w:p>
+        </w:tc>
+        <w:tc>
+          <w:tcPr>
+            <w:tcW w:w="1915" w:type="dxa"/>
+          </w:tcPr>
+          <w:p>
+            <w:pPr>
+              <w:spacing w:line="150" w:lineRule="atLeast"/>
+              <w:jc w:val="center"/>
+              <w:cnfStyle w:val="000000000000"/>
+              <w:rPr>
+                <w:rFonts w:ascii="Calibri" w:eastAsia="Times New Roman" w:hAnsi="Calibri" w:cs="Times New Roman"/>
+                <w:color w:val="auto"/>
+              </w:rPr>
+            </w:pPr>
+            <w:r>
+              <w:rPr>
+                <w:rFonts w:ascii="Calibri" w:eastAsia="Times New Roman" w:hAnsi="Calibri" w:cs="Times New Roman"/>
+                <w:color w:val="auto"/>
+              </w:rPr>
+              <w:t>0</w:t>
+            </w:r>
+          </w:p>
+        </w:tc>
+        <w:tc>
+          <w:tcPr>
+            <w:tcW w:w="1916" w:type="dxa"/>
+          </w:tcPr>
+          <w:p>
+            <w:pPr>
+              <w:spacing w:line="150" w:lineRule="atLeast"/>
+              <w:jc w:val="center"/>
+              <w:cnfStyle w:val="000000000000"/>
+              <w:rPr>
+                <w:rFonts w:ascii="Calibri" w:eastAsia="Times New Roman" w:hAnsi="Calibri" w:cs="Times New Roman"/>
+                <w:color w:val="auto"/>
+              </w:rPr>
+            </w:pPr>
+            <w:r>
+              <w:rPr>
+                <w:rFonts w:ascii="Calibri" w:eastAsia="Times New Roman" w:hAnsi="Calibri" w:cs="Times New Roman"/>
+                <w:color w:val="auto"/>
+              </w:rPr>
+              <w:t>From the game idea to the prototype</w:t>
+            </w:r>
+          </w:p>
+        </w:tc>
+      </w:tr>
+      <w:tr>
+        <w:trPr>
+          <w:cnfStyle w:val="000000100000"/>
+        </w:trPr>
+        <w:tc>
+          <w:tcPr>
+            <w:cnfStyle w:val="001000000000"/>
+            <w:tcW w:w="1915" w:type="dxa"/>
+          </w:tcPr>
+          <w:p>
+            <w:pPr>
+              <w:spacing w:line="150" w:lineRule="atLeast"/>
+              <w:rPr>
+                <w:rFonts w:ascii="Calibri" w:eastAsia="Times New Roman" w:hAnsi="Calibri" w:cs="Times New Roman"/>
+                <w:b w:val="0"/>
+                <w:bCs w:val="0"/>
+                <w:color w:val="auto"/>
+              </w:rPr>
+            </w:pPr>
+            <w:r>
+              <w:rPr>
+                <w:rFonts w:ascii="Calibri" w:eastAsia="Times New Roman" w:hAnsi="Calibri" w:cs="Times New Roman"/>
+                <w:color w:val="auto"/>
+              </w:rPr>
+              <w:t>Project</w:t>
+            </w:r>
+          </w:p>
+          <w:p>
+            <w:pPr>
+              <w:spacing w:line="150" w:lineRule="atLeast"/>
+              <w:rPr>
+                <w:rFonts w:ascii="Calibri" w:eastAsia="Times New Roman" w:hAnsi="Calibri" w:cs="Times New Roman"/>
+                <w:b w:val="0"/>
+                <w:bCs w:val="0"/>
+                <w:color w:val="auto"/>
+              </w:rPr>
+            </w:pPr>
+            <w:r>
+              <w:rPr>
+                <w:rFonts w:ascii="Calibri" w:eastAsia="Times New Roman" w:hAnsi="Calibri" w:cs="Times New Roman"/>
+                <w:color w:val="auto"/>
+              </w:rPr>
+              <w:t>Deliverables</w:t>
+            </w:r>
+          </w:p>
+        </w:tc>
+        <w:tc>
+          <w:tcPr>
+            <w:tcW w:w="1915" w:type="dxa"/>
+          </w:tcPr>
+          <w:p>
+            <w:pPr>
+              <w:spacing w:line="150" w:lineRule="atLeast"/>
+              <w:jc w:val="center"/>
+              <w:cnfStyle w:val="000000100000"/>
+              <w:rPr>
+                <w:rFonts w:ascii="Calibri" w:eastAsia="Times New Roman" w:hAnsi="Calibri" w:cs="Times New Roman"/>
+                <w:color w:val="auto"/>
+              </w:rPr>
+            </w:pPr>
+            <w:r>
+              <w:rPr>
+                <w:rFonts w:ascii="Calibri" w:eastAsia="Times New Roman" w:hAnsi="Calibri" w:cs="Times New Roman"/>
+                <w:color w:val="auto"/>
+              </w:rPr>
+              <w:t>0</w:t>
+            </w:r>
+          </w:p>
+        </w:tc>
+        <w:tc>
+          <w:tcPr>
+            <w:tcW w:w="1915" w:type="dxa"/>
+          </w:tcPr>
+          <w:p>
+            <w:pPr>
+              <w:spacing w:line="150" w:lineRule="atLeast"/>
+              <w:jc w:val="center"/>
+              <w:cnfStyle w:val="000000100000"/>
+              <w:rPr>
+                <w:rFonts w:ascii="Calibri" w:eastAsia="Times New Roman" w:hAnsi="Calibri" w:cs="Times New Roman"/>
+                <w:color w:val="auto"/>
+              </w:rPr>
+            </w:pPr>
+            <w:r>
+              <w:rPr>
+                <w:rFonts w:ascii="Calibri" w:eastAsia="Times New Roman" w:hAnsi="Calibri" w:cs="Times New Roman"/>
+                <w:color w:val="auto"/>
+              </w:rPr>
+              <w:t>0</w:t>
+            </w:r>
+          </w:p>
+        </w:tc>
+        <w:tc>
+          <w:tcPr>
+            <w:tcW w:w="1915" w:type="dxa"/>
+          </w:tcPr>
+          <w:p>
+            <w:pPr>
+              <w:spacing w:line="150" w:lineRule="atLeast"/>
+              <w:jc w:val="center"/>
+              <w:cnfStyle w:val="000000100000"/>
+              <w:rPr>
+                <w:rFonts w:ascii="Calibri" w:eastAsia="Times New Roman" w:hAnsi="Calibri" w:cs="Times New Roman"/>
+                <w:color w:val="auto"/>
+              </w:rPr>
+            </w:pPr>
+            <w:r>
+              <w:rPr>
+                <w:rFonts w:ascii="Calibri" w:eastAsia="Times New Roman" w:hAnsi="Calibri" w:cs="Times New Roman"/>
+                <w:color w:val="auto"/>
+              </w:rPr>
+              <w:t>1</w:t>
+            </w:r>
+            <w:r>
+              <w:rPr>
+                <w:rFonts w:ascii="Calibri" w:eastAsia="Times New Roman" w:hAnsi="Calibri" w:cs="Times New Roman"/>
+                <w:color w:val="auto"/>
+              </w:rPr>
+              <w:t>96</w:t>
+            </w:r>
+          </w:p>
+        </w:tc>
+        <w:tc>
+          <w:tcPr>
+            <w:tcW w:w="1916" w:type="dxa"/>
+          </w:tcPr>
+          <w:p>
+            <w:pPr>
+              <w:spacing w:line="150" w:lineRule="atLeast"/>
+              <w:jc w:val="center"/>
+              <w:cnfStyle w:val="000000100000"/>
+              <w:rPr>
+                <w:rFonts w:ascii="Calibri" w:eastAsia="Times New Roman" w:hAnsi="Calibri" w:cs="Times New Roman"/>
+                <w:color w:val="auto"/>
+              </w:rPr>
+            </w:pPr>
+            <w:r>
+              <w:rPr>
+                <w:rFonts w:ascii="Calibri" w:eastAsia="Times New Roman" w:hAnsi="Calibri" w:cs="Times New Roman"/>
+                <w:color w:val="auto"/>
+              </w:rPr>
+              <w:t>From the prototype to the final product</w:t>
+            </w:r>
+          </w:p>
+        </w:tc>
+      </w:tr>
+      <w:tr>
+        <w:tc>
+          <w:tcPr>
+            <w:cnfStyle w:val="001000000000"/>
+            <w:tcW w:w="1915" w:type="dxa"/>
+          </w:tcPr>
+          <w:p/>
+        </w:tc>
+        <w:tc>
+          <w:tcPr>
+            <w:tcW w:w="1915" w:type="dxa"/>
+          </w:tcPr>
+          <w:p>
+            <w:pPr>
+              <w:cnfStyle w:val="000000000000"/>
+            </w:pPr>
+          </w:p>
+        </w:tc>
+        <w:tc>
+          <w:tcPr>
+            <w:tcW w:w="1915" w:type="dxa"/>
+          </w:tcPr>
+          <w:p>
+            <w:pPr>
+              <w:cnfStyle w:val="000000000000"/>
+            </w:pPr>
+          </w:p>
+        </w:tc>
+        <w:tc>
+          <w:tcPr>
+            <w:tcW w:w="1915" w:type="dxa"/>
+          </w:tcPr>
+          <w:p>
+            <w:pPr>
+              <w:cnfStyle w:val="000000000000"/>
+            </w:pPr>
+          </w:p>
+        </w:tc>
+        <w:tc>
+          <w:tcPr>
+            <w:tcW w:w="1916" w:type="dxa"/>
+          </w:tcPr>
+          <w:p>
+            <w:pPr>
+              <w:cnfStyle w:val="000000000000"/>
+            </w:pPr>
+          </w:p>
+        </w:tc>
+      </w:tr>
+      <w:tr>
+        <w:trPr>
+          <w:cnfStyle w:val="000000100000"/>
+        </w:trPr>
+        <w:tc>
+          <w:tcPr>
+            <w:cnfStyle w:val="001000000000"/>
+            <w:tcW w:w="1915" w:type="dxa"/>
+          </w:tcPr>
+          <w:p>
+            <w:pPr>
+              <w:spacing w:line="150" w:lineRule="atLeast"/>
+              <w:rPr>
+                <w:rFonts w:ascii="Calibri" w:eastAsia="Times New Roman" w:hAnsi="Calibri" w:cs="Times New Roman"/>
+                <w:b w:val="0"/>
+                <w:bCs w:val="0"/>
+                <w:color w:val="auto"/>
+              </w:rPr>
+            </w:pPr>
+            <w:r>
+              <w:rPr>
+                <w:rFonts w:ascii="Calibri" w:eastAsia="Times New Roman" w:hAnsi="Calibri" w:cs="Times New Roman"/>
+                <w:color w:val="auto"/>
+              </w:rPr>
+              <w:t>Total</w:t>
+            </w:r>
+          </w:p>
+        </w:tc>
+        <w:tc>
+          <w:tcPr>
+            <w:tcW w:w="1915" w:type="dxa"/>
+          </w:tcPr>
+          <w:p>
+            <w:pPr>
+              <w:spacing w:line="150" w:lineRule="atLeast"/>
+              <w:jc w:val="center"/>
+              <w:cnfStyle w:val="000000100000"/>
+              <w:rPr>
+                <w:rFonts w:ascii="Calibri" w:eastAsia="Times New Roman" w:hAnsi="Calibri" w:cs="Times New Roman"/>
+                <w:color w:val="auto"/>
+              </w:rPr>
+            </w:pPr>
+            <w:r>
+              <w:rPr>
+                <w:rFonts w:ascii="Calibri" w:eastAsia="Times New Roman" w:hAnsi="Calibri" w:cs="Times New Roman"/>
+                <w:color w:val="auto"/>
+              </w:rPr>
+              <w:t>10</w:t>
+            </w:r>
+          </w:p>
+        </w:tc>
+        <w:tc>
+          <w:tcPr>
+            <w:tcW w:w="1915" w:type="dxa"/>
+          </w:tcPr>
+          <w:p>
+            <w:pPr>
+              <w:spacing w:line="150" w:lineRule="atLeast"/>
+              <w:jc w:val="center"/>
+              <w:cnfStyle w:val="000000100000"/>
+              <w:rPr>
+                <w:rFonts w:ascii="Calibri" w:eastAsia="Times New Roman" w:hAnsi="Calibri" w:cs="Times New Roman"/>
+                <w:color w:val="auto"/>
+              </w:rPr>
+            </w:pPr>
+            <w:r>
+              <w:rPr>
+                <w:rFonts w:ascii="Calibri" w:eastAsia="Times New Roman" w:hAnsi="Calibri" w:cs="Times New Roman"/>
+                <w:color w:val="auto"/>
+              </w:rPr>
+              <w:t>96</w:t>
+            </w:r>
+          </w:p>
+        </w:tc>
+        <w:tc>
+          <w:tcPr>
+            <w:tcW w:w="1915" w:type="dxa"/>
+          </w:tcPr>
+          <w:p>
+            <w:pPr>
+              <w:spacing w:line="150" w:lineRule="atLeast"/>
+              <w:jc w:val="center"/>
+              <w:cnfStyle w:val="000000100000"/>
+              <w:rPr>
+                <w:rFonts w:ascii="Calibri" w:eastAsia="Times New Roman" w:hAnsi="Calibri" w:cs="Times New Roman"/>
+                <w:color w:val="auto"/>
+              </w:rPr>
+            </w:pPr>
+            <w:r>
+              <w:rPr>
+                <w:rFonts w:ascii="Calibri" w:eastAsia="Times New Roman" w:hAnsi="Calibri" w:cs="Times New Roman"/>
+                <w:color w:val="auto"/>
+              </w:rPr>
+              <w:t>1</w:t>
+            </w:r>
+            <w:r>
+              <w:rPr>
+                <w:rFonts w:ascii="Calibri" w:eastAsia="Times New Roman" w:hAnsi="Calibri" w:cs="Times New Roman"/>
+                <w:color w:val="auto"/>
+              </w:rPr>
+              <w:t>96</w:t>
+            </w:r>
+          </w:p>
+        </w:tc>
+        <w:tc>
+          <w:tcPr>
+            <w:tcW w:w="1916" w:type="dxa"/>
+          </w:tcPr>
+          <w:p>
+            <w:pPr>
+              <w:spacing w:line="150" w:lineRule="atLeast"/>
+              <w:jc w:val="center"/>
+              <w:cnfStyle w:val="000000100000"/>
+              <w:rPr>
+                <w:rFonts w:ascii="Calibri" w:eastAsia="Times New Roman" w:hAnsi="Calibri" w:cs="Times New Roman"/>
+                <w:color w:val="auto"/>
+              </w:rPr>
+            </w:pPr>
+            <w:r>
+              <w:rPr>
+                <w:rFonts w:ascii="Calibri" w:eastAsia="Times New Roman" w:hAnsi="Calibri" w:cs="Times New Roman"/>
+                <w:color w:val="auto"/>
+              </w:rPr>
+              <w:t>$19</w:t>
+            </w:r>
+            <w:r>
+              <w:rPr>
+                <w:rFonts w:ascii="Calibri" w:eastAsia="Times New Roman" w:hAnsi="Calibri" w:cs="Times New Roman"/>
+                <w:color w:val="auto"/>
+              </w:rPr>
+              <w:t>,</w:t>
+            </w:r>
+            <w:r>
+              <w:rPr>
+                <w:rFonts w:ascii="Calibri" w:eastAsia="Times New Roman" w:hAnsi="Calibri" w:cs="Times New Roman"/>
+                <w:color w:val="auto"/>
+              </w:rPr>
+              <w:t>600</w:t>
+            </w:r>
+          </w:p>
+        </w:tc>
+      </w:tr>
+    </w:tbl>
+    <w:p/>
+    <w:p/>
+    <w:p>
+      <w:r>
+        <w:t xml:space="preserve">We then estimate the game’s lines of code to 3,000 based on previous experience and construct this budget model using </w:t>
+      </w:r>
+      <w:r>
+        <w:rPr>
+          <w:b/>
+          <w:bCs/>
+        </w:rPr>
+        <w:t xml:space="preserve">COCOMO II </w:t>
+      </w:r>
+      <w:r>
+        <w:rPr>
+          <w:b/>
+          <w:bCs/>
+        </w:rPr>
+        <w:t>(</w:t>
+      </w:r>
+      <w:r>
+        <w:rPr>
+          <w:b/>
+          <w:bCs/>
+        </w:rPr>
+        <w:t>Constructive Cost Model</w:t>
+      </w:r>
+      <w:r>
+        <w:rPr>
+          <w:b/>
+          <w:bCs/>
+        </w:rPr>
+        <w:t xml:space="preserve">) </w:t>
+      </w:r>
+      <w:r>
+        <w:rPr>
+          <w:bCs/>
+        </w:rPr>
+        <w:t xml:space="preserve">for </w:t>
+      </w:r>
+      <w:r>
+        <w:t>equivalent software size (3000 Lines of Code).</w:t>
+      </w:r>
+    </w:p>
+    <w:p>
+      <w:pPr>
+        <w:rPr>
+          <w:b/>
+          <w:bCs/>
+        </w:rPr>
+      </w:pPr>
+      <w:r>
+        <w:rPr>
+          <w:b/>
+          <w:bCs/>
+        </w:rPr>
+        <w:t>13 persons/months effort required</w:t>
+      </w:r>
+    </w:p>
+    <w:p>
+      <w:pPr>
+        <w:rPr>
+          <w:b/>
+          <w:bCs/>
+        </w:rPr>
+      </w:pPr>
+      <w:r>
+        <w:rPr>
+          <w:b/>
+          <w:bCs/>
+        </w:rPr>
+        <w:t>9 months schedule</w:t>
+      </w:r>
+    </w:p>
+    <w:p>
+      <w:pPr>
+        <w:rPr>
+          <w:b/>
+          <w:bCs/>
+        </w:rPr>
+      </w:pPr>
+      <w:r>
+        <w:rPr>
+          <w:b/>
+          <w:bCs/>
+        </w:rPr>
+        <w:t>Total cost of 49,172$</w:t>
+      </w:r>
+    </w:p>
+    <w:p>
+      <w:pPr>
+        <w:rPr>
+          <w:b/>
+          <w:bCs/>
+        </w:rPr>
+      </w:pPr>
+      <w:r>
+        <w:rPr>
+          <w:b/>
+          <w:bCs/>
+        </w:rPr>
+        <w:t>See more details below:</w:t>
+      </w:r>
+    </w:p>
+    <w:p>
+      <w:pPr>
+        <w:jc w:val="both"/>
+      </w:pPr>
+      <w:r>
+        <w:rPr>
+          <w:noProof/>
+        </w:rPr>
+        <w:lastRenderedPageBreak/>
+        <w:drawing>
+          <wp:inline distT="0" distB="0" distL="0" distR="0">
+            <wp:extent cx="5918372" cy="3224335"/>
+            <wp:effectExtent l="19050" t="0" r="6178" b="0"/>
+            <wp:docPr id="10" name="Picture 1"/>
+            <wp:cNvGraphicFramePr>
+              <a:graphicFrameLocks xmlns:a="http://schemas.openxmlformats.org/drawingml/2006/main" noChangeAspect="1"/>
+            </wp:cNvGraphicFramePr>
+            <a:graphic xmlns:a="http://schemas.openxmlformats.org/drawingml/2006/main">
+              <a:graphicData uri="http://schemas.openxmlformats.org/drawingml/2006/picture">
+                <pic:pic xmlns:pic="http://schemas.openxmlformats.org/drawingml/2006/picture">
+                  <pic:nvPicPr>
+                    <pic:cNvPr id="0" name="Picture 1"/>
+                    <pic:cNvPicPr>
+                      <a:picLocks noChangeAspect="1" noChangeArrowheads="1"/>
+                    </pic:cNvPicPr>
+                  </pic:nvPicPr>
+                  <pic:blipFill>
+                    <a:blip r:embed="rId15" cstate="print"/>
+                    <a:srcRect l="420" t="13949" r="50007" b="24275"/>
+                    <a:stretch>
+                      <a:fillRect/>
+                    </a:stretch>
+                  </pic:blipFill>
+                  <pic:spPr bwMode="auto">
+                    <a:xfrm>
+                      <a:off x="0" y="0"/>
+                      <a:ext cx="5924459" cy="3227651"/>
+                    </a:xfrm>
+                    <a:prstGeom prst="rect">
+                      <a:avLst/>
+                    </a:prstGeom>
+                    <a:noFill/>
+                    <a:ln w="9525">
+                      <a:noFill/>
+                      <a:miter lim="800000"/>
+                      <a:headEnd/>
+                      <a:tailEnd/>
+                    </a:ln>
+                  </pic:spPr>
+                </pic:pic>
+              </a:graphicData>
+            </a:graphic>
+          </wp:inline>
+        </w:drawing>
+      </w:r>
+    </w:p>
+    <w:p/>
+    <w:p>
+      <w:pPr>
+        <w:jc w:val="center"/>
+      </w:pPr>
+      <w:r>
+        <w:rPr>
+          <w:noProof/>
+        </w:rPr>
+        <w:drawing>
+          <wp:inline distT="0" distB="0" distL="0" distR="0">
+            <wp:extent cx="4199524" cy="1895412"/>
+            <wp:effectExtent l="19050" t="0" r="0" b="0"/>
+            <wp:docPr id="11" name="Picture 4"/>
+            <wp:cNvGraphicFramePr>
+              <a:graphicFrameLocks xmlns:a="http://schemas.openxmlformats.org/drawingml/2006/main" noChangeAspect="1"/>
+            </wp:cNvGraphicFramePr>
+            <a:graphic xmlns:a="http://schemas.openxmlformats.org/drawingml/2006/main">
+              <a:graphicData uri="http://schemas.openxmlformats.org/drawingml/2006/picture">
+                <pic:pic xmlns:pic="http://schemas.openxmlformats.org/drawingml/2006/picture">
+                  <pic:nvPicPr>
+                    <pic:cNvPr id="0" name="Picture 4"/>
+                    <pic:cNvPicPr>
+                      <a:picLocks noChangeAspect="1" noChangeArrowheads="1"/>
+                    </pic:cNvPicPr>
+                  </pic:nvPicPr>
+                  <pic:blipFill>
+                    <a:blip r:embed="rId16" cstate="print"/>
+                    <a:srcRect l="800" t="55988" r="71599" b="13391"/>
+                    <a:stretch>
+                      <a:fillRect/>
+                    </a:stretch>
+                  </pic:blipFill>
+                  <pic:spPr bwMode="auto">
+                    <a:xfrm>
+                      <a:off x="0" y="0"/>
+                      <a:ext cx="4203233" cy="1897086"/>
+                    </a:xfrm>
+                    <a:prstGeom prst="rect">
+                      <a:avLst/>
+                    </a:prstGeom>
+                    <a:noFill/>
+                    <a:ln w="9525">
+                      <a:noFill/>
+                      <a:miter lim="800000"/>
+                      <a:headEnd/>
+                      <a:tailEnd/>
+                    </a:ln>
+                  </pic:spPr>
+                </pic:pic>
+              </a:graphicData>
+            </a:graphic>
+          </wp:inline>
+        </w:drawing>
+      </w:r>
+    </w:p>
+    <w:p/>
+    <w:p>
       <w:r>
         <w:br w:type="page"/>
       </w:r>
@@ -5724,7 +5999,7 @@
 </file>
 
 <file path=word/numbering.xml><?xml version="1.0" encoding="utf-8"?>
-<w:numbering xmlns:wpc="http://schemas.microsoft.com/office/word/2010/wordprocessingCanvas" xmlns:mc="http://schemas.openxmlformats.org/markup-compatibility/2006" xmlns:o="urn:schemas-microsoft-com:office:office" xmlns:r="http://schemas.openxmlformats.org/officeDocument/2006/relationships" xmlns:m="http://schemas.openxmlformats.org/officeDocument/2006/math" xmlns:v="urn:schemas-microsoft-com:vml" xmlns:wp14="http://schemas.microsoft.com/office/word/2010/wordprocessingDrawing" xmlns:wp="http://schemas.openxmlformats.org/drawingml/2006/wordprocessingDrawing" xmlns:w10="urn:schemas-microsoft-com:office:word" xmlns:w="http://schemas.openxmlformats.org/wordprocessingml/2006/main" xmlns:w14="http://schemas.microsoft.com/office/word/2010/wordml" xmlns:wpg="http://schemas.microsoft.com/office/word/2010/wordprocessingGroup" xmlns:wpi="http://schemas.microsoft.com/office/word/2010/wordprocessingInk" xmlns:wne="http://schemas.microsoft.com/office/word/2006/wordml" xmlns:wps="http://schemas.microsoft.com/office/word/2010/wordprocessingShape" mc:Ignorable="w14 wp14">
+<w:numbering xmlns:ve="http://schemas.openxmlformats.org/markup-compatibility/2006" xmlns:o="urn:schemas-microsoft-com:office:office" xmlns:r="http://schemas.openxmlformats.org/officeDocument/2006/relationships" xmlns:m="http://schemas.openxmlformats.org/officeDocument/2006/math" xmlns:v="urn:schemas-microsoft-com:vml" xmlns:wp="http://schemas.openxmlformats.org/drawingml/2006/wordprocessingDrawing" xmlns:w10="urn:schemas-microsoft-com:office:word" xmlns:w="http://schemas.openxmlformats.org/wordprocessingml/2006/main" xmlns:wne="http://schemas.microsoft.com/office/word/2006/wordml">
   <w:abstractNum w:abstractNumId="0">
     <w:nsid w:val="2A9D0C09"/>
     <w:multiLevelType w:val="multilevel"/>
@@ -6033,7 +6308,7 @@
 </file>
 
 <file path=word/styles.xml><?xml version="1.0" encoding="utf-8"?>
-<w:styles xmlns:mc="http://schemas.openxmlformats.org/markup-compatibility/2006" xmlns:r="http://schemas.openxmlformats.org/officeDocument/2006/relationships" xmlns:w="http://schemas.openxmlformats.org/wordprocessingml/2006/main" xmlns:w14="http://schemas.microsoft.com/office/word/2010/wordml" mc:Ignorable="w14">
+<w:styles xmlns:r="http://schemas.openxmlformats.org/officeDocument/2006/relationships" xmlns:w="http://schemas.openxmlformats.org/wordprocessingml/2006/main">
   <w:docDefaults>
     <w:rPrDefault>
       <w:rPr>
@@ -6191,6 +6466,7 @@
   <w:style w:type="paragraph" w:default="1" w:styleId="Normal">
     <w:name w:val="Normal"/>
     <w:qFormat/>
+    <w:rsid w:val="00405711"/>
   </w:style>
   <w:style w:type="character" w:default="1" w:styleId="DefaultParagraphFont">
     <w:name w:val="Default Paragraph Font"/>
@@ -6203,6 +6479,7 @@
     <w:uiPriority w:val="99"/>
     <w:semiHidden/>
     <w:unhideWhenUsed/>
+    <w:qFormat/>
     <w:tblPr>
       <w:tblInd w:w="0" w:type="dxa"/>
       <w:tblCellMar>
@@ -6276,6 +6553,110 @@
       <w:sz w:val="24"/>
       <w:szCs w:val="24"/>
     </w:rPr>
+  </w:style>
+  <w:style w:type="table" w:styleId="LightShading">
+    <w:name w:val="Light Shading"/>
+    <w:basedOn w:val="TableNormal"/>
+    <w:uiPriority w:val="60"/>
+    <w:rsid w:val="00B03A19"/>
+    <w:pPr>
+      <w:spacing w:after="0" w:line="240" w:lineRule="auto"/>
+    </w:pPr>
+    <w:rPr>
+      <w:color w:val="000000" w:themeColor="text1" w:themeShade="BF"/>
+      <w:lang w:val="en-CA"/>
+    </w:rPr>
+    <w:tblPr>
+      <w:tblStyleRowBandSize w:val="1"/>
+      <w:tblStyleColBandSize w:val="1"/>
+      <w:tblInd w:w="0" w:type="dxa"/>
+      <w:tblBorders>
+        <w:top w:val="single" w:sz="8" w:space="0" w:color="000000" w:themeColor="text1"/>
+        <w:bottom w:val="single" w:sz="8" w:space="0" w:color="000000" w:themeColor="text1"/>
+      </w:tblBorders>
+      <w:tblCellMar>
+        <w:top w:w="0" w:type="dxa"/>
+        <w:left w:w="108" w:type="dxa"/>
+        <w:bottom w:w="0" w:type="dxa"/>
+        <w:right w:w="108" w:type="dxa"/>
+      </w:tblCellMar>
+    </w:tblPr>
+    <w:tblStylePr w:type="firstRow">
+      <w:pPr>
+        <w:spacing w:before="0" w:after="0" w:line="240" w:lineRule="auto"/>
+      </w:pPr>
+      <w:rPr>
+        <w:b/>
+        <w:bCs/>
+      </w:rPr>
+      <w:tblPr/>
+      <w:tcPr>
+        <w:tcBorders>
+          <w:top w:val="single" w:sz="8" w:space="0" w:color="000000" w:themeColor="text1"/>
+          <w:left w:val="nil"/>
+          <w:bottom w:val="single" w:sz="8" w:space="0" w:color="000000" w:themeColor="text1"/>
+          <w:right w:val="nil"/>
+          <w:insideH w:val="nil"/>
+          <w:insideV w:val="nil"/>
+        </w:tcBorders>
+      </w:tcPr>
+    </w:tblStylePr>
+    <w:tblStylePr w:type="lastRow">
+      <w:pPr>
+        <w:spacing w:before="0" w:after="0" w:line="240" w:lineRule="auto"/>
+      </w:pPr>
+      <w:rPr>
+        <w:b/>
+        <w:bCs/>
+      </w:rPr>
+      <w:tblPr/>
+      <w:tcPr>
+        <w:tcBorders>
+          <w:top w:val="single" w:sz="8" w:space="0" w:color="000000" w:themeColor="text1"/>
+          <w:left w:val="nil"/>
+          <w:bottom w:val="single" w:sz="8" w:space="0" w:color="000000" w:themeColor="text1"/>
+          <w:right w:val="nil"/>
+          <w:insideH w:val="nil"/>
+          <w:insideV w:val="nil"/>
+        </w:tcBorders>
+      </w:tcPr>
+    </w:tblStylePr>
+    <w:tblStylePr w:type="firstCol">
+      <w:rPr>
+        <w:b/>
+        <w:bCs/>
+      </w:rPr>
+    </w:tblStylePr>
+    <w:tblStylePr w:type="lastCol">
+      <w:rPr>
+        <w:b/>
+        <w:bCs/>
+      </w:rPr>
+    </w:tblStylePr>
+    <w:tblStylePr w:type="band1Vert">
+      <w:tblPr/>
+      <w:tcPr>
+        <w:tcBorders>
+          <w:left w:val="nil"/>
+          <w:right w:val="nil"/>
+          <w:insideH w:val="nil"/>
+          <w:insideV w:val="nil"/>
+        </w:tcBorders>
+        <w:shd w:val="clear" w:color="auto" w:fill="C0C0C0" w:themeFill="text1" w:themeFillTint="3F"/>
+      </w:tcPr>
+    </w:tblStylePr>
+    <w:tblStylePr w:type="band1Horz">
+      <w:tblPr/>
+      <w:tcPr>
+        <w:tcBorders>
+          <w:left w:val="nil"/>
+          <w:right w:val="nil"/>
+          <w:insideH w:val="nil"/>
+          <w:insideV w:val="nil"/>
+        </w:tcBorders>
+        <w:shd w:val="clear" w:color="auto" w:fill="C0C0C0" w:themeFill="text1" w:themeFillTint="3F"/>
+      </w:tcPr>
+    </w:tblStylePr>
   </w:style>
 </w:styles>
 </file>
@@ -6818,7 +7199,7 @@
 </file>
 
 <file path=customXml/itemProps1.xml><?xml version="1.0" encoding="utf-8"?>
-<ds:datastoreItem xmlns:ds="http://schemas.openxmlformats.org/officeDocument/2006/customXml" ds:itemID="{75888598-DCB6-4FFB-A05C-050E33E6BB9F}">
+<ds:datastoreItem xmlns:ds="http://schemas.openxmlformats.org/officeDocument/2006/customXml" ds:itemID="{DDF935A8-45D6-4849-BCEC-F3222F12DCDB}">
   <ds:schemaRefs>
     <ds:schemaRef ds:uri="http://schemas.openxmlformats.org/officeDocument/2006/bibliography"/>
   </ds:schemaRefs>

</xml_diff>

<commit_message>
Added the art section. I'll play what we have now and then complete any other sections that I can.
</commit_message>
<xml_diff>
--- a/Continuum.docx
+++ b/Continuum.docx
@@ -230,15 +230,7 @@
         <w:t>portraits</w:t>
       </w:r>
       <w:r>
-        <w:t xml:space="preserve"> and teleporting from wardrobe to </w:t>
-      </w:r>
-      <w:proofErr w:type="gramStart"/>
-      <w:r>
-        <w:t>wardrobe,</w:t>
-      </w:r>
-      <w:proofErr w:type="gramEnd"/>
-      <w:r>
-        <w:t xml:space="preserve"> all while staying clear of the evil shadows that roam the house. Intended for all ages, </w:t>
+        <w:t xml:space="preserve"> and teleporting from wardrobe to wardrobe, all while staying clear of the evil shadows that roam the house. Intended for all ages, </w:t>
       </w:r>
       <w:r>
         <w:rPr>
@@ -1433,15 +1425,7 @@
         <w:t>The</w:t>
       </w:r>
       <w:r>
-        <w:t xml:space="preserve"> </w:t>
-      </w:r>
-      <w:proofErr w:type="gramStart"/>
-      <w:r>
-        <w:t>contrast between the lighthearted and darker sides of Portal 2 give</w:t>
-      </w:r>
-      <w:proofErr w:type="gramEnd"/>
-      <w:r>
-        <w:t xml:space="preserve"> it a very unique setting. Continuum, on the other hand, will not place any focus on </w:t>
+        <w:t xml:space="preserve"> contrast between the lighthearted and darker sides of Portal 2 give it a very unique setting. Continuum, on the other hand, will not place any focus on </w:t>
       </w:r>
       <w:proofErr w:type="spellStart"/>
       <w:r>
@@ -1549,15 +1533,7 @@
         <w:jc w:val="both"/>
       </w:pPr>
       <w:r>
-        <w:t xml:space="preserve">The comedic value of the script was also crucial to the game’s success. Contrary </w:t>
-      </w:r>
-      <w:proofErr w:type="gramStart"/>
-      <w:r>
-        <w:t>to</w:t>
-      </w:r>
-      <w:proofErr w:type="gramEnd"/>
-      <w:r>
-        <w:t xml:space="preserve"> many puzzle games (and even most games in general), Portal 2 placed a large emphasis on the comedic entertainment value of the game. </w:t>
+        <w:t xml:space="preserve">The comedic value of the script was also crucial to the game’s success. Contrary to many puzzle games (and even most games in general), Portal 2 placed a large emphasis on the comedic entertainment value of the game. </w:t>
       </w:r>
       <w:r>
         <w:t xml:space="preserve"> </w:t>
@@ -2114,15 +2090,7 @@
         <w:t xml:space="preserve">. </w:t>
       </w:r>
       <w:r>
-        <w:t xml:space="preserve">Although the player dies repeatedly, the developers manage to </w:t>
-      </w:r>
-      <w:proofErr w:type="gramStart"/>
-      <w:r>
-        <w:t>keep the game</w:t>
-      </w:r>
-      <w:proofErr w:type="gramEnd"/>
-      <w:r>
-        <w:t xml:space="preserve"> from becoming frustrating all while challenging the player with diverse puzzle mechanics which sometimes include other humans and giant spiders. In all, the puzzles in Limbo and the trial-and-death game mechanic complement the presentation perfectly, and lead to an extremely immersive game.</w:t>
+        <w:t>Although the player dies repeatedly, the developers manage to keep the game from becoming frustrating all while challenging the player with diverse puzzle mechanics which sometimes include other humans and giant spiders. In all, the puzzles in Limbo and the trial-and-death game mechanic complement the presentation perfectly, and lead to an extremely immersive game.</w:t>
       </w:r>
     </w:p>
     <w:p>
@@ -2456,21 +2424,7 @@
         <w:rPr>
           <w:i/>
         </w:rPr>
-        <w:t xml:space="preserve">Amnesia: </w:t>
-      </w:r>
-      <w:proofErr w:type="gramStart"/>
-      <w:r>
-        <w:rPr>
-          <w:i/>
-        </w:rPr>
-        <w:t>The</w:t>
-      </w:r>
-      <w:proofErr w:type="gramEnd"/>
-      <w:r>
-        <w:rPr>
-          <w:i/>
-        </w:rPr>
-        <w:t xml:space="preserve"> Dark Descent</w:t>
+        <w:t>Amnesia: The Dark Descent</w:t>
       </w:r>
       <w:r>
         <w:rPr>
@@ -2503,49 +2457,33 @@
       <w:pPr>
         <w:jc w:val="both"/>
       </w:pPr>
-      <w:proofErr w:type="gramStart"/>
-      <w:r>
-        <w:t>Overall game reception, sales, etc.</w:t>
-      </w:r>
-      <w:proofErr w:type="gramEnd"/>
-      <w:r>
-        <w:t xml:space="preserve"> </w:t>
-      </w:r>
-      <w:proofErr w:type="gramStart"/>
-      <w:r>
-        <w:t>Main strengths and weaknesses intro.</w:t>
-      </w:r>
-      <w:proofErr w:type="gramEnd"/>
+      <w:r>
+        <w:t>Overall game reception, sales, etc. Main strengths and weaknesses intro.</w:t>
+      </w:r>
     </w:p>
     <w:p>
       <w:pPr>
         <w:jc w:val="both"/>
       </w:pPr>
-      <w:proofErr w:type="gramStart"/>
       <w:r>
         <w:t>Strength 1.</w:t>
       </w:r>
-      <w:proofErr w:type="gramEnd"/>
     </w:p>
     <w:p>
       <w:pPr>
         <w:jc w:val="both"/>
       </w:pPr>
-      <w:proofErr w:type="gramStart"/>
       <w:r>
         <w:t>Strength 2.</w:t>
       </w:r>
-      <w:proofErr w:type="gramEnd"/>
     </w:p>
     <w:p>
       <w:pPr>
         <w:jc w:val="both"/>
       </w:pPr>
-      <w:proofErr w:type="gramStart"/>
       <w:r>
         <w:t>Main weakness.</w:t>
       </w:r>
-      <w:proofErr w:type="gramEnd"/>
     </w:p>
     <w:p>
       <w:r>
@@ -3173,15 +3111,7 @@
         <w:t>’s t</w:t>
       </w:r>
       <w:r>
-        <w:t xml:space="preserve">oo busy with school during the year to fully immerse </w:t>
-      </w:r>
-      <w:proofErr w:type="gramStart"/>
-      <w:r>
-        <w:t>himself</w:t>
-      </w:r>
-      <w:proofErr w:type="gramEnd"/>
-      <w:r>
-        <w:t xml:space="preserve"> in large-scale games, he enjoys playing quick matches of Call of Duty and Smash Brothers online. </w:t>
+        <w:t xml:space="preserve">oo busy with school during the year to fully immerse himself in large-scale games, he enjoys playing quick matches of Call of Duty and Smash Brothers online. </w:t>
       </w:r>
       <w:r>
         <w:t xml:space="preserve">Alex has </w:t>
@@ -4074,12 +4004,10 @@
         </w:rPr>
       </w:pPr>
       <w:proofErr w:type="spellStart"/>
-      <w:proofErr w:type="gramStart"/>
       <w:r>
         <w:t>asdfasdf</w:t>
       </w:r>
       <w:proofErr w:type="spellEnd"/>
-      <w:proofErr w:type="gramEnd"/>
       <w:r>
         <w:rPr>
           <w:b/>
@@ -4108,244 +4036,91 @@
       </w:r>
     </w:p>
     <w:p>
-      <w:pPr>
-        <w:rPr>
-          <w:b/>
-          <w:sz w:val="36"/>
-          <w:szCs w:val="36"/>
-        </w:rPr>
-      </w:pPr>
+      <w:r>
+        <w:tab/>
+        <w:t xml:space="preserve">With </w:t>
+      </w:r>
+      <w:r>
+        <w:rPr>
+          <w:i/>
+        </w:rPr>
+        <w:t>Continuum</w:t>
+      </w:r>
+      <w:r>
+        <w:t>, the visuals consist of a mix of realistic and cartoonish art. The determining idea was to have moving characters (both playable and non-playable) be portrayed with a more cartoon style. As the game ended up only having two characters, Bruce and the shadows are the characters that demonstrate this idea.</w:t>
+      </w:r>
+    </w:p>
+    <w:p>
+      <w:pPr>
+        <w:ind w:firstLine="720"/>
+      </w:pPr>
+      <w:r>
+        <w:t xml:space="preserve">Bruce is a silent main character in </w:t>
+      </w:r>
+      <w:r>
+        <w:rPr>
+          <w:i/>
+        </w:rPr>
+        <w:t>Continuum</w:t>
+      </w:r>
+      <w:r>
+        <w:t xml:space="preserve">, and although he is involved in a tragic story, he is a very simple character. Being abandoned by his parents at an early age having never come into contact with other people, Bruce is a very simple character even if his story is not. The visuals reflect this nature. Bruce is drawn with a significantly oversized head and very little facial detail, a common visual style seen in such games as </w:t>
+      </w:r>
+      <w:r>
+        <w:rPr>
+          <w:i/>
+        </w:rPr>
+        <w:t>A Boy and His Blob</w:t>
+      </w:r>
+      <w:r>
+        <w:t xml:space="preserve">, </w:t>
+      </w:r>
+      <w:r>
+        <w:rPr>
+          <w:i/>
+        </w:rPr>
+        <w:t xml:space="preserve">Limbo, </w:t>
+      </w:r>
+      <w:r>
+        <w:t xml:space="preserve">and the </w:t>
+      </w:r>
+      <w:r>
+        <w:rPr>
+          <w:i/>
+        </w:rPr>
+        <w:t>Smash Bros</w:t>
+      </w:r>
+      <w:r>
+        <w:t xml:space="preserve">. franchise when portraying characters from the </w:t>
+      </w:r>
       <w:proofErr w:type="spellStart"/>
-      <w:proofErr w:type="gramStart"/>
-      <w:r>
-        <w:t>adsfasdf</w:t>
+      <w:r>
+        <w:rPr>
+          <w:i/>
+        </w:rPr>
+        <w:t>EarthBound</w:t>
       </w:r>
       <w:proofErr w:type="spellEnd"/>
-      <w:proofErr w:type="gramEnd"/>
-      <w:r>
-        <w:rPr>
-          <w:b/>
-          <w:sz w:val="36"/>
-          <w:szCs w:val="36"/>
-        </w:rPr>
-        <w:br w:type="page"/>
-      </w:r>
-    </w:p>
-    <w:p>
-      <w:pPr>
-        <w:rPr>
-          <w:b/>
-          <w:sz w:val="36"/>
-          <w:szCs w:val="36"/>
-        </w:rPr>
-      </w:pPr>
-      <w:r>
-        <w:rPr>
-          <w:b/>
-          <w:sz w:val="36"/>
-          <w:szCs w:val="36"/>
-        </w:rPr>
-        <w:lastRenderedPageBreak/>
-        <w:t>UI storyboards</w:t>
-      </w:r>
-    </w:p>
-    <w:p>
-      <w:pPr>
-        <w:rPr>
-          <w:b/>
-          <w:sz w:val="36"/>
-          <w:szCs w:val="36"/>
-        </w:rPr>
-      </w:pPr>
-      <w:proofErr w:type="spellStart"/>
-      <w:proofErr w:type="gramStart"/>
-      <w:r>
-        <w:t>adsfasdf</w:t>
-      </w:r>
-      <w:proofErr w:type="spellEnd"/>
-      <w:proofErr w:type="gramEnd"/>
-      <w:r>
-        <w:rPr>
-          <w:b/>
-          <w:sz w:val="36"/>
-          <w:szCs w:val="36"/>
-        </w:rPr>
-        <w:br w:type="page"/>
-      </w:r>
-    </w:p>
-    <w:p>
-      <w:pPr>
-        <w:rPr>
-          <w:b/>
-          <w:sz w:val="36"/>
-          <w:szCs w:val="36"/>
-        </w:rPr>
-      </w:pPr>
-      <w:r>
-        <w:rPr>
-          <w:b/>
-          <w:sz w:val="36"/>
-          <w:szCs w:val="36"/>
-        </w:rPr>
-        <w:lastRenderedPageBreak/>
-        <w:t>Tags and dialogue</w:t>
-      </w:r>
-    </w:p>
-    <w:p>
-      <w:pPr>
-        <w:rPr>
-          <w:b/>
-          <w:sz w:val="36"/>
-          <w:szCs w:val="36"/>
-        </w:rPr>
-      </w:pPr>
-      <w:proofErr w:type="spellStart"/>
-      <w:proofErr w:type="gramStart"/>
-      <w:r>
-        <w:t>adsfasdf</w:t>
-      </w:r>
-      <w:proofErr w:type="spellEnd"/>
-      <w:proofErr w:type="gramEnd"/>
-      <w:r>
-        <w:rPr>
-          <w:b/>
-          <w:sz w:val="36"/>
-          <w:szCs w:val="36"/>
-        </w:rPr>
-        <w:br w:type="page"/>
-      </w:r>
-    </w:p>
-    <w:p>
-      <w:pPr>
-        <w:rPr>
-          <w:b/>
-          <w:sz w:val="36"/>
-          <w:szCs w:val="36"/>
-        </w:rPr>
-      </w:pPr>
-      <w:r>
-        <w:rPr>
-          <w:b/>
-          <w:sz w:val="36"/>
-          <w:szCs w:val="36"/>
-        </w:rPr>
-        <w:lastRenderedPageBreak/>
-        <w:t>Technology plan</w:t>
-      </w:r>
-    </w:p>
-    <w:p>
-      <w:r>
-        <w:t>Code:</w:t>
-      </w:r>
-      <w:r>
-        <w:t xml:space="preserve"> The code is written with Visual Studio 2010 (C#) as an IDE. The game uses Microsoft’s XNA framework as a base. The code uses an Apache Subversion repository for version control. The repository is hosted by Google Code.</w:t>
-      </w:r>
-    </w:p>
-    <w:p>
-      <w:r>
-        <w:t xml:space="preserve">Art: Art is drawn and modified using Paint and GIMP </w:t>
-      </w:r>
-      <w:r>
-        <w:t>2;</w:t>
-      </w:r>
-    </w:p>
-    <w:p>
-      <w:r>
-        <w:t>Design Document: The document is written with Microsoft Word.</w:t>
-      </w:r>
-    </w:p>
-    <w:p>
-      <w:r>
-        <w:t xml:space="preserve">Hardware: The game was developed using PCs running </w:t>
-      </w:r>
-      <w:r>
-        <w:t xml:space="preserve">Microsoft </w:t>
-      </w:r>
-      <w:r>
-        <w:t xml:space="preserve">Windows </w:t>
-      </w:r>
-      <w:r>
-        <w:t xml:space="preserve">7. The game runs </w:t>
-      </w:r>
-      <w:r>
-        <w:t xml:space="preserve">on both Microsoft Windows and </w:t>
-      </w:r>
-      <w:r>
-        <w:t>Xbox 360.</w:t>
-      </w:r>
-    </w:p>
-    <w:p>
-      <w:r>
-        <w:br w:type="page"/>
-      </w:r>
-    </w:p>
-    <w:p>
-      <w:pPr>
-        <w:rPr>
-          <w:b/>
-          <w:sz w:val="36"/>
-          <w:szCs w:val="36"/>
-        </w:rPr>
-      </w:pPr>
-      <w:r>
-        <w:rPr>
-          <w:b/>
-          <w:sz w:val="36"/>
-          <w:szCs w:val="36"/>
-        </w:rPr>
-        <w:lastRenderedPageBreak/>
-        <w:t>Software architecture</w:t>
-      </w:r>
-    </w:p>
-    <w:p>
-      <w:r>
-        <w:t>The software architecture used is a modified version of the data centered style because of its flexibility and performance. It offers easy integration of the game’s different components. That is, the clients are independent of each other and the data store is independent of the clients. For instance, changing our</w:t>
-      </w:r>
-      <w:r>
-        <w:t xml:space="preserve"> 2D graphics logical module to a 3D graphics</w:t>
-      </w:r>
-      <w:r>
-        <w:t xml:space="preserve"> logical module will not break the functioning of the game logic.</w:t>
-      </w:r>
-    </w:p>
-    <w:p>
-      <w:r>
-        <w:t>In fact, all the game components gravitate around a shared data store and each one is required to retrieve all information it needs to update and draw itself. However, in our model, the components don’t save back their updated information; instead, they keep them in memory for speed performance (decrease</w:t>
-      </w:r>
-      <w:r>
-        <w:t xml:space="preserve"> traffic between a client</w:t>
-      </w:r>
-      <w:r>
-        <w:t xml:space="preserve"> </w:t>
-      </w:r>
-      <w:r>
-        <w:t>and the data store</w:t>
-      </w:r>
-      <w:r>
-        <w:t>). Hence, we chose a simple repository as a style of communication between each component and the data.</w:t>
-      </w:r>
-    </w:p>
-    <w:p>
-      <w:r>
-        <w:t>For all components to communicate with each other directly, we group them according to their functionality into sub-groups.</w:t>
-      </w:r>
-    </w:p>
-    <w:p>
-      <w:r>
-        <w:t>The overall architecture is presented below:</w:t>
-      </w:r>
-    </w:p>
-    <w:p>
+      <w:r>
+        <w:t xml:space="preserve"> series (most recently Ness and Lucas). There is nothing intricate about his appearance, and not only does this match his personality, but it also makes him easy to draw and animate.</w:t>
+      </w:r>
+      <w:bookmarkStart w:id="0" w:name="_GoBack"/>
+      <w:bookmarkEnd w:id="0"/>
+    </w:p>
+    <w:p>
+      <w:pPr>
+        <w:ind w:firstLine="720"/>
+      </w:pPr>
       <w:r>
         <w:rPr>
           <w:noProof/>
-          <w:lang w:eastAsia="en-CA"/>
+          <w:lang w:val="en-CA" w:eastAsia="en-CA"/>
         </w:rPr>
         <w:drawing>
           <wp:inline distT="0" distB="0" distL="0" distR="0">
-            <wp:extent cx="5820032" cy="4388039"/>
-            <wp:effectExtent l="0" t="0" r="0" b="0"/>
-            <wp:docPr id="9" name="Picture 0" descr="architecture.png"/>
+            <wp:extent cx="3400425" cy="1924050"/>
+            <wp:effectExtent l="19050" t="0" r="9525" b="0"/>
+            <wp:docPr id="13" name="Picture 7"/>
             <wp:cNvGraphicFramePr>
               <a:graphicFrameLocks xmlns:a="http://schemas.openxmlformats.org/drawingml/2006/main" noChangeAspect="1"/>
             </wp:cNvGraphicFramePr>
@@ -4353,12 +4128,478 @@
               <a:graphicData uri="http://schemas.openxmlformats.org/drawingml/2006/picture">
                 <pic:pic xmlns:pic="http://schemas.openxmlformats.org/drawingml/2006/picture">
                   <pic:nvPicPr>
-                    <pic:cNvPr id="0" name="architecture.png"/>
+                    <pic:cNvPr id="0" name="Picture 7"/>
+                    <pic:cNvPicPr>
+                      <a:picLocks noChangeAspect="1" noChangeArrowheads="1"/>
+                    </pic:cNvPicPr>
+                  </pic:nvPicPr>
+                  <pic:blipFill>
+                    <a:blip r:embed="rId13" cstate="print"/>
+                    <a:srcRect/>
+                    <a:stretch>
+                      <a:fillRect/>
+                    </a:stretch>
+                  </pic:blipFill>
+                  <pic:spPr bwMode="auto">
+                    <a:xfrm>
+                      <a:off x="0" y="0"/>
+                      <a:ext cx="3400425" cy="1924050"/>
+                    </a:xfrm>
+                    <a:prstGeom prst="rect">
+                      <a:avLst/>
+                    </a:prstGeom>
+                    <a:noFill/>
+                    <a:ln w="9525">
+                      <a:noFill/>
+                      <a:miter lim="800000"/>
+                      <a:headEnd/>
+                      <a:tailEnd/>
+                    </a:ln>
+                  </pic:spPr>
+                </pic:pic>
+              </a:graphicData>
+            </a:graphic>
+          </wp:inline>
+        </w:drawing>
+      </w:r>
+      <w:r>
+        <w:rPr>
+          <w:noProof/>
+          <w:lang w:val="en-CA" w:eastAsia="en-CA"/>
+        </w:rPr>
+        <w:drawing>
+          <wp:inline distT="0" distB="0" distL="0" distR="0">
+            <wp:extent cx="838200" cy="1924050"/>
+            <wp:effectExtent l="19050" t="0" r="0" b="0"/>
+            <wp:docPr id="15" name="Picture 8"/>
+            <wp:cNvGraphicFramePr>
+              <a:graphicFrameLocks xmlns:a="http://schemas.openxmlformats.org/drawingml/2006/main" noChangeAspect="1"/>
+            </wp:cNvGraphicFramePr>
+            <a:graphic xmlns:a="http://schemas.openxmlformats.org/drawingml/2006/main">
+              <a:graphicData uri="http://schemas.openxmlformats.org/drawingml/2006/picture">
+                <pic:pic xmlns:pic="http://schemas.openxmlformats.org/drawingml/2006/picture">
+                  <pic:nvPicPr>
+                    <pic:cNvPr id="0" name="Picture 8"/>
+                    <pic:cNvPicPr>
+                      <a:picLocks noChangeAspect="1" noChangeArrowheads="1"/>
+                    </pic:cNvPicPr>
+                  </pic:nvPicPr>
+                  <pic:blipFill>
+                    <a:blip r:embed="rId14" cstate="print"/>
+                    <a:srcRect/>
+                    <a:stretch>
+                      <a:fillRect/>
+                    </a:stretch>
+                  </pic:blipFill>
+                  <pic:spPr bwMode="auto">
+                    <a:xfrm>
+                      <a:off x="0" y="0"/>
+                      <a:ext cx="838200" cy="1924050"/>
+                    </a:xfrm>
+                    <a:prstGeom prst="rect">
+                      <a:avLst/>
+                    </a:prstGeom>
+                    <a:noFill/>
+                    <a:ln w="9525">
+                      <a:noFill/>
+                      <a:miter lim="800000"/>
+                      <a:headEnd/>
+                      <a:tailEnd/>
+                    </a:ln>
+                  </pic:spPr>
+                </pic:pic>
+              </a:graphicData>
+            </a:graphic>
+          </wp:inline>
+        </w:drawing>
+      </w:r>
+    </w:p>
+    <w:p>
+      <w:pPr>
+        <w:ind w:firstLine="720"/>
+      </w:pPr>
+      <w:r>
+        <w:t xml:space="preserve">Figure 3: Original </w:t>
+      </w:r>
+      <w:r>
+        <w:t xml:space="preserve">concept art for </w:t>
+      </w:r>
+      <w:r>
+        <w:t>Bruce and his in-</w:t>
+      </w:r>
+      <w:r>
+        <w:t>game rendition.</w:t>
+      </w:r>
+    </w:p>
+    <w:p>
+      <w:r>
+        <w:t>For the shadow, the idea was to have it be a fairly mysterious looking character; it should not look exactly like a monster, or a ghost or a human, but instead something like a cross between the three. As you can see in the game, the shadow has a fairly human profile that is just slightly distorted to confuse the player about its nature. To further confuse the player, the shadow moves not by walking but by instead gliding across the floor. The original idea was to have the shadow walk normally, but by instead having it glide, its nature is not so clear to the user. To add some effect to its sliding, the shadow leaves a trail of what looks like smoke behind it as it moves.</w:t>
+      </w:r>
+    </w:p>
+    <w:p>
+      <w:r>
+        <w:lastRenderedPageBreak/>
+        <w:tab/>
+      </w:r>
+      <w:r>
+        <w:rPr>
+          <w:noProof/>
+          <w:lang w:val="en-CA" w:eastAsia="en-CA"/>
+        </w:rPr>
+        <w:drawing>
+          <wp:inline distT="0" distB="0" distL="0" distR="0">
+            <wp:extent cx="5934075" cy="2581275"/>
+            <wp:effectExtent l="19050" t="0" r="9525" b="0"/>
+            <wp:docPr id="16" name="Picture 9"/>
+            <wp:cNvGraphicFramePr>
+              <a:graphicFrameLocks xmlns:a="http://schemas.openxmlformats.org/drawingml/2006/main" noChangeAspect="1"/>
+            </wp:cNvGraphicFramePr>
+            <a:graphic xmlns:a="http://schemas.openxmlformats.org/drawingml/2006/main">
+              <a:graphicData uri="http://schemas.openxmlformats.org/drawingml/2006/picture">
+                <pic:pic xmlns:pic="http://schemas.openxmlformats.org/drawingml/2006/picture">
+                  <pic:nvPicPr>
+                    <pic:cNvPr id="0" name="Picture 9"/>
+                    <pic:cNvPicPr>
+                      <a:picLocks noChangeAspect="1" noChangeArrowheads="1"/>
+                    </pic:cNvPicPr>
+                  </pic:nvPicPr>
+                  <pic:blipFill>
+                    <a:blip r:embed="rId15" cstate="print"/>
+                    <a:srcRect/>
+                    <a:stretch>
+                      <a:fillRect/>
+                    </a:stretch>
+                  </pic:blipFill>
+                  <pic:spPr bwMode="auto">
+                    <a:xfrm>
+                      <a:off x="0" y="0"/>
+                      <a:ext cx="5934075" cy="2581275"/>
+                    </a:xfrm>
+                    <a:prstGeom prst="rect">
+                      <a:avLst/>
+                    </a:prstGeom>
+                    <a:noFill/>
+                    <a:ln w="9525">
+                      <a:noFill/>
+                      <a:miter lim="800000"/>
+                      <a:headEnd/>
+                      <a:tailEnd/>
+                    </a:ln>
+                  </pic:spPr>
+                </pic:pic>
+              </a:graphicData>
+            </a:graphic>
+          </wp:inline>
+        </w:drawing>
+      </w:r>
+    </w:p>
+    <w:p>
+      <w:pPr>
+        <w:jc w:val="center"/>
+      </w:pPr>
+      <w:r>
+        <w:rPr>
+          <w:noProof/>
+          <w:lang w:val="en-CA" w:eastAsia="en-CA"/>
+        </w:rPr>
+        <w:drawing>
+          <wp:inline distT="0" distB="0" distL="0" distR="0">
+            <wp:extent cx="2743200" cy="3086100"/>
+            <wp:effectExtent l="19050" t="0" r="0" b="0"/>
+            <wp:docPr id="1" name="Picture 1"/>
+            <wp:cNvGraphicFramePr>
+              <a:graphicFrameLocks xmlns:a="http://schemas.openxmlformats.org/drawingml/2006/main" noChangeAspect="1"/>
+            </wp:cNvGraphicFramePr>
+            <a:graphic xmlns:a="http://schemas.openxmlformats.org/drawingml/2006/main">
+              <a:graphicData uri="http://schemas.openxmlformats.org/drawingml/2006/picture">
+                <pic:pic xmlns:pic="http://schemas.openxmlformats.org/drawingml/2006/picture">
+                  <pic:nvPicPr>
+                    <pic:cNvPr id="0" name="Picture 1"/>
+                    <pic:cNvPicPr>
+                      <a:picLocks noChangeAspect="1" noChangeArrowheads="1"/>
+                    </pic:cNvPicPr>
+                  </pic:nvPicPr>
+                  <pic:blipFill>
+                    <a:blip r:embed="rId16" cstate="print"/>
+                    <a:srcRect/>
+                    <a:stretch>
+                      <a:fillRect/>
+                    </a:stretch>
+                  </pic:blipFill>
+                  <pic:spPr bwMode="auto">
+                    <a:xfrm>
+                      <a:off x="0" y="0"/>
+                      <a:ext cx="2743200" cy="3086100"/>
+                    </a:xfrm>
+                    <a:prstGeom prst="rect">
+                      <a:avLst/>
+                    </a:prstGeom>
+                    <a:noFill/>
+                    <a:ln w="9525">
+                      <a:noFill/>
+                      <a:miter lim="800000"/>
+                      <a:headEnd/>
+                      <a:tailEnd/>
+                    </a:ln>
+                  </pic:spPr>
+                </pic:pic>
+              </a:graphicData>
+            </a:graphic>
+          </wp:inline>
+        </w:drawing>
+      </w:r>
+    </w:p>
+    <w:p>
+      <w:pPr>
+        <w:ind w:firstLine="720"/>
+      </w:pPr>
+      <w:r>
+        <w:t xml:space="preserve">Figure 4: Original sketches for monsters in the game. However, when it was decided that Bruce </w:t>
+      </w:r>
+      <w:r>
+        <w:tab/>
+      </w:r>
+      <w:r>
+        <w:t xml:space="preserve">was actually a ghost and that the monsters were actually human, the design was completely </w:t>
+      </w:r>
+      <w:r>
+        <w:tab/>
+      </w:r>
+      <w:r>
+        <w:t>changed.</w:t>
+      </w:r>
+    </w:p>
+    <w:p>
+      <w:r>
+        <w:tab/>
+      </w:r>
+      <w:r>
+        <w:t xml:space="preserve">For all other items in the game including the portraits and the various items of furniture, the idea was to have them look as realistic as possible. Cartoonish visuals are very nice when they work, but the problem is that the player can become confused about the objects that he's looking at if the drawing is not done well enough, not to mention that </w:t>
+      </w:r>
+      <w:r>
+        <w:t xml:space="preserve">the visuals will not look appealing if the style is at all inconsistent. To stop this problem from occurring, the remaining visuals were instead designed to look as realistic as possible by taking real images and altering them to fit the need of the game. As such, each </w:t>
+      </w:r>
+      <w:r>
+        <w:lastRenderedPageBreak/>
+        <w:t>of the images in the game started out as a real image of an object, and was edited to have the right look, size and feel.</w:t>
+      </w:r>
+      <w:r>
+        <w:t xml:space="preserve"> For example, in the case of the portrait, a picture of a picture frame was taken and scaled down to size. In MS Paint, the colors were modified to make the frame look more vibrant. Once this was done, the picture of a woman was taken and scaled down to size and placed inside the frame. The extreme amount of scaling means that although the people and objects do not look like photographs anymore, they look much more realistic than they would have looked had they been drawn by hand (especially with regards to the textures and the lighting). </w:t>
+      </w:r>
+    </w:p>
+    <w:p>
+      <w:pPr>
+        <w:jc w:val="center"/>
+      </w:pPr>
+      <w:r>
+        <w:rPr>
+          <w:noProof/>
+          <w:lang w:val="en-CA" w:eastAsia="en-CA"/>
+        </w:rPr>
+        <w:drawing>
+          <wp:inline distT="0" distB="0" distL="0" distR="0">
+            <wp:extent cx="5791200" cy="2857500"/>
+            <wp:effectExtent l="19050" t="0" r="0" b="0"/>
+            <wp:docPr id="9" name="Picture 3"/>
+            <wp:cNvGraphicFramePr>
+              <a:graphicFrameLocks xmlns:a="http://schemas.openxmlformats.org/drawingml/2006/main" noChangeAspect="1"/>
+            </wp:cNvGraphicFramePr>
+            <a:graphic xmlns:a="http://schemas.openxmlformats.org/drawingml/2006/main">
+              <a:graphicData uri="http://schemas.openxmlformats.org/drawingml/2006/picture">
+                <pic:pic xmlns:pic="http://schemas.openxmlformats.org/drawingml/2006/picture">
+                  <pic:nvPicPr>
+                    <pic:cNvPr id="0" name="Picture 3"/>
+                    <pic:cNvPicPr>
+                      <a:picLocks noChangeAspect="1" noChangeArrowheads="1"/>
+                    </pic:cNvPicPr>
+                  </pic:nvPicPr>
+                  <pic:blipFill>
+                    <a:blip r:embed="rId17" cstate="print"/>
+                    <a:srcRect/>
+                    <a:stretch>
+                      <a:fillRect/>
+                    </a:stretch>
+                  </pic:blipFill>
+                  <pic:spPr bwMode="auto">
+                    <a:xfrm>
+                      <a:off x="0" y="0"/>
+                      <a:ext cx="5791200" cy="2857500"/>
+                    </a:xfrm>
+                    <a:prstGeom prst="rect">
+                      <a:avLst/>
+                    </a:prstGeom>
+                    <a:noFill/>
+                    <a:ln w="9525">
+                      <a:noFill/>
+                      <a:miter lim="800000"/>
+                      <a:headEnd/>
+                      <a:tailEnd/>
+                    </a:ln>
+                  </pic:spPr>
+                </pic:pic>
+              </a:graphicData>
+            </a:graphic>
+          </wp:inline>
+        </w:drawing>
+      </w:r>
+    </w:p>
+    <w:p>
+      <w:r>
+        <w:tab/>
+        <w:t xml:space="preserve">Figure 5: </w:t>
+      </w:r>
+      <w:r>
+        <w:t xml:space="preserve">(Bookcase, safe door, open door and woman portrait). </w:t>
+      </w:r>
+      <w:r>
+        <w:t xml:space="preserve">Some of the items found in </w:t>
+      </w:r>
+      <w:r>
+        <w:tab/>
+      </w:r>
+      <w:r>
+        <w:rPr>
+          <w:i/>
+        </w:rPr>
+        <w:t>Continuum</w:t>
+      </w:r>
+      <w:r>
+        <w:t xml:space="preserve">. Each item in the game began as an image of a real object with the exception </w:t>
+      </w:r>
+      <w:r>
+        <w:tab/>
+      </w:r>
+      <w:r>
+        <w:t>of the safe door, the staircase, the button, the rubble pile and the floor.</w:t>
+      </w:r>
+    </w:p>
+    <w:p>
+      <w:r>
+        <w:tab/>
+        <w:t xml:space="preserve">One of the key elements of </w:t>
+      </w:r>
+      <w:r>
+        <w:rPr>
+          <w:i/>
+        </w:rPr>
+        <w:t>Continuum</w:t>
+      </w:r>
+      <w:r>
+        <w:t xml:space="preserve">'s artistic direction was the existence of the objects in multiple states. Because the player can travel back in time, each of the objects must be represented in multiple states of use. </w:t>
+      </w:r>
+      <w:r>
+        <w:t>To do this, each object in the game is saved in two states: the present state and the past state. Objects in the past are much newer and as such show less wear than their current states. To create this difference in states, the same base drawing was used in both cases. After the past state had been created, dirt was added to the object, colors were faded and in some cases parts of the object were removed or broken. In the case of the floor, the asbestos between the floors of the house can e seen. This helps the player to distinguish which state he is in currently, in addition to ensuring continuity in the game.</w:t>
+      </w:r>
+    </w:p>
+    <w:p>
+      <w:pPr>
+        <w:jc w:val="center"/>
+      </w:pPr>
+      <w:r>
+        <w:rPr>
+          <w:noProof/>
+          <w:lang w:val="en-CA" w:eastAsia="en-CA"/>
+        </w:rPr>
+        <w:lastRenderedPageBreak/>
+        <w:drawing>
+          <wp:inline distT="0" distB="0" distL="0" distR="0">
+            <wp:extent cx="3048000" cy="1971675"/>
+            <wp:effectExtent l="19050" t="0" r="0" b="0"/>
+            <wp:docPr id="10" name="Picture 4"/>
+            <wp:cNvGraphicFramePr>
+              <a:graphicFrameLocks xmlns:a="http://schemas.openxmlformats.org/drawingml/2006/main" noChangeAspect="1"/>
+            </wp:cNvGraphicFramePr>
+            <a:graphic xmlns:a="http://schemas.openxmlformats.org/drawingml/2006/main">
+              <a:graphicData uri="http://schemas.openxmlformats.org/drawingml/2006/picture">
+                <pic:pic xmlns:pic="http://schemas.openxmlformats.org/drawingml/2006/picture">
+                  <pic:nvPicPr>
+                    <pic:cNvPr id="0" name="Picture 4"/>
+                    <pic:cNvPicPr>
+                      <a:picLocks noChangeAspect="1" noChangeArrowheads="1"/>
+                    </pic:cNvPicPr>
+                  </pic:nvPicPr>
+                  <pic:blipFill>
+                    <a:blip r:embed="rId18" cstate="print"/>
+                    <a:srcRect/>
+                    <a:stretch>
+                      <a:fillRect/>
+                    </a:stretch>
+                  </pic:blipFill>
+                  <pic:spPr bwMode="auto">
+                    <a:xfrm>
+                      <a:off x="0" y="0"/>
+                      <a:ext cx="3048000" cy="1971675"/>
+                    </a:xfrm>
+                    <a:prstGeom prst="rect">
+                      <a:avLst/>
+                    </a:prstGeom>
+                    <a:noFill/>
+                    <a:ln w="9525">
+                      <a:noFill/>
+                      <a:miter lim="800000"/>
+                      <a:headEnd/>
+                      <a:tailEnd/>
+                    </a:ln>
+                  </pic:spPr>
+                </pic:pic>
+              </a:graphicData>
+            </a:graphic>
+          </wp:inline>
+        </w:drawing>
+      </w:r>
+    </w:p>
+    <w:p>
+      <w:r>
+        <w:tab/>
+        <w:t xml:space="preserve">Figure 6: Comparison of the chair in past and present states. In the present state, the chair's </w:t>
+      </w:r>
+      <w:r>
+        <w:tab/>
+      </w:r>
+      <w:r>
+        <w:t>leather is peeling off, the cushion is much dirtier and the legs are chipped.</w:t>
+      </w:r>
+    </w:p>
+    <w:p>
+      <w:pPr>
+        <w:jc w:val="center"/>
+        <w:rPr>
+          <w:b/>
+          <w:sz w:val="36"/>
+          <w:szCs w:val="36"/>
+        </w:rPr>
+      </w:pPr>
+      <w:r>
+        <w:rPr>
+          <w:b/>
+          <w:noProof/>
+          <w:sz w:val="36"/>
+          <w:szCs w:val="36"/>
+          <w:lang w:val="en-CA" w:eastAsia="en-CA"/>
+        </w:rPr>
+        <w:drawing>
+          <wp:inline distT="0" distB="0" distL="0" distR="0">
+            <wp:extent cx="2857899" cy="2857899"/>
+            <wp:effectExtent l="0" t="0" r="0" b="0"/>
+            <wp:docPr id="295" name="Picture 295"/>
+            <wp:cNvGraphicFramePr>
+              <a:graphicFrameLocks xmlns:a="http://schemas.openxmlformats.org/drawingml/2006/main" noChangeAspect="1"/>
+            </wp:cNvGraphicFramePr>
+            <a:graphic xmlns:a="http://schemas.openxmlformats.org/drawingml/2006/main">
+              <a:graphicData uri="http://schemas.openxmlformats.org/drawingml/2006/picture">
+                <pic:pic xmlns:pic="http://schemas.openxmlformats.org/drawingml/2006/picture">
+                  <pic:nvPicPr>
+                    <pic:cNvPr id="0" name="WallpaperPast.png"/>
                     <pic:cNvPicPr/>
                   </pic:nvPicPr>
                   <pic:blipFill>
-                    <a:blip r:embed="rId13" cstate="print"/>
-                    <a:srcRect b="9755"/>
+                    <a:blip r:embed="rId19" cstate="print">
+                      <a:extLst>
+                        <a:ext uri="{28A0092B-C50C-407E-A947-70E740481C1C}">
+                          <a14:useLocalDpi xmlns:a14="http://schemas.microsoft.com/office/drawing/2010/main" xmlns:wps="http://schemas.microsoft.com/office/word/2010/wordprocessingShape" xmlns:wpi="http://schemas.microsoft.com/office/word/2010/wordprocessingInk" xmlns:wpg="http://schemas.microsoft.com/office/word/2010/wordprocessingGroup" xmlns:w14="http://schemas.microsoft.com/office/word/2010/wordml" xmlns:w="http://schemas.openxmlformats.org/wordprocessingml/2006/main" xmlns:w10="urn:schemas-microsoft-com:office:word" xmlns:wp14="http://schemas.microsoft.com/office/word/2010/wordprocessingDrawing" xmlns:v="urn:schemas-microsoft-com:vml" xmlns:o="urn:schemas-microsoft-com:office:office" xmlns:mc="http://schemas.openxmlformats.org/markup-compatibility/2006" xmlns:wpc="http://schemas.microsoft.com/office/word/2010/wordprocessingCanvas" xmlns="" val="0"/>
+                        </a:ext>
+                      </a:extLst>
+                    </a:blip>
                     <a:stretch>
                       <a:fillRect/>
                     </a:stretch>
@@ -4366,7 +4607,7 @@
                   <pic:spPr>
                     <a:xfrm>
                       <a:off x="0" y="0"/>
-                      <a:ext cx="5820032" cy="4388039"/>
+                      <a:ext cx="2857899" cy="2857899"/>
                     </a:xfrm>
                     <a:prstGeom prst="rect">
                       <a:avLst/>
@@ -4378,53 +4619,337 @@
           </wp:inline>
         </w:drawing>
       </w:r>
-    </w:p>
-    <w:p>
-      <w:pPr>
-        <w:autoSpaceDE w:val="0"/>
-        <w:autoSpaceDN w:val="0"/>
-        <w:adjustRightInd w:val="0"/>
-        <w:spacing w:after="0" w:line="240" w:lineRule="auto"/>
-        <w:rPr>
-          <w:rFonts w:ascii="Times New Roman" w:hAnsi="Times New Roman" w:cs="Times New Roman"/>
-          <w:sz w:val="24"/>
-          <w:szCs w:val="24"/>
-          <w:lang w:val="en-CA"/>
-        </w:rPr>
-      </w:pPr>
-      <w:r>
-        <w:rPr>
-          <w:rFonts w:ascii="Times New Roman" w:hAnsi="Times New Roman" w:cs="Times New Roman"/>
-          <w:sz w:val="24"/>
-          <w:szCs w:val="24"/>
-          <w:lang w:val="en-CA"/>
+      <w:r>
+        <w:rPr>
+          <w:b/>
+          <w:noProof/>
+          <w:sz w:val="36"/>
+          <w:szCs w:val="36"/>
+          <w:lang w:val="en-CA" w:eastAsia="en-CA"/>
+        </w:rPr>
+        <w:drawing>
+          <wp:inline distT="0" distB="0" distL="0" distR="0">
+            <wp:extent cx="2858655" cy="2858655"/>
+            <wp:effectExtent l="0" t="0" r="0" b="0"/>
+            <wp:docPr id="296" name="Picture 296"/>
+            <wp:cNvGraphicFramePr>
+              <a:graphicFrameLocks xmlns:a="http://schemas.openxmlformats.org/drawingml/2006/main" noChangeAspect="1"/>
+            </wp:cNvGraphicFramePr>
+            <a:graphic xmlns:a="http://schemas.openxmlformats.org/drawingml/2006/main">
+              <a:graphicData uri="http://schemas.openxmlformats.org/drawingml/2006/picture">
+                <pic:pic xmlns:pic="http://schemas.openxmlformats.org/drawingml/2006/picture">
+                  <pic:nvPicPr>
+                    <pic:cNvPr id="0" name="WallpaperPresent.png"/>
+                    <pic:cNvPicPr/>
+                  </pic:nvPicPr>
+                  <pic:blipFill>
+                    <a:blip r:embed="rId20" cstate="print">
+                      <a:extLst>
+                        <a:ext uri="{28A0092B-C50C-407E-A947-70E740481C1C}">
+                          <a14:useLocalDpi xmlns:a14="http://schemas.microsoft.com/office/drawing/2010/main" xmlns:wps="http://schemas.microsoft.com/office/word/2010/wordprocessingShape" xmlns:wpi="http://schemas.microsoft.com/office/word/2010/wordprocessingInk" xmlns:wpg="http://schemas.microsoft.com/office/word/2010/wordprocessingGroup" xmlns:w14="http://schemas.microsoft.com/office/word/2010/wordml" xmlns:w="http://schemas.openxmlformats.org/wordprocessingml/2006/main" xmlns:w10="urn:schemas-microsoft-com:office:word" xmlns:wp14="http://schemas.microsoft.com/office/word/2010/wordprocessingDrawing" xmlns:v="urn:schemas-microsoft-com:vml" xmlns:o="urn:schemas-microsoft-com:office:office" xmlns:mc="http://schemas.openxmlformats.org/markup-compatibility/2006" xmlns:wpc="http://schemas.microsoft.com/office/word/2010/wordprocessingCanvas" xmlns="" val="0"/>
+                        </a:ext>
+                      </a:extLst>
+                    </a:blip>
+                    <a:stretch>
+                      <a:fillRect/>
+                    </a:stretch>
+                  </pic:blipFill>
+                  <pic:spPr>
+                    <a:xfrm>
+                      <a:off x="0" y="0"/>
+                      <a:ext cx="2858655" cy="2858655"/>
+                    </a:xfrm>
+                    <a:prstGeom prst="rect">
+                      <a:avLst/>
+                    </a:prstGeom>
+                  </pic:spPr>
+                </pic:pic>
+              </a:graphicData>
+            </a:graphic>
+          </wp:inline>
+        </w:drawing>
+      </w:r>
+    </w:p>
+    <w:p>
+      <w:r>
+        <w:tab/>
+        <w:t xml:space="preserve">Figure 7: Comparison of the wallpaper in past and present states. In the present state, parts of </w:t>
+      </w:r>
+      <w:r>
+        <w:tab/>
+        <w:t>the wall paper have been torn off and specs of dirt cover the pattern.</w:t>
+      </w:r>
+    </w:p>
+    <w:p>
+      <w:r>
+        <w:tab/>
+        <w:t>To further highlight the differences between the past and the present, a grayscale effect was also added to the game. Even with the different states of the objects, the look of the past and the present was too similar. The game revolves around constantly switching between these two states, and so it was necessary that they be extremely easy to tell apart. To achieve this, the amount of color present in the past state was removed. As such, when the player enters the past, the game visuals look as though they have been passed through some sort of filter. In the distant past (when player's enter the woman's portrait), color is drained almost entirely.</w:t>
+      </w:r>
+    </w:p>
+    <w:p>
+      <w:pPr>
+        <w:jc w:val="center"/>
+      </w:pPr>
+      <w:r>
+        <w:rPr>
+          <w:noProof/>
+          <w:lang w:val="en-CA" w:eastAsia="en-CA"/>
         </w:rPr>
         <w:lastRenderedPageBreak/>
-        <w:t>From the above architecture, we build the following class diagram that shows all the major components, modules, data, and control flow.</w:t>
-      </w:r>
-    </w:p>
-    <w:p>
-      <w:pPr>
-        <w:autoSpaceDE w:val="0"/>
-        <w:autoSpaceDN w:val="0"/>
-        <w:adjustRightInd w:val="0"/>
-        <w:spacing w:after="0" w:line="240" w:lineRule="auto"/>
-        <w:rPr>
-          <w:rFonts w:ascii="Times New Roman" w:hAnsi="Times New Roman" w:cs="Times New Roman"/>
-          <w:sz w:val="24"/>
-          <w:szCs w:val="24"/>
-          <w:lang w:val="en-CA"/>
-        </w:rPr>
-      </w:pPr>
-      <w:r>
-        <w:rPr>
-          <w:rFonts w:ascii="Times New Roman" w:hAnsi="Times New Roman" w:cs="Times New Roman"/>
-          <w:sz w:val="24"/>
-          <w:szCs w:val="24"/>
-          <w:lang w:val="en-CA"/>
-        </w:rPr>
-        <w:t>&lt;&lt; Insert the UML Graph here &gt;&gt;</w:t>
-      </w:r>
+        <w:drawing>
+          <wp:inline distT="0" distB="0" distL="0" distR="0">
+            <wp:extent cx="5334000" cy="1733550"/>
+            <wp:effectExtent l="19050" t="0" r="0" b="0"/>
+            <wp:docPr id="11" name="Picture 5"/>
+            <wp:cNvGraphicFramePr>
+              <a:graphicFrameLocks xmlns:a="http://schemas.openxmlformats.org/drawingml/2006/main" noChangeAspect="1"/>
+            </wp:cNvGraphicFramePr>
+            <a:graphic xmlns:a="http://schemas.openxmlformats.org/drawingml/2006/main">
+              <a:graphicData uri="http://schemas.openxmlformats.org/drawingml/2006/picture">
+                <pic:pic xmlns:pic="http://schemas.openxmlformats.org/drawingml/2006/picture">
+                  <pic:nvPicPr>
+                    <pic:cNvPr id="0" name="Picture 5"/>
+                    <pic:cNvPicPr>
+                      <a:picLocks noChangeAspect="1" noChangeArrowheads="1"/>
+                    </pic:cNvPicPr>
+                  </pic:nvPicPr>
+                  <pic:blipFill>
+                    <a:blip r:embed="rId21" cstate="print"/>
+                    <a:srcRect/>
+                    <a:stretch>
+                      <a:fillRect/>
+                    </a:stretch>
+                  </pic:blipFill>
+                  <pic:spPr bwMode="auto">
+                    <a:xfrm>
+                      <a:off x="0" y="0"/>
+                      <a:ext cx="5334000" cy="1733550"/>
+                    </a:xfrm>
+                    <a:prstGeom prst="rect">
+                      <a:avLst/>
+                    </a:prstGeom>
+                    <a:noFill/>
+                    <a:ln w="9525">
+                      <a:noFill/>
+                      <a:miter lim="800000"/>
+                      <a:headEnd/>
+                      <a:tailEnd/>
+                    </a:ln>
+                  </pic:spPr>
+                </pic:pic>
+              </a:graphicData>
+            </a:graphic>
+          </wp:inline>
+        </w:drawing>
+      </w:r>
+    </w:p>
+    <w:p>
+      <w:r>
+        <w:tab/>
+        <w:t xml:space="preserve">Figure </w:t>
+      </w:r>
+      <w:r>
+        <w:t>8</w:t>
+      </w:r>
+      <w:r>
+        <w:t xml:space="preserve">: Comparison </w:t>
+      </w:r>
+      <w:r>
+        <w:t>between the saturation in the past and the present.</w:t>
+      </w:r>
+    </w:p>
+    <w:p>
+      <w:pPr>
+        <w:rPr>
+          <w:b/>
+          <w:sz w:val="36"/>
+          <w:szCs w:val="36"/>
+        </w:rPr>
+      </w:pPr>
+      <w:r>
+        <w:tab/>
+        <w:t>A similar effect was used to differentiate between different levels. The entire game takes place in a house</w:t>
+      </w:r>
+      <w:r>
+        <w:t xml:space="preserve"> and the same objects are present in every room, so it is necessary for there to be some way to differentiate the levels from one another. To achieve this, each level has its own tint. As such, although the objects and wallpaper are the same, the background color of the world changes from level to level.</w:t>
+      </w:r>
+      <w:r>
+        <w:rPr>
+          <w:b/>
+          <w:sz w:val="36"/>
+          <w:szCs w:val="36"/>
+        </w:rPr>
+        <w:br w:type="page"/>
+      </w:r>
+    </w:p>
+    <w:p>
+      <w:pPr>
+        <w:rPr>
+          <w:b/>
+          <w:sz w:val="36"/>
+          <w:szCs w:val="36"/>
+        </w:rPr>
+      </w:pPr>
+      <w:r>
+        <w:rPr>
+          <w:b/>
+          <w:sz w:val="36"/>
+          <w:szCs w:val="36"/>
+        </w:rPr>
+        <w:lastRenderedPageBreak/>
+        <w:t>UI storyboards</w:t>
+      </w:r>
+    </w:p>
+    <w:p>
+      <w:pPr>
+        <w:rPr>
+          <w:b/>
+          <w:sz w:val="36"/>
+          <w:szCs w:val="36"/>
+        </w:rPr>
+      </w:pPr>
+      <w:proofErr w:type="spellStart"/>
+      <w:r>
+        <w:t>adsfasdf</w:t>
+      </w:r>
+      <w:proofErr w:type="spellEnd"/>
+      <w:r>
+        <w:rPr>
+          <w:b/>
+          <w:sz w:val="36"/>
+          <w:szCs w:val="36"/>
+        </w:rPr>
+        <w:br w:type="page"/>
+      </w:r>
+    </w:p>
+    <w:p>
+      <w:pPr>
+        <w:rPr>
+          <w:b/>
+          <w:sz w:val="36"/>
+          <w:szCs w:val="36"/>
+        </w:rPr>
+      </w:pPr>
+      <w:r>
+        <w:rPr>
+          <w:b/>
+          <w:sz w:val="36"/>
+          <w:szCs w:val="36"/>
+        </w:rPr>
+        <w:lastRenderedPageBreak/>
+        <w:t>Tags and dialogue</w:t>
+      </w:r>
+    </w:p>
+    <w:p>
+      <w:pPr>
+        <w:rPr>
+          <w:b/>
+          <w:sz w:val="36"/>
+          <w:szCs w:val="36"/>
+        </w:rPr>
+      </w:pPr>
+      <w:proofErr w:type="spellStart"/>
+      <w:r>
+        <w:t>adsfasdf</w:t>
+      </w:r>
+      <w:proofErr w:type="spellEnd"/>
+      <w:r>
+        <w:rPr>
+          <w:b/>
+          <w:sz w:val="36"/>
+          <w:szCs w:val="36"/>
+        </w:rPr>
+        <w:br w:type="page"/>
+      </w:r>
+    </w:p>
+    <w:p>
+      <w:pPr>
+        <w:rPr>
+          <w:b/>
+          <w:sz w:val="36"/>
+          <w:szCs w:val="36"/>
+        </w:rPr>
+      </w:pPr>
+      <w:r>
+        <w:rPr>
+          <w:b/>
+          <w:sz w:val="36"/>
+          <w:szCs w:val="36"/>
+        </w:rPr>
+        <w:lastRenderedPageBreak/>
+        <w:t>Technology plan</w:t>
+      </w:r>
+    </w:p>
+    <w:p>
+      <w:r>
+        <w:t>Code:</w:t>
+      </w:r>
+      <w:r>
+        <w:t xml:space="preserve"> The code is written with Visual Studio 2010 (C#) as an IDE. The game uses Microsoft’s XNA framework as a base. The code uses an Apache Subversion repository for version control. The repository is hosted by Google Code.</w:t>
+      </w:r>
+    </w:p>
+    <w:p>
+      <w:r>
+        <w:t xml:space="preserve">Art: Art is drawn and modified using Paint and GIMP </w:t>
+      </w:r>
+      <w:r>
+        <w:t>2;</w:t>
+      </w:r>
+    </w:p>
+    <w:p>
+      <w:r>
+        <w:t>Design Document: The document is written with Microsoft Word.</w:t>
+      </w:r>
+    </w:p>
+    <w:p>
+      <w:r>
+        <w:t xml:space="preserve">Hardware: The game was developed using PCs running </w:t>
+      </w:r>
+      <w:r>
+        <w:t xml:space="preserve">Microsoft </w:t>
+      </w:r>
+      <w:r>
+        <w:t xml:space="preserve">Windows </w:t>
+      </w:r>
+      <w:r>
+        <w:t xml:space="preserve">7. The game runs </w:t>
+      </w:r>
+      <w:r>
+        <w:t xml:space="preserve">on both Microsoft Windows and </w:t>
+      </w:r>
+      <w:r>
+        <w:t>Xbox 360.</w:t>
+      </w:r>
+    </w:p>
+    <w:p>
+      <w:r>
+        <w:br w:type="page"/>
+      </w:r>
+    </w:p>
+    <w:p>
+      <w:pPr>
+        <w:rPr>
+          <w:b/>
+          <w:sz w:val="36"/>
+          <w:szCs w:val="36"/>
+        </w:rPr>
+      </w:pPr>
+      <w:r>
+        <w:rPr>
+          <w:b/>
+          <w:sz w:val="36"/>
+          <w:szCs w:val="36"/>
+        </w:rPr>
+        <w:lastRenderedPageBreak/>
+        <w:t>Software architecture</w:t>
+      </w:r>
+    </w:p>
+    <w:p>
+      <w:proofErr w:type="spellStart"/>
+      <w:r>
+        <w:t>sadfasdf</w:t>
+      </w:r>
+      <w:proofErr w:type="spellEnd"/>
     </w:p>
     <w:p>
       <w:pPr>
@@ -4478,6 +5003,7 @@
           <w:noProof/>
           <w:sz w:val="36"/>
           <w:szCs w:val="36"/>
+          <w:lang w:val="en-CA" w:eastAsia="en-CA"/>
         </w:rPr>
         <w:pict>
           <v:shapetype id="_x0000_t202" coordsize="21600,21600" o:spt="202" path="m,l,21600r21600,l21600,xe">
@@ -4506,6 +5032,7 @@
           <w:noProof/>
           <w:sz w:val="36"/>
           <w:szCs w:val="36"/>
+          <w:lang w:val="en-CA" w:eastAsia="en-CA"/>
         </w:rPr>
         <w:pict>
           <v:line id="Straight Connector 12" o:spid="_x0000_s1037" style="position:absolute;flip:y;z-index:251674624;visibility:visible;mso-width-relative:margin;mso-height-relative:margin" from="96pt,33pt" to="96pt,86.25pt" o:gfxdata="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" strokecolor="#4579b8 [3044]" strokeweight="2.25pt"/>
@@ -4517,6 +5044,7 @@
           <w:noProof/>
           <w:sz w:val="36"/>
           <w:szCs w:val="36"/>
+          <w:lang w:val="en-CA" w:eastAsia="en-CA"/>
         </w:rPr>
         <w:pict>
           <v:shape id="_x0000_s1027" type="#_x0000_t202" style="position:absolute;margin-left:191.25pt;margin-top:27pt;width:165pt;height:24pt;z-index:251678720;visibility:visible;mso-width-relative:margin;mso-height-relative:margin" o:gfxdata="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" stroked="f">
@@ -4550,6 +5078,7 @@
           <w:noProof/>
           <w:sz w:val="36"/>
           <w:szCs w:val="36"/>
+          <w:lang w:val="en-CA" w:eastAsia="en-CA"/>
         </w:rPr>
         <w:pict>
           <v:shape id="_x0000_s1028" type="#_x0000_t202" style="position:absolute;margin-left:13.5pt;margin-top:402.65pt;width:165pt;height:53.25pt;z-index:251680768;visibility:visible;mso-width-relative:margin;mso-height-relative:margin" o:gfxdata="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" stroked="f">
@@ -4583,6 +5112,7 @@
           <w:noProof/>
           <w:sz w:val="36"/>
           <w:szCs w:val="36"/>
+          <w:lang w:val="en-CA" w:eastAsia="en-CA"/>
         </w:rPr>
         <w:pict>
           <v:shape id="_x0000_s1036" type="#_x0000_t202" style="position:absolute;margin-left:273pt;margin-top:402.7pt;width:165pt;height:24pt;z-index:251682816;visibility:visible;mso-width-relative:margin;mso-height-relative:margin" o:gfxdata="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" stroked="f">
@@ -4607,6 +5137,7 @@
           <w:noProof/>
           <w:sz w:val="36"/>
           <w:szCs w:val="36"/>
+          <w:lang w:val="en-CA" w:eastAsia="en-CA"/>
         </w:rPr>
         <w:pict>
           <v:line id="Straight Connector 11" o:spid="_x0000_s1035" style="position:absolute;flip:y;z-index:251672576;visibility:visible;mso-width-relative:margin;mso-height-relative:margin" from="354.75pt,155.95pt" to="354.75pt,398.95pt" o:gfxdata="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" strokecolor="#4579b8 [3044]" strokeweight="2.25pt"/>
@@ -4618,6 +5149,7 @@
           <w:noProof/>
           <w:sz w:val="36"/>
           <w:szCs w:val="36"/>
+          <w:lang w:val="en-CA" w:eastAsia="en-CA"/>
         </w:rPr>
         <w:pict>
           <v:oval id="Oval 17" o:spid="_x0000_s1034" style="position:absolute;margin-left:349.5pt;margin-top:151.4pt;width:11.25pt;height:9.75pt;flip:y;z-index:251689984;visibility:visible;mso-width-relative:margin;mso-height-relative:margin;v-text-anchor:middle" o:gfxdata="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" fillcolor="#4f81bd [3204]" strokecolor="#243f60 [1604]" strokeweight="2pt"/>
@@ -4629,6 +5161,7 @@
           <w:noProof/>
           <w:sz w:val="36"/>
           <w:szCs w:val="36"/>
+          <w:lang w:val="en-CA" w:eastAsia="en-CA"/>
         </w:rPr>
         <w:pict>
           <v:oval id="Oval 16" o:spid="_x0000_s1033" style="position:absolute;margin-left:267.75pt;margin-top:120.65pt;width:11.25pt;height:9.75pt;flip:y;z-index:251687936;visibility:visible;mso-width-relative:margin;mso-height-relative:margin;v-text-anchor:middle" o:gfxdata="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" fillcolor="#4f81bd [3204]" strokecolor="#243f60 [1604]" strokeweight="2pt"/>
@@ -4640,6 +5173,7 @@
           <w:noProof/>
           <w:sz w:val="36"/>
           <w:szCs w:val="36"/>
+          <w:lang w:val="en-CA" w:eastAsia="en-CA"/>
         </w:rPr>
         <w:pict>
           <v:oval id="Oval 7" o:spid="_x0000_s1032" style="position:absolute;margin-left:90.75pt;margin-top:47.15pt;width:11.25pt;height:9.75pt;flip:y;z-index:251685888;visibility:visible;mso-width-relative:margin;mso-height-relative:margin;v-text-anchor:middle" o:gfxdata="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" fillcolor="#4f81bd [3204]" strokecolor="#243f60 [1604]" strokeweight="2pt"/>
@@ -4651,6 +5185,7 @@
           <w:noProof/>
           <w:sz w:val="36"/>
           <w:szCs w:val="36"/>
+          <w:lang w:val="en-CA" w:eastAsia="en-CA"/>
         </w:rPr>
         <w:pict>
           <v:oval id="Oval 1" o:spid="_x0000_s1031" style="position:absolute;margin-left:93pt;margin-top:113.9pt;width:11.25pt;height:9.75pt;flip:y;z-index:251683840;visibility:visible;mso-width-relative:margin;mso-height-relative:margin;v-text-anchor:middle" o:gfxdata="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" fillcolor="#4f81bd [3204]" strokecolor="#243f60 [1604]" strokeweight="2pt"/>
@@ -4662,6 +5197,7 @@
           <w:noProof/>
           <w:sz w:val="36"/>
           <w:szCs w:val="36"/>
+          <w:lang w:val="en-CA" w:eastAsia="en-CA"/>
         </w:rPr>
         <w:pict>
           <v:line id="Straight Connector 9" o:spid="_x0000_s1030" style="position:absolute;flip:y;z-index:251668480;visibility:visible;mso-width-relative:margin;mso-height-relative:margin" from="98.25pt,119.2pt" to="98.25pt,398.95pt" o:gfxdata="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" strokecolor="#4579b8 [3044]" strokeweight="2.25pt"/>
@@ -4673,6 +5209,7 @@
           <w:noProof/>
           <w:sz w:val="36"/>
           <w:szCs w:val="36"/>
+          <w:lang w:val="en-CA" w:eastAsia="en-CA"/>
         </w:rPr>
         <w:pict>
           <v:line id="Straight Connector 10" o:spid="_x0000_s1029" style="position:absolute;flip:y;z-index:251670528;visibility:visible;mso-width-relative:margin;mso-height-relative:margin" from="273pt,19.45pt" to="273pt,125.95pt" o:gfxdata="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" strokecolor="#4579b8 [3044]" strokeweight="2.25pt"/>
@@ -4709,7 +5246,7 @@
                     </pic:cNvPicPr>
                   </pic:nvPicPr>
                   <pic:blipFill>
-                    <a:blip r:embed="rId14" cstate="print">
+                    <a:blip r:embed="rId22" cstate="print">
                       <a:extLst>
                         <a:ext uri="{28A0092B-C50C-407E-A947-70E740481C1C}">
                           <a14:useLocalDpi xmlns:a14="http://schemas.microsoft.com/office/drawing/2010/main" xmlns:wps="http://schemas.microsoft.com/office/word/2010/wordprocessingShape" xmlns:wpi="http://schemas.microsoft.com/office/word/2010/wordprocessingInk" xmlns:wpg="http://schemas.microsoft.com/office/word/2010/wordprocessingGroup" xmlns:w14="http://schemas.microsoft.com/office/word/2010/wordml" xmlns:w="http://schemas.openxmlformats.org/wordprocessingml/2006/main" xmlns:w10="urn:schemas-microsoft-com:office:word" xmlns:wp14="http://schemas.microsoft.com/office/word/2010/wordprocessingDrawing" xmlns:v="urn:schemas-microsoft-com:vml" xmlns:o="urn:schemas-microsoft-com:office:office" xmlns:mc="http://schemas.openxmlformats.org/markup-compatibility/2006" xmlns:wpc="http://schemas.microsoft.com/office/word/2010/wordprocessingCanvas" xmlns="" val="0"/>
@@ -4748,8 +5285,6 @@
         </w:rPr>
         <w:br w:type="page"/>
       </w:r>
-      <w:bookmarkStart w:id="0" w:name="_GoBack"/>
-      <w:bookmarkEnd w:id="0"/>
     </w:p>
     <w:p>
       <w:pPr>
@@ -4778,12 +5313,10 @@
         </w:rPr>
       </w:pPr>
       <w:proofErr w:type="spellStart"/>
-      <w:proofErr w:type="gramStart"/>
       <w:r>
         <w:t>asdfasdf</w:t>
       </w:r>
       <w:proofErr w:type="spellEnd"/>
-      <w:proofErr w:type="gramEnd"/>
       <w:r>
         <w:rPr>
           <w:b/>
@@ -4847,15 +5380,7 @@
     </w:p>
     <w:p>
       <w:r>
-        <w:t xml:space="preserve">Wardrobes: Wardrobes are scattered throughout the levels. The player can enter one wardrobe which </w:t>
-      </w:r>
-      <w:proofErr w:type="gramStart"/>
-      <w:r>
-        <w:t>will</w:t>
-      </w:r>
-      <w:proofErr w:type="gramEnd"/>
-      <w:r>
-        <w:t xml:space="preserve"> then teleport him to another. The wardrobes may be locked. The player cannot enter a locked wardrobe and entering a wardrobe whose destination is locked will not teleport the player. Wardrobes can be moved to allow the player to have a small amount of control over their destination.</w:t>
+        <w:t>Wardrobes: Wardrobes are scattered throughout the levels. The player can enter one wardrobe which will then teleport him to another. The wardrobes may be locked. The player cannot enter a locked wardrobe and entering a wardrobe whose destination is locked will not teleport the player. Wardrobes can be moved to allow the player to have a small amount of control over their destination.</w:t>
       </w:r>
     </w:p>
     <w:p>
@@ -4905,13 +5430,8 @@
     </w:p>
     <w:p>
       <w:r>
-        <w:t xml:space="preserve">July 30: Working prototype is due. </w:t>
-      </w:r>
-      <w:proofErr w:type="gramStart"/>
-      <w:r>
-        <w:t>Progress presentation.</w:t>
-      </w:r>
-      <w:proofErr w:type="gramEnd"/>
+        <w:t>July 30: Working prototype is due. Progress presentation.</w:t>
+      </w:r>
     </w:p>
     <w:p>
       <w:r>
@@ -4940,1009 +5460,11 @@
       </w:r>
     </w:p>
     <w:p>
-      <w:r>
-        <w:t xml:space="preserve">The cost associated to the development of the game includes the software used and the team salary. The software tools and licenses used are approximated to visual studio price </w:t>
-      </w:r>
-      <w:r>
-        <w:t>(</w:t>
-      </w:r>
-      <w:r>
-        <w:rPr>
-          <w:bCs/>
-        </w:rPr>
-        <w:t>$499.99)</w:t>
-      </w:r>
-      <w:r>
-        <w:t xml:space="preserve"> since all other tools used are free under GNU Licenses. The salary is based on actual junior software engineering wage; that is approximately $25 per hour for each member of the team.</w:t>
-      </w:r>
-    </w:p>
-    <w:p>
-      <w:r>
-        <w:t>We first estimate</w:t>
-      </w:r>
-      <w:r>
-        <w:t xml:space="preserve"> </w:t>
-      </w:r>
-      <w:r>
-        <w:t xml:space="preserve">the team’s salary within the </w:t>
-      </w:r>
-      <w:r>
-        <w:t>table</w:t>
-      </w:r>
-      <w:r>
-        <w:t xml:space="preserve"> below that</w:t>
-      </w:r>
-      <w:r>
-        <w:t xml:space="preserve"> is broken down into the three phases </w:t>
-      </w:r>
-      <w:r>
-        <w:t>according to</w:t>
-      </w:r>
-      <w:r>
-        <w:t xml:space="preserve"> the proje</w:t>
-      </w:r>
-      <w:r>
-        <w:t>ct presentation</w:t>
-      </w:r>
-      <w:r>
-        <w:t>. A separate</w:t>
-      </w:r>
-      <w:r>
-        <w:t xml:space="preserve"> column is given for total cost and descriptions about the time estimation. The overall development cost is $20,099.99.</w:t>
-      </w:r>
-    </w:p>
-    <w:p/>
-    <w:tbl>
-      <w:tblPr>
-        <w:tblStyle w:val="LightShading"/>
-        <w:tblW w:w="0" w:type="auto"/>
-        <w:tblLook w:val="04A0"/>
-      </w:tblPr>
-      <w:tblGrid>
-        <w:gridCol w:w="1915"/>
-        <w:gridCol w:w="1915"/>
-        <w:gridCol w:w="1915"/>
-        <w:gridCol w:w="1915"/>
-        <w:gridCol w:w="1916"/>
-      </w:tblGrid>
-      <w:tr>
-        <w:trPr>
-          <w:cnfStyle w:val="100000000000"/>
-        </w:trPr>
-        <w:tc>
-          <w:tcPr>
-            <w:cnfStyle w:val="001000000000"/>
-            <w:tcW w:w="1915" w:type="dxa"/>
-          </w:tcPr>
-          <w:p>
-            <w:pPr>
-              <w:spacing w:line="150" w:lineRule="atLeast"/>
-              <w:jc w:val="center"/>
-              <w:rPr>
-                <w:rFonts w:ascii="Calibri" w:eastAsia="Times New Roman" w:hAnsi="Calibri" w:cs="Times New Roman"/>
-                <w:b w:val="0"/>
-                <w:bCs w:val="0"/>
-                <w:color w:val="365F91"/>
-              </w:rPr>
-            </w:pPr>
-            <w:r>
-              <w:rPr>
-                <w:rFonts w:ascii="Calibri" w:eastAsia="Times New Roman" w:hAnsi="Calibri" w:cs="Times New Roman"/>
-                <w:color w:val="365F91"/>
-              </w:rPr>
-              <w:t>Artifacts</w:t>
-            </w:r>
-          </w:p>
-        </w:tc>
-        <w:tc>
-          <w:tcPr>
-            <w:tcW w:w="1915" w:type="dxa"/>
-          </w:tcPr>
-          <w:p>
-            <w:pPr>
-              <w:spacing w:line="150" w:lineRule="atLeast"/>
-              <w:jc w:val="center"/>
-              <w:cnfStyle w:val="100000000000"/>
-              <w:rPr>
-                <w:rFonts w:ascii="Calibri" w:eastAsia="Times New Roman" w:hAnsi="Calibri" w:cs="Times New Roman"/>
-                <w:b w:val="0"/>
-                <w:bCs w:val="0"/>
-                <w:color w:val="365F91"/>
-              </w:rPr>
-            </w:pPr>
-            <w:r>
-              <w:rPr>
-                <w:rFonts w:ascii="Calibri" w:eastAsia="Times New Roman" w:hAnsi="Calibri" w:cs="Times New Roman"/>
-                <w:color w:val="365F91"/>
-              </w:rPr>
-              <w:t>Phase 1 Cost (Time in hours)</w:t>
-            </w:r>
-          </w:p>
-        </w:tc>
-        <w:tc>
-          <w:tcPr>
-            <w:tcW w:w="1915" w:type="dxa"/>
-          </w:tcPr>
-          <w:p>
-            <w:pPr>
-              <w:spacing w:line="150" w:lineRule="atLeast"/>
-              <w:jc w:val="center"/>
-              <w:cnfStyle w:val="100000000000"/>
-              <w:rPr>
-                <w:rFonts w:ascii="Calibri" w:eastAsia="Times New Roman" w:hAnsi="Calibri" w:cs="Times New Roman"/>
-                <w:b w:val="0"/>
-                <w:bCs w:val="0"/>
-                <w:color w:val="365F91"/>
-              </w:rPr>
-            </w:pPr>
-            <w:r>
-              <w:rPr>
-                <w:rFonts w:ascii="Calibri" w:eastAsia="Times New Roman" w:hAnsi="Calibri" w:cs="Times New Roman"/>
-                <w:color w:val="365F91"/>
-              </w:rPr>
-              <w:t>Phase 2 Cost (Time in hours)</w:t>
-            </w:r>
-          </w:p>
-        </w:tc>
-        <w:tc>
-          <w:tcPr>
-            <w:tcW w:w="1915" w:type="dxa"/>
-          </w:tcPr>
-          <w:p>
-            <w:pPr>
-              <w:spacing w:line="150" w:lineRule="atLeast"/>
-              <w:jc w:val="center"/>
-              <w:cnfStyle w:val="100000000000"/>
-              <w:rPr>
-                <w:rFonts w:ascii="Calibri" w:eastAsia="Times New Roman" w:hAnsi="Calibri" w:cs="Times New Roman"/>
-                <w:bCs w:val="0"/>
-                <w:color w:val="365F91"/>
-              </w:rPr>
-            </w:pPr>
-            <w:r>
-              <w:rPr>
-                <w:rFonts w:ascii="Calibri" w:eastAsia="Times New Roman" w:hAnsi="Calibri" w:cs="Times New Roman"/>
-                <w:color w:val="365F91"/>
-              </w:rPr>
-              <w:t>Phase 3 Cost (Time in hours)</w:t>
-            </w:r>
-          </w:p>
-        </w:tc>
-        <w:tc>
-          <w:tcPr>
-            <w:tcW w:w="1916" w:type="dxa"/>
-          </w:tcPr>
-          <w:p>
-            <w:pPr>
-              <w:spacing w:line="150" w:lineRule="atLeast"/>
-              <w:jc w:val="center"/>
-              <w:cnfStyle w:val="100000000000"/>
-              <w:rPr>
-                <w:rFonts w:ascii="Calibri" w:eastAsia="Times New Roman" w:hAnsi="Calibri" w:cs="Times New Roman"/>
-                <w:b w:val="0"/>
-                <w:bCs w:val="0"/>
-                <w:color w:val="365F91"/>
-              </w:rPr>
-            </w:pPr>
-            <w:r>
-              <w:rPr>
-                <w:rFonts w:ascii="Calibri" w:eastAsia="Times New Roman" w:hAnsi="Calibri" w:cs="Times New Roman"/>
-                <w:color w:val="365F91"/>
-              </w:rPr>
-              <w:t>Descriptions/</w:t>
-            </w:r>
-            <w:r>
-              <w:rPr>
-                <w:rFonts w:ascii="Calibri" w:eastAsia="Times New Roman" w:hAnsi="Calibri" w:cs="Times New Roman"/>
-                <w:color w:val="365F91"/>
-              </w:rPr>
-              <w:t xml:space="preserve">Total </w:t>
-            </w:r>
-            <w:r>
-              <w:rPr>
-                <w:rFonts w:ascii="Calibri" w:eastAsia="Times New Roman" w:hAnsi="Calibri" w:cs="Times New Roman"/>
-                <w:color w:val="365F91"/>
-              </w:rPr>
-              <w:t>Cost (Dollars)</w:t>
-            </w:r>
-          </w:p>
-        </w:tc>
-      </w:tr>
-      <w:tr>
-        <w:trPr>
-          <w:cnfStyle w:val="000000100000"/>
-        </w:trPr>
-        <w:tc>
-          <w:tcPr>
-            <w:cnfStyle w:val="001000000000"/>
-            <w:tcW w:w="1915" w:type="dxa"/>
-          </w:tcPr>
-          <w:p>
-            <w:pPr>
-              <w:spacing w:line="150" w:lineRule="atLeast"/>
-              <w:rPr>
-                <w:rFonts w:ascii="Calibri" w:eastAsia="Times New Roman" w:hAnsi="Calibri" w:cs="Times New Roman"/>
-                <w:b w:val="0"/>
-                <w:bCs w:val="0"/>
-                <w:color w:val="auto"/>
-              </w:rPr>
-            </w:pPr>
-            <w:r>
-              <w:rPr>
-                <w:rFonts w:ascii="Calibri" w:eastAsia="Times New Roman" w:hAnsi="Calibri" w:cs="Times New Roman"/>
-                <w:color w:val="auto"/>
-              </w:rPr>
-              <w:t>Project Proposal</w:t>
-            </w:r>
-          </w:p>
-        </w:tc>
-        <w:tc>
-          <w:tcPr>
-            <w:tcW w:w="1915" w:type="dxa"/>
-          </w:tcPr>
-          <w:p>
-            <w:pPr>
-              <w:spacing w:line="150" w:lineRule="atLeast"/>
-              <w:jc w:val="center"/>
-              <w:cnfStyle w:val="000000100000"/>
-              <w:rPr>
-                <w:rFonts w:ascii="Calibri" w:eastAsia="Times New Roman" w:hAnsi="Calibri" w:cs="Times New Roman"/>
-                <w:color w:val="auto"/>
-              </w:rPr>
-            </w:pPr>
-            <w:r>
-              <w:rPr>
-                <w:rFonts w:ascii="Calibri" w:eastAsia="Times New Roman" w:hAnsi="Calibri" w:cs="Times New Roman"/>
-                <w:color w:val="auto"/>
-              </w:rPr>
-              <w:t>10</w:t>
-            </w:r>
-          </w:p>
-        </w:tc>
-        <w:tc>
-          <w:tcPr>
-            <w:tcW w:w="1915" w:type="dxa"/>
-          </w:tcPr>
-          <w:p>
-            <w:pPr>
-              <w:spacing w:line="150" w:lineRule="atLeast"/>
-              <w:jc w:val="center"/>
-              <w:cnfStyle w:val="000000100000"/>
-              <w:rPr>
-                <w:rFonts w:ascii="Calibri" w:eastAsia="Times New Roman" w:hAnsi="Calibri" w:cs="Times New Roman"/>
-                <w:color w:val="auto"/>
-              </w:rPr>
-            </w:pPr>
-            <w:r>
-              <w:rPr>
-                <w:rFonts w:ascii="Calibri" w:eastAsia="Times New Roman" w:hAnsi="Calibri" w:cs="Times New Roman"/>
-                <w:color w:val="auto"/>
-              </w:rPr>
-              <w:t>0</w:t>
-            </w:r>
-          </w:p>
-        </w:tc>
-        <w:tc>
-          <w:tcPr>
-            <w:tcW w:w="1915" w:type="dxa"/>
-          </w:tcPr>
-          <w:p>
-            <w:pPr>
-              <w:spacing w:line="150" w:lineRule="atLeast"/>
-              <w:jc w:val="center"/>
-              <w:cnfStyle w:val="000000100000"/>
-              <w:rPr>
-                <w:rFonts w:ascii="Calibri" w:eastAsia="Times New Roman" w:hAnsi="Calibri" w:cs="Times New Roman"/>
-                <w:color w:val="auto"/>
-              </w:rPr>
-            </w:pPr>
-            <w:r>
-              <w:rPr>
-                <w:rFonts w:ascii="Calibri" w:eastAsia="Times New Roman" w:hAnsi="Calibri" w:cs="Times New Roman"/>
-                <w:color w:val="auto"/>
-              </w:rPr>
-              <w:t>0</w:t>
-            </w:r>
-          </w:p>
-        </w:tc>
-        <w:tc>
-          <w:tcPr>
-            <w:tcW w:w="1916" w:type="dxa"/>
-          </w:tcPr>
-          <w:p>
-            <w:pPr>
-              <w:spacing w:line="150" w:lineRule="atLeast"/>
-              <w:jc w:val="center"/>
-              <w:cnfStyle w:val="000000100000"/>
-              <w:rPr>
-                <w:rFonts w:ascii="Calibri" w:eastAsia="Times New Roman" w:hAnsi="Calibri" w:cs="Times New Roman"/>
-                <w:color w:val="auto"/>
-              </w:rPr>
-            </w:pPr>
-            <w:r>
-              <w:rPr>
-                <w:rFonts w:ascii="Calibri" w:eastAsia="Times New Roman" w:hAnsi="Calibri" w:cs="Times New Roman"/>
-                <w:color w:val="auto"/>
-              </w:rPr>
-              <w:t>Time used to brainstorm the game idea</w:t>
-            </w:r>
-          </w:p>
-        </w:tc>
-      </w:tr>
-      <w:tr>
-        <w:tc>
-          <w:tcPr>
-            <w:cnfStyle w:val="001000000000"/>
-            <w:tcW w:w="1915" w:type="dxa"/>
-          </w:tcPr>
-          <w:p>
-            <w:pPr>
-              <w:spacing w:line="150" w:lineRule="atLeast"/>
-              <w:rPr>
-                <w:rFonts w:ascii="Calibri" w:eastAsia="Times New Roman" w:hAnsi="Calibri" w:cs="Times New Roman"/>
-                <w:b w:val="0"/>
-                <w:bCs w:val="0"/>
-                <w:color w:val="auto"/>
-              </w:rPr>
-            </w:pPr>
-            <w:r>
-              <w:rPr>
-                <w:rFonts w:ascii="Calibri" w:eastAsia="Times New Roman" w:hAnsi="Calibri" w:cs="Times New Roman"/>
-                <w:color w:val="auto"/>
-              </w:rPr>
-              <w:t>Project Progress</w:t>
-            </w:r>
-          </w:p>
-        </w:tc>
-        <w:tc>
-          <w:tcPr>
-            <w:tcW w:w="1915" w:type="dxa"/>
-          </w:tcPr>
-          <w:p>
-            <w:pPr>
-              <w:spacing w:line="150" w:lineRule="atLeast"/>
-              <w:jc w:val="center"/>
-              <w:cnfStyle w:val="000000000000"/>
-              <w:rPr>
-                <w:rFonts w:ascii="Calibri" w:eastAsia="Times New Roman" w:hAnsi="Calibri" w:cs="Times New Roman"/>
-                <w:color w:val="auto"/>
-              </w:rPr>
-            </w:pPr>
-            <w:r>
-              <w:rPr>
-                <w:rFonts w:ascii="Calibri" w:eastAsia="Times New Roman" w:hAnsi="Calibri" w:cs="Times New Roman"/>
-                <w:color w:val="auto"/>
-              </w:rPr>
-              <w:t>0</w:t>
-            </w:r>
-          </w:p>
-        </w:tc>
-        <w:tc>
-          <w:tcPr>
-            <w:tcW w:w="1915" w:type="dxa"/>
-          </w:tcPr>
-          <w:p>
-            <w:pPr>
-              <w:spacing w:line="150" w:lineRule="atLeast"/>
-              <w:jc w:val="center"/>
-              <w:cnfStyle w:val="000000000000"/>
-              <w:rPr>
-                <w:rFonts w:ascii="Calibri" w:eastAsia="Times New Roman" w:hAnsi="Calibri" w:cs="Times New Roman"/>
-                <w:color w:val="auto"/>
-              </w:rPr>
-            </w:pPr>
-            <w:r>
-              <w:rPr>
-                <w:rFonts w:ascii="Calibri" w:eastAsia="Times New Roman" w:hAnsi="Calibri" w:cs="Times New Roman"/>
-                <w:color w:val="auto"/>
-              </w:rPr>
-              <w:t>96</w:t>
-            </w:r>
-          </w:p>
-        </w:tc>
-        <w:tc>
-          <w:tcPr>
-            <w:tcW w:w="1915" w:type="dxa"/>
-          </w:tcPr>
-          <w:p>
-            <w:pPr>
-              <w:spacing w:line="150" w:lineRule="atLeast"/>
-              <w:jc w:val="center"/>
-              <w:cnfStyle w:val="000000000000"/>
-              <w:rPr>
-                <w:rFonts w:ascii="Calibri" w:eastAsia="Times New Roman" w:hAnsi="Calibri" w:cs="Times New Roman"/>
-                <w:color w:val="auto"/>
-              </w:rPr>
-            </w:pPr>
-            <w:r>
-              <w:rPr>
-                <w:rFonts w:ascii="Calibri" w:eastAsia="Times New Roman" w:hAnsi="Calibri" w:cs="Times New Roman"/>
-                <w:color w:val="auto"/>
-              </w:rPr>
-              <w:t>0</w:t>
-            </w:r>
-          </w:p>
-        </w:tc>
-        <w:tc>
-          <w:tcPr>
-            <w:tcW w:w="1916" w:type="dxa"/>
-          </w:tcPr>
-          <w:p>
-            <w:pPr>
-              <w:spacing w:line="150" w:lineRule="atLeast"/>
-              <w:jc w:val="center"/>
-              <w:cnfStyle w:val="000000000000"/>
-              <w:rPr>
-                <w:rFonts w:ascii="Calibri" w:eastAsia="Times New Roman" w:hAnsi="Calibri" w:cs="Times New Roman"/>
-                <w:color w:val="auto"/>
-              </w:rPr>
-            </w:pPr>
-            <w:r>
-              <w:rPr>
-                <w:rFonts w:ascii="Calibri" w:eastAsia="Times New Roman" w:hAnsi="Calibri" w:cs="Times New Roman"/>
-                <w:color w:val="auto"/>
-              </w:rPr>
-              <w:t>From the game idea to the prototype</w:t>
-            </w:r>
-          </w:p>
-        </w:tc>
-      </w:tr>
-      <w:tr>
-        <w:trPr>
-          <w:cnfStyle w:val="000000100000"/>
-        </w:trPr>
-        <w:tc>
-          <w:tcPr>
-            <w:cnfStyle w:val="001000000000"/>
-            <w:tcW w:w="1915" w:type="dxa"/>
-          </w:tcPr>
-          <w:p>
-            <w:pPr>
-              <w:spacing w:line="150" w:lineRule="atLeast"/>
-              <w:rPr>
-                <w:rFonts w:ascii="Calibri" w:eastAsia="Times New Roman" w:hAnsi="Calibri" w:cs="Times New Roman"/>
-                <w:b w:val="0"/>
-                <w:bCs w:val="0"/>
-                <w:color w:val="auto"/>
-              </w:rPr>
-            </w:pPr>
-            <w:r>
-              <w:rPr>
-                <w:rFonts w:ascii="Calibri" w:eastAsia="Times New Roman" w:hAnsi="Calibri" w:cs="Times New Roman"/>
-                <w:color w:val="auto"/>
-              </w:rPr>
-              <w:t>Project</w:t>
-            </w:r>
-          </w:p>
-          <w:p>
-            <w:pPr>
-              <w:spacing w:line="150" w:lineRule="atLeast"/>
-              <w:rPr>
-                <w:rFonts w:ascii="Calibri" w:eastAsia="Times New Roman" w:hAnsi="Calibri" w:cs="Times New Roman"/>
-                <w:b w:val="0"/>
-                <w:bCs w:val="0"/>
-                <w:color w:val="auto"/>
-              </w:rPr>
-            </w:pPr>
-            <w:r>
-              <w:rPr>
-                <w:rFonts w:ascii="Calibri" w:eastAsia="Times New Roman" w:hAnsi="Calibri" w:cs="Times New Roman"/>
-                <w:color w:val="auto"/>
-              </w:rPr>
-              <w:t>Deliverables</w:t>
-            </w:r>
-          </w:p>
-        </w:tc>
-        <w:tc>
-          <w:tcPr>
-            <w:tcW w:w="1915" w:type="dxa"/>
-          </w:tcPr>
-          <w:p>
-            <w:pPr>
-              <w:spacing w:line="150" w:lineRule="atLeast"/>
-              <w:jc w:val="center"/>
-              <w:cnfStyle w:val="000000100000"/>
-              <w:rPr>
-                <w:rFonts w:ascii="Calibri" w:eastAsia="Times New Roman" w:hAnsi="Calibri" w:cs="Times New Roman"/>
-                <w:color w:val="auto"/>
-              </w:rPr>
-            </w:pPr>
-            <w:r>
-              <w:rPr>
-                <w:rFonts w:ascii="Calibri" w:eastAsia="Times New Roman" w:hAnsi="Calibri" w:cs="Times New Roman"/>
-                <w:color w:val="auto"/>
-              </w:rPr>
-              <w:t>0</w:t>
-            </w:r>
-          </w:p>
-        </w:tc>
-        <w:tc>
-          <w:tcPr>
-            <w:tcW w:w="1915" w:type="dxa"/>
-          </w:tcPr>
-          <w:p>
-            <w:pPr>
-              <w:spacing w:line="150" w:lineRule="atLeast"/>
-              <w:jc w:val="center"/>
-              <w:cnfStyle w:val="000000100000"/>
-              <w:rPr>
-                <w:rFonts w:ascii="Calibri" w:eastAsia="Times New Roman" w:hAnsi="Calibri" w:cs="Times New Roman"/>
-                <w:color w:val="auto"/>
-              </w:rPr>
-            </w:pPr>
-            <w:r>
-              <w:rPr>
-                <w:rFonts w:ascii="Calibri" w:eastAsia="Times New Roman" w:hAnsi="Calibri" w:cs="Times New Roman"/>
-                <w:color w:val="auto"/>
-              </w:rPr>
-              <w:t>0</w:t>
-            </w:r>
-          </w:p>
-        </w:tc>
-        <w:tc>
-          <w:tcPr>
-            <w:tcW w:w="1915" w:type="dxa"/>
-          </w:tcPr>
-          <w:p>
-            <w:pPr>
-              <w:spacing w:line="150" w:lineRule="atLeast"/>
-              <w:jc w:val="center"/>
-              <w:cnfStyle w:val="000000100000"/>
-              <w:rPr>
-                <w:rFonts w:ascii="Calibri" w:eastAsia="Times New Roman" w:hAnsi="Calibri" w:cs="Times New Roman"/>
-                <w:color w:val="auto"/>
-              </w:rPr>
-            </w:pPr>
-            <w:r>
-              <w:rPr>
-                <w:rFonts w:ascii="Calibri" w:eastAsia="Times New Roman" w:hAnsi="Calibri" w:cs="Times New Roman"/>
-                <w:color w:val="auto"/>
-              </w:rPr>
-              <w:t>1</w:t>
-            </w:r>
-            <w:r>
-              <w:rPr>
-                <w:rFonts w:ascii="Calibri" w:eastAsia="Times New Roman" w:hAnsi="Calibri" w:cs="Times New Roman"/>
-                <w:color w:val="auto"/>
-              </w:rPr>
-              <w:t>96</w:t>
-            </w:r>
-          </w:p>
-        </w:tc>
-        <w:tc>
-          <w:tcPr>
-            <w:tcW w:w="1916" w:type="dxa"/>
-          </w:tcPr>
-          <w:p>
-            <w:pPr>
-              <w:spacing w:line="150" w:lineRule="atLeast"/>
-              <w:jc w:val="center"/>
-              <w:cnfStyle w:val="000000100000"/>
-              <w:rPr>
-                <w:rFonts w:ascii="Calibri" w:eastAsia="Times New Roman" w:hAnsi="Calibri" w:cs="Times New Roman"/>
-                <w:color w:val="auto"/>
-              </w:rPr>
-            </w:pPr>
-            <w:r>
-              <w:rPr>
-                <w:rFonts w:ascii="Calibri" w:eastAsia="Times New Roman" w:hAnsi="Calibri" w:cs="Times New Roman"/>
-                <w:color w:val="auto"/>
-              </w:rPr>
-              <w:t>From the prototype to the final product</w:t>
-            </w:r>
-          </w:p>
-        </w:tc>
-      </w:tr>
-      <w:tr>
-        <w:tc>
-          <w:tcPr>
-            <w:cnfStyle w:val="001000000000"/>
-            <w:tcW w:w="1915" w:type="dxa"/>
-          </w:tcPr>
-          <w:p/>
-        </w:tc>
-        <w:tc>
-          <w:tcPr>
-            <w:tcW w:w="1915" w:type="dxa"/>
-          </w:tcPr>
-          <w:p>
-            <w:pPr>
-              <w:cnfStyle w:val="000000000000"/>
-            </w:pPr>
-          </w:p>
-        </w:tc>
-        <w:tc>
-          <w:tcPr>
-            <w:tcW w:w="1915" w:type="dxa"/>
-          </w:tcPr>
-          <w:p>
-            <w:pPr>
-              <w:cnfStyle w:val="000000000000"/>
-            </w:pPr>
-          </w:p>
-        </w:tc>
-        <w:tc>
-          <w:tcPr>
-            <w:tcW w:w="1915" w:type="dxa"/>
-          </w:tcPr>
-          <w:p>
-            <w:pPr>
-              <w:cnfStyle w:val="000000000000"/>
-            </w:pPr>
-          </w:p>
-        </w:tc>
-        <w:tc>
-          <w:tcPr>
-            <w:tcW w:w="1916" w:type="dxa"/>
-          </w:tcPr>
-          <w:p>
-            <w:pPr>
-              <w:cnfStyle w:val="000000000000"/>
-            </w:pPr>
-          </w:p>
-        </w:tc>
-      </w:tr>
-      <w:tr>
-        <w:trPr>
-          <w:cnfStyle w:val="000000100000"/>
-        </w:trPr>
-        <w:tc>
-          <w:tcPr>
-            <w:cnfStyle w:val="001000000000"/>
-            <w:tcW w:w="1915" w:type="dxa"/>
-          </w:tcPr>
-          <w:p>
-            <w:pPr>
-              <w:spacing w:line="150" w:lineRule="atLeast"/>
-              <w:rPr>
-                <w:rFonts w:ascii="Calibri" w:eastAsia="Times New Roman" w:hAnsi="Calibri" w:cs="Times New Roman"/>
-                <w:b w:val="0"/>
-                <w:bCs w:val="0"/>
-                <w:color w:val="auto"/>
-              </w:rPr>
-            </w:pPr>
-            <w:r>
-              <w:rPr>
-                <w:rFonts w:ascii="Calibri" w:eastAsia="Times New Roman" w:hAnsi="Calibri" w:cs="Times New Roman"/>
-                <w:color w:val="auto"/>
-              </w:rPr>
-              <w:t>Total</w:t>
-            </w:r>
-          </w:p>
-        </w:tc>
-        <w:tc>
-          <w:tcPr>
-            <w:tcW w:w="1915" w:type="dxa"/>
-          </w:tcPr>
-          <w:p>
-            <w:pPr>
-              <w:spacing w:line="150" w:lineRule="atLeast"/>
-              <w:jc w:val="center"/>
-              <w:cnfStyle w:val="000000100000"/>
-              <w:rPr>
-                <w:rFonts w:ascii="Calibri" w:eastAsia="Times New Roman" w:hAnsi="Calibri" w:cs="Times New Roman"/>
-                <w:color w:val="auto"/>
-              </w:rPr>
-            </w:pPr>
-            <w:r>
-              <w:rPr>
-                <w:rFonts w:ascii="Calibri" w:eastAsia="Times New Roman" w:hAnsi="Calibri" w:cs="Times New Roman"/>
-                <w:color w:val="auto"/>
-              </w:rPr>
-              <w:t>10</w:t>
-            </w:r>
-          </w:p>
-        </w:tc>
-        <w:tc>
-          <w:tcPr>
-            <w:tcW w:w="1915" w:type="dxa"/>
-          </w:tcPr>
-          <w:p>
-            <w:pPr>
-              <w:spacing w:line="150" w:lineRule="atLeast"/>
-              <w:jc w:val="center"/>
-              <w:cnfStyle w:val="000000100000"/>
-              <w:rPr>
-                <w:rFonts w:ascii="Calibri" w:eastAsia="Times New Roman" w:hAnsi="Calibri" w:cs="Times New Roman"/>
-                <w:color w:val="auto"/>
-              </w:rPr>
-            </w:pPr>
-            <w:r>
-              <w:rPr>
-                <w:rFonts w:ascii="Calibri" w:eastAsia="Times New Roman" w:hAnsi="Calibri" w:cs="Times New Roman"/>
-                <w:color w:val="auto"/>
-              </w:rPr>
-              <w:t>96</w:t>
-            </w:r>
-          </w:p>
-        </w:tc>
-        <w:tc>
-          <w:tcPr>
-            <w:tcW w:w="1915" w:type="dxa"/>
-          </w:tcPr>
-          <w:p>
-            <w:pPr>
-              <w:spacing w:line="150" w:lineRule="atLeast"/>
-              <w:jc w:val="center"/>
-              <w:cnfStyle w:val="000000100000"/>
-              <w:rPr>
-                <w:rFonts w:ascii="Calibri" w:eastAsia="Times New Roman" w:hAnsi="Calibri" w:cs="Times New Roman"/>
-                <w:color w:val="auto"/>
-              </w:rPr>
-            </w:pPr>
-            <w:r>
-              <w:rPr>
-                <w:rFonts w:ascii="Calibri" w:eastAsia="Times New Roman" w:hAnsi="Calibri" w:cs="Times New Roman"/>
-                <w:color w:val="auto"/>
-              </w:rPr>
-              <w:t>1</w:t>
-            </w:r>
-            <w:r>
-              <w:rPr>
-                <w:rFonts w:ascii="Calibri" w:eastAsia="Times New Roman" w:hAnsi="Calibri" w:cs="Times New Roman"/>
-                <w:color w:val="auto"/>
-              </w:rPr>
-              <w:t>96</w:t>
-            </w:r>
-          </w:p>
-        </w:tc>
-        <w:tc>
-          <w:tcPr>
-            <w:tcW w:w="1916" w:type="dxa"/>
-          </w:tcPr>
-          <w:p>
-            <w:pPr>
-              <w:spacing w:line="150" w:lineRule="atLeast"/>
-              <w:jc w:val="center"/>
-              <w:cnfStyle w:val="000000100000"/>
-              <w:rPr>
-                <w:rFonts w:ascii="Calibri" w:eastAsia="Times New Roman" w:hAnsi="Calibri" w:cs="Times New Roman"/>
-                <w:color w:val="auto"/>
-              </w:rPr>
-            </w:pPr>
-            <w:r>
-              <w:rPr>
-                <w:rFonts w:ascii="Calibri" w:eastAsia="Times New Roman" w:hAnsi="Calibri" w:cs="Times New Roman"/>
-                <w:color w:val="auto"/>
-              </w:rPr>
-              <w:t>$19</w:t>
-            </w:r>
-            <w:r>
-              <w:rPr>
-                <w:rFonts w:ascii="Calibri" w:eastAsia="Times New Roman" w:hAnsi="Calibri" w:cs="Times New Roman"/>
-                <w:color w:val="auto"/>
-              </w:rPr>
-              <w:t>,</w:t>
-            </w:r>
-            <w:r>
-              <w:rPr>
-                <w:rFonts w:ascii="Calibri" w:eastAsia="Times New Roman" w:hAnsi="Calibri" w:cs="Times New Roman"/>
-                <w:color w:val="auto"/>
-              </w:rPr>
-              <w:t>600</w:t>
-            </w:r>
-          </w:p>
-        </w:tc>
-      </w:tr>
-    </w:tbl>
-    <w:p/>
-    <w:p/>
-    <w:p>
-      <w:r>
-        <w:t xml:space="preserve">We then estimate the game’s lines of code to 3,000 based on previous experience and construct this budget model using </w:t>
-      </w:r>
-      <w:r>
-        <w:rPr>
-          <w:b/>
-          <w:bCs/>
-        </w:rPr>
-        <w:t xml:space="preserve">COCOMO II </w:t>
-      </w:r>
-      <w:r>
-        <w:rPr>
-          <w:b/>
-          <w:bCs/>
-        </w:rPr>
-        <w:t>(</w:t>
-      </w:r>
-      <w:r>
-        <w:rPr>
-          <w:b/>
-          <w:bCs/>
-        </w:rPr>
-        <w:t>Constructive Cost Model</w:t>
-      </w:r>
-      <w:r>
-        <w:rPr>
-          <w:b/>
-          <w:bCs/>
-        </w:rPr>
-        <w:t xml:space="preserve">) </w:t>
-      </w:r>
-      <w:r>
-        <w:rPr>
-          <w:bCs/>
-        </w:rPr>
-        <w:t xml:space="preserve">for </w:t>
-      </w:r>
-      <w:r>
-        <w:t>equivalent software size (3000 Lines of Code).</w:t>
-      </w:r>
-    </w:p>
-    <w:p>
-      <w:pPr>
-        <w:rPr>
-          <w:b/>
-          <w:bCs/>
-        </w:rPr>
-      </w:pPr>
-      <w:r>
-        <w:rPr>
-          <w:b/>
-          <w:bCs/>
-        </w:rPr>
-        <w:t>13 persons/months effort required</w:t>
-      </w:r>
-    </w:p>
-    <w:p>
-      <w:pPr>
-        <w:rPr>
-          <w:b/>
-          <w:bCs/>
-        </w:rPr>
-      </w:pPr>
-      <w:r>
-        <w:rPr>
-          <w:b/>
-          <w:bCs/>
-        </w:rPr>
-        <w:t>9 months schedule</w:t>
-      </w:r>
-    </w:p>
-    <w:p>
-      <w:pPr>
-        <w:rPr>
-          <w:b/>
-          <w:bCs/>
-        </w:rPr>
-      </w:pPr>
-      <w:r>
-        <w:rPr>
-          <w:b/>
-          <w:bCs/>
-        </w:rPr>
-        <w:t>Total cost of 49,172$</w:t>
-      </w:r>
-    </w:p>
-    <w:p>
-      <w:pPr>
-        <w:rPr>
-          <w:b/>
-          <w:bCs/>
-        </w:rPr>
-      </w:pPr>
-      <w:r>
-        <w:rPr>
-          <w:b/>
-          <w:bCs/>
-        </w:rPr>
-        <w:t>See more details below:</w:t>
-      </w:r>
-    </w:p>
-    <w:p>
-      <w:pPr>
-        <w:jc w:val="both"/>
-      </w:pPr>
-      <w:r>
-        <w:rPr>
-          <w:noProof/>
-        </w:rPr>
-        <w:lastRenderedPageBreak/>
-        <w:drawing>
-          <wp:inline distT="0" distB="0" distL="0" distR="0">
-            <wp:extent cx="5918372" cy="3224335"/>
-            <wp:effectExtent l="19050" t="0" r="6178" b="0"/>
-            <wp:docPr id="10" name="Picture 1"/>
-            <wp:cNvGraphicFramePr>
-              <a:graphicFrameLocks xmlns:a="http://schemas.openxmlformats.org/drawingml/2006/main" noChangeAspect="1"/>
-            </wp:cNvGraphicFramePr>
-            <a:graphic xmlns:a="http://schemas.openxmlformats.org/drawingml/2006/main">
-              <a:graphicData uri="http://schemas.openxmlformats.org/drawingml/2006/picture">
-                <pic:pic xmlns:pic="http://schemas.openxmlformats.org/drawingml/2006/picture">
-                  <pic:nvPicPr>
-                    <pic:cNvPr id="0" name="Picture 1"/>
-                    <pic:cNvPicPr>
-                      <a:picLocks noChangeAspect="1" noChangeArrowheads="1"/>
-                    </pic:cNvPicPr>
-                  </pic:nvPicPr>
-                  <pic:blipFill>
-                    <a:blip r:embed="rId15" cstate="print"/>
-                    <a:srcRect l="420" t="13949" r="50007" b="24275"/>
-                    <a:stretch>
-                      <a:fillRect/>
-                    </a:stretch>
-                  </pic:blipFill>
-                  <pic:spPr bwMode="auto">
-                    <a:xfrm>
-                      <a:off x="0" y="0"/>
-                      <a:ext cx="5924459" cy="3227651"/>
-                    </a:xfrm>
-                    <a:prstGeom prst="rect">
-                      <a:avLst/>
-                    </a:prstGeom>
-                    <a:noFill/>
-                    <a:ln w="9525">
-                      <a:noFill/>
-                      <a:miter lim="800000"/>
-                      <a:headEnd/>
-                      <a:tailEnd/>
-                    </a:ln>
-                  </pic:spPr>
-                </pic:pic>
-              </a:graphicData>
-            </a:graphic>
-          </wp:inline>
-        </w:drawing>
-      </w:r>
-    </w:p>
-    <w:p/>
-    <w:p>
-      <w:pPr>
-        <w:jc w:val="center"/>
-      </w:pPr>
-      <w:r>
-        <w:rPr>
-          <w:noProof/>
-        </w:rPr>
-        <w:drawing>
-          <wp:inline distT="0" distB="0" distL="0" distR="0">
-            <wp:extent cx="4199524" cy="1895412"/>
-            <wp:effectExtent l="19050" t="0" r="0" b="0"/>
-            <wp:docPr id="11" name="Picture 4"/>
-            <wp:cNvGraphicFramePr>
-              <a:graphicFrameLocks xmlns:a="http://schemas.openxmlformats.org/drawingml/2006/main" noChangeAspect="1"/>
-            </wp:cNvGraphicFramePr>
-            <a:graphic xmlns:a="http://schemas.openxmlformats.org/drawingml/2006/main">
-              <a:graphicData uri="http://schemas.openxmlformats.org/drawingml/2006/picture">
-                <pic:pic xmlns:pic="http://schemas.openxmlformats.org/drawingml/2006/picture">
-                  <pic:nvPicPr>
-                    <pic:cNvPr id="0" name="Picture 4"/>
-                    <pic:cNvPicPr>
-                      <a:picLocks noChangeAspect="1" noChangeArrowheads="1"/>
-                    </pic:cNvPicPr>
-                  </pic:nvPicPr>
-                  <pic:blipFill>
-                    <a:blip r:embed="rId16" cstate="print"/>
-                    <a:srcRect l="800" t="55988" r="71599" b="13391"/>
-                    <a:stretch>
-                      <a:fillRect/>
-                    </a:stretch>
-                  </pic:blipFill>
-                  <pic:spPr bwMode="auto">
-                    <a:xfrm>
-                      <a:off x="0" y="0"/>
-                      <a:ext cx="4203233" cy="1897086"/>
-                    </a:xfrm>
-                    <a:prstGeom prst="rect">
-                      <a:avLst/>
-                    </a:prstGeom>
-                    <a:noFill/>
-                    <a:ln w="9525">
-                      <a:noFill/>
-                      <a:miter lim="800000"/>
-                      <a:headEnd/>
-                      <a:tailEnd/>
-                    </a:ln>
-                  </pic:spPr>
-                </pic:pic>
-              </a:graphicData>
-            </a:graphic>
-          </wp:inline>
-        </w:drawing>
-      </w:r>
-    </w:p>
-    <w:p/>
-    <w:p>
+      <w:proofErr w:type="spellStart"/>
+      <w:r>
+        <w:t>asdfasdf</w:t>
+      </w:r>
+      <w:proofErr w:type="spellEnd"/>
       <w:r>
         <w:br w:type="page"/>
       </w:r>
@@ -6466,7 +5988,7 @@
   <w:style w:type="paragraph" w:default="1" w:styleId="Normal">
     <w:name w:val="Normal"/>
     <w:qFormat/>
-    <w:rsid w:val="00405711"/>
+    <w:rsid w:val="00971FAE"/>
   </w:style>
   <w:style w:type="character" w:default="1" w:styleId="DefaultParagraphFont">
     <w:name w:val="Default Paragraph Font"/>
@@ -6553,110 +6075,6 @@
       <w:sz w:val="24"/>
       <w:szCs w:val="24"/>
     </w:rPr>
-  </w:style>
-  <w:style w:type="table" w:styleId="LightShading">
-    <w:name w:val="Light Shading"/>
-    <w:basedOn w:val="TableNormal"/>
-    <w:uiPriority w:val="60"/>
-    <w:rsid w:val="00B03A19"/>
-    <w:pPr>
-      <w:spacing w:after="0" w:line="240" w:lineRule="auto"/>
-    </w:pPr>
-    <w:rPr>
-      <w:color w:val="000000" w:themeColor="text1" w:themeShade="BF"/>
-      <w:lang w:val="en-CA"/>
-    </w:rPr>
-    <w:tblPr>
-      <w:tblStyleRowBandSize w:val="1"/>
-      <w:tblStyleColBandSize w:val="1"/>
-      <w:tblInd w:w="0" w:type="dxa"/>
-      <w:tblBorders>
-        <w:top w:val="single" w:sz="8" w:space="0" w:color="000000" w:themeColor="text1"/>
-        <w:bottom w:val="single" w:sz="8" w:space="0" w:color="000000" w:themeColor="text1"/>
-      </w:tblBorders>
-      <w:tblCellMar>
-        <w:top w:w="0" w:type="dxa"/>
-        <w:left w:w="108" w:type="dxa"/>
-        <w:bottom w:w="0" w:type="dxa"/>
-        <w:right w:w="108" w:type="dxa"/>
-      </w:tblCellMar>
-    </w:tblPr>
-    <w:tblStylePr w:type="firstRow">
-      <w:pPr>
-        <w:spacing w:before="0" w:after="0" w:line="240" w:lineRule="auto"/>
-      </w:pPr>
-      <w:rPr>
-        <w:b/>
-        <w:bCs/>
-      </w:rPr>
-      <w:tblPr/>
-      <w:tcPr>
-        <w:tcBorders>
-          <w:top w:val="single" w:sz="8" w:space="0" w:color="000000" w:themeColor="text1"/>
-          <w:left w:val="nil"/>
-          <w:bottom w:val="single" w:sz="8" w:space="0" w:color="000000" w:themeColor="text1"/>
-          <w:right w:val="nil"/>
-          <w:insideH w:val="nil"/>
-          <w:insideV w:val="nil"/>
-        </w:tcBorders>
-      </w:tcPr>
-    </w:tblStylePr>
-    <w:tblStylePr w:type="lastRow">
-      <w:pPr>
-        <w:spacing w:before="0" w:after="0" w:line="240" w:lineRule="auto"/>
-      </w:pPr>
-      <w:rPr>
-        <w:b/>
-        <w:bCs/>
-      </w:rPr>
-      <w:tblPr/>
-      <w:tcPr>
-        <w:tcBorders>
-          <w:top w:val="single" w:sz="8" w:space="0" w:color="000000" w:themeColor="text1"/>
-          <w:left w:val="nil"/>
-          <w:bottom w:val="single" w:sz="8" w:space="0" w:color="000000" w:themeColor="text1"/>
-          <w:right w:val="nil"/>
-          <w:insideH w:val="nil"/>
-          <w:insideV w:val="nil"/>
-        </w:tcBorders>
-      </w:tcPr>
-    </w:tblStylePr>
-    <w:tblStylePr w:type="firstCol">
-      <w:rPr>
-        <w:b/>
-        <w:bCs/>
-      </w:rPr>
-    </w:tblStylePr>
-    <w:tblStylePr w:type="lastCol">
-      <w:rPr>
-        <w:b/>
-        <w:bCs/>
-      </w:rPr>
-    </w:tblStylePr>
-    <w:tblStylePr w:type="band1Vert">
-      <w:tblPr/>
-      <w:tcPr>
-        <w:tcBorders>
-          <w:left w:val="nil"/>
-          <w:right w:val="nil"/>
-          <w:insideH w:val="nil"/>
-          <w:insideV w:val="nil"/>
-        </w:tcBorders>
-        <w:shd w:val="clear" w:color="auto" w:fill="C0C0C0" w:themeFill="text1" w:themeFillTint="3F"/>
-      </w:tcPr>
-    </w:tblStylePr>
-    <w:tblStylePr w:type="band1Horz">
-      <w:tblPr/>
-      <w:tcPr>
-        <w:tcBorders>
-          <w:left w:val="nil"/>
-          <w:right w:val="nil"/>
-          <w:insideH w:val="nil"/>
-          <w:insideV w:val="nil"/>
-        </w:tcBorders>
-        <w:shd w:val="clear" w:color="auto" w:fill="C0C0C0" w:themeFill="text1" w:themeFillTint="3F"/>
-      </w:tcPr>
-    </w:tblStylePr>
   </w:style>
 </w:styles>
 </file>
@@ -7199,7 +6617,7 @@
 </file>
 
 <file path=customXml/itemProps1.xml><?xml version="1.0" encoding="utf-8"?>
-<ds:datastoreItem xmlns:ds="http://schemas.openxmlformats.org/officeDocument/2006/customXml" ds:itemID="{DDF935A8-45D6-4849-BCEC-F3222F12DCDB}">
+<ds:datastoreItem xmlns:ds="http://schemas.openxmlformats.org/officeDocument/2006/customXml" ds:itemID="{24D425A1-5164-44F6-BF8B-93CD67987BA2}">
   <ds:schemaRefs>
     <ds:schemaRef ds:uri="http://schemas.openxmlformats.org/officeDocument/2006/bibliography"/>
   </ds:schemaRefs>

</xml_diff>